<commit_message>
thru introducing the genome
</commit_message>
<xml_diff>
--- a/individual_chapters/Chapter_1-Intro.docx
+++ b/individual_chapters/Chapter_1-Intro.docx
@@ -12,13 +12,7 @@
         <w:rPr>
           <w:rFonts w:asciiTheme="majorHAnsi" w:hAnsiTheme="majorHAnsi" w:cstheme="majorHAnsi"/>
         </w:rPr>
-        <w:t>Chapter 1</w:t>
-      </w:r>
-      <w:r>
-        <w:rPr>
-          <w:rFonts w:asciiTheme="majorHAnsi" w:hAnsiTheme="majorHAnsi" w:cstheme="majorHAnsi"/>
-        </w:rPr>
-        <w:t xml:space="preserve"> – Project Background</w:t>
+        <w:t>Chapter 1 – Project Background</w:t>
       </w:r>
       <w:r>
         <w:rPr>
@@ -56,100 +50,359 @@
       <w:pPr>
         <w:rPr>
           <w:rFonts w:asciiTheme="majorHAnsi" w:hAnsiTheme="majorHAnsi" w:cstheme="majorHAnsi"/>
-        </w:rPr>
-      </w:pPr>
+          <w:lang w:val="en"/>
+        </w:rPr>
+      </w:pPr>
+      <w:r>
+        <w:rPr>
+          <w:rFonts w:asciiTheme="majorHAnsi" w:hAnsiTheme="majorHAnsi" w:cstheme="majorHAnsi"/>
+          <w:lang w:val="en"/>
+        </w:rPr>
+        <w:t xml:space="preserve">In the San Francisco Estuary (SFE), many </w:t>
+      </w:r>
+      <w:r>
+        <w:rPr>
+          <w:rFonts w:asciiTheme="majorHAnsi" w:hAnsiTheme="majorHAnsi" w:cstheme="majorHAnsi"/>
+          <w:lang w:val="en"/>
+        </w:rPr>
+        <w:t xml:space="preserve">once abundant </w:t>
+      </w:r>
+      <w:r>
+        <w:rPr>
+          <w:rFonts w:asciiTheme="majorHAnsi" w:hAnsiTheme="majorHAnsi" w:cstheme="majorHAnsi"/>
+          <w:lang w:val="en"/>
+        </w:rPr>
+        <w:t>native pelagic fishes, such as delta smelt, have undergone broad decline</w:t>
+      </w:r>
+      <w:r>
+        <w:rPr>
+          <w:rFonts w:asciiTheme="majorHAnsi" w:hAnsiTheme="majorHAnsi" w:cstheme="majorHAnsi"/>
+          <w:lang w:val="en"/>
+        </w:rPr>
+        <w:t>s</w:t>
+      </w:r>
+      <w:r>
+        <w:rPr>
+          <w:rFonts w:asciiTheme="majorHAnsi" w:hAnsiTheme="majorHAnsi" w:cstheme="majorHAnsi"/>
+          <w:lang w:val="en"/>
+        </w:rPr>
+        <w:t xml:space="preserve"> in population size.</w:t>
+      </w:r>
+      <w:r>
+        <w:rPr>
+          <w:rFonts w:asciiTheme="majorHAnsi" w:hAnsiTheme="majorHAnsi" w:cstheme="majorHAnsi"/>
+          <w:lang w:val="en"/>
+        </w:rPr>
+        <w:fldChar w:fldCharType="begin" w:fldLock="1"/>
+      </w:r>
+      <w:r>
+        <w:rPr>
+          <w:rFonts w:asciiTheme="majorHAnsi" w:hAnsiTheme="majorHAnsi" w:cstheme="majorHAnsi"/>
+          <w:lang w:val="en"/>
+        </w:rPr>
+        <w:instrText xml:space="preserve"> ADDIN ZOTERO_ITEM CSL_CITATION {"citationID":"dZmcD4rN","properties":{"formattedCitation":"\\super 1\\nosupersub{}","plainCitation":"1","noteIndex":0},"citationItems":[{"id":"lBhlGtSH/hefYe8ku","uris":["http://www.mendeley.com/documents/?uuid=8a207c06-c2f2-478e-9d4c-46bac4bc2a70"],"uri":["http://www.mendeley.com/documents/?uuid=8a207c06-c2f2-478e-9d4c-46bac4bc2a70"],"itemData":{"author":[{"dropping-particle":"","family":"Moyle","given":"Peter B.","non-dropping-particle":"","parse-names":false,"suffix":""}],"edition":"2nd","id":"ITEM-1","issued":{"date-parts":[["2002"]]},"publisher":"University of California Press","publisher-place":"Berkeley, CA","title":"Inland Fishes of California","type":"book"}}],"schema":"https://github.com/citation-style-language/schema/raw/master/csl-citation.json"} </w:instrText>
+      </w:r>
+      <w:r>
+        <w:rPr>
+          <w:rFonts w:asciiTheme="majorHAnsi" w:hAnsiTheme="majorHAnsi" w:cstheme="majorHAnsi"/>
+          <w:lang w:val="en"/>
+        </w:rPr>
+        <w:fldChar w:fldCharType="separate"/>
+      </w:r>
+      <w:r>
+        <w:rPr>
+          <w:rFonts w:ascii="Calibri Light" w:hAnsiTheme="majorHAnsi" w:cs="Calibri Light"/>
+          <w:vertAlign w:val="superscript"/>
+        </w:rPr>
+        <w:t>1</w:t>
+      </w:r>
+      <w:r>
+        <w:rPr>
+          <w:rFonts w:asciiTheme="majorHAnsi" w:hAnsiTheme="majorHAnsi" w:cstheme="majorHAnsi"/>
+        </w:rPr>
+        <w:fldChar w:fldCharType="end"/>
+      </w:r>
+      <w:r>
+        <w:rPr>
+          <w:rFonts w:asciiTheme="majorHAnsi" w:hAnsiTheme="majorHAnsi" w:cstheme="majorHAnsi"/>
+          <w:lang w:val="en"/>
+        </w:rPr>
+        <w:t xml:space="preserve"> The SFE is a dynamic ecosystem encompassing 1,000 square miles of open water and wetlands in Northern California (Figure 1). Since the Sacramento-San Joaquin Delta (the Delta) became the primary distribution hub of California’s water supply in the 1960’s, the </w:t>
+      </w:r>
+      <w:r>
+        <w:rPr>
+          <w:rFonts w:asciiTheme="majorHAnsi" w:hAnsiTheme="majorHAnsi" w:cstheme="majorHAnsi"/>
+          <w:lang w:val="en"/>
+        </w:rPr>
+        <w:t xml:space="preserve">composition of </w:t>
+      </w:r>
+      <w:r>
+        <w:rPr>
+          <w:rFonts w:asciiTheme="majorHAnsi" w:hAnsiTheme="majorHAnsi" w:cstheme="majorHAnsi"/>
+          <w:lang w:val="en"/>
+        </w:rPr>
+        <w:t xml:space="preserve">SFE has been heavily altered by anthropogenic activity. Agriculture, water delivery, shipping, and urban development have spurred changes in the way water is distributed throughout the estuarine environment. </w:t>
+      </w:r>
+    </w:p>
+    <w:p>
+      <w:pPr>
+        <w:rPr>
+          <w:rFonts w:asciiTheme="majorHAnsi" w:hAnsiTheme="majorHAnsi" w:cstheme="majorHAnsi"/>
+          <w:i/>
+          <w:lang w:val="en"/>
+        </w:rPr>
+      </w:pPr>
+      <w:r>
+        <w:rPr>
+          <w:rFonts w:asciiTheme="majorHAnsi" w:hAnsiTheme="majorHAnsi" w:cstheme="majorHAnsi"/>
+          <w:i/>
+          <w:lang w:val="en"/>
+        </w:rPr>
+        <w:t xml:space="preserve"> </w:t>
+      </w:r>
+    </w:p>
+    <w:p>
+      <w:pPr>
+        <w:rPr>
+          <w:rFonts w:asciiTheme="majorHAnsi" w:hAnsiTheme="majorHAnsi" w:cstheme="majorHAnsi"/>
+          <w:lang w:val="en"/>
+        </w:rPr>
+      </w:pPr>
+      <w:r>
+        <w:rPr>
+          <w:rFonts w:asciiTheme="majorHAnsi" w:hAnsiTheme="majorHAnsi" w:cstheme="majorHAnsi"/>
+          <w:lang w:val="en"/>
+        </w:rPr>
+        <w:t xml:space="preserve">Delta smelt is a native species to the SFE </w:t>
+      </w:r>
+      <w:r>
+        <w:rPr>
+          <w:rFonts w:asciiTheme="majorHAnsi" w:hAnsiTheme="majorHAnsi" w:cstheme="majorHAnsi"/>
+          <w:lang w:val="en"/>
+        </w:rPr>
+        <w:t>which</w:t>
+      </w:r>
+      <w:r>
+        <w:rPr>
+          <w:rFonts w:asciiTheme="majorHAnsi" w:hAnsiTheme="majorHAnsi" w:cstheme="majorHAnsi"/>
+          <w:lang w:val="en"/>
+        </w:rPr>
+        <w:t xml:space="preserve"> has undergone a population collapse associated with drought and anthropogenic effects. It is now believed stochastic processes may push the species to extinction.</w:t>
+      </w:r>
+      <w:r>
+        <w:rPr>
+          <w:rFonts w:asciiTheme="majorHAnsi" w:hAnsiTheme="majorHAnsi" w:cstheme="majorHAnsi"/>
+          <w:lang w:val="en"/>
+        </w:rPr>
+        <w:fldChar w:fldCharType="begin" w:fldLock="1"/>
+      </w:r>
+      <w:r>
+        <w:rPr>
+          <w:rFonts w:asciiTheme="majorHAnsi" w:hAnsiTheme="majorHAnsi" w:cstheme="majorHAnsi"/>
+          <w:lang w:val="en"/>
+        </w:rPr>
+        <w:instrText xml:space="preserve"> ADDIN ZOTERO_ITEM CSL_CITATION {"citationID":"esEzMCPX","properties":{"formattedCitation":"\\super 2,3\\nosupersub{}","plainCitation":"2,3","noteIndex":0},"citationItems":[{"id":"lBhlGtSH/UvqDBckR","uris":["http://www.mendeley.com/documents/?uuid=23e53af3-288d-48bc-b9a7-174ca5e00a87"],"uri":["http://www.mendeley.com/documents/?uuid=23e53af3-288d-48bc-b9a7-174ca5e00a87"],"itemData":{"DOI":"10.1007/s10592-011-0240-y","ISBN":"1566-0621 1572-9737","ISSN":"15660621","abstract":"Over the last two decades, the collapse of the endangered delta smelt (Hypomesus transpacificus) in the San Francisco Bay-Delta has resulted in politically charged conservation decisions, including the rationing of valuable Delta water for use in California agriculture and urban centers. A fundamental question remaining in delta smelt conservation is whether current management strategies have been appropriately designed to protect the remaining genetic variation in delta smelt populations, rather than merely mitigating the decline of the species. We used 15 microsatellite markers to characterize genetic variation within and among sampling regions on geographic and temporal scales, to estimate changes in effective population size over time, to determine if a genetic bottleneck exists and to define conservation management units for this species. A genetic bottleneck was detected in each of the four sampling years, and a significant decline in effective population size was observed between sampling years 2003 and 2007. We also detected a weak geographic signal in any given sampling year that was unsupported by temporal consistency of this signal. We assessed two strategies for defining conservation units, and concluded that continuing to manage the species as a single, panmictic population throughout its range is the most feasible management strategy. The results of this study will inform conservation decisions and provide an effective means for genetically monitoring this imperiled species.","author":[{"dropping-particle":"","family":"Fisch","given":"Kathleen M.","non-dropping-particle":"","parse-names":false,"suffix":""},{"dropping-particle":"","family":"Henderson","given":"Jordana M.","non-dropping-particle":"","parse-names":false,"suffix":""},{"dropping-particle":"","family":"Burton","given":"Ronald S.","non-dropping-particle":"","parse-names":false,"suffix":""},{"dropping-particle":"","family":"May","given":"Bernie","non-dropping-particle":"","parse-names":false,"suffix":""}],"container-title":"Conservation Genetics","id":"ITEM-1","issue":"6","issued":{"date-parts":[["2011"]]},"page":"1421-1434","title":"Population genetics and conservation implications for the endangered delta smelt in the San Francisco Bay-Delta","type":"article-journal","volume":"12"}},{"id":"lBhlGtSH/aTns0ucB","uris":["http://www.mendeley.com/documents/?uuid=ff1406d1-77ea-4ab5-a57b-d2db2ba74817"],"uri":["http://www.mendeley.com/documents/?uuid=ff1406d1-77ea-4ab5-a57b-d2db2ba74817"],"itemData":{"abstract":"This paper reviews what has been learned about Delta Smelt and its status since the publication of The State of Bay-Delta Science, 2008 (Healey et al. 2008). The Delta Smelt is endemic to the upper San Francisco Estuary. Much of its historic habitat is no longer available and remaining habitat is increasingly unable to sustain the population. As a listed species living in the central node of California’s water supply system, Delta Smelt has been the focus of a large research effort to understand causes of decline and identify ways to recover the species. Since 2008, a remarkable record of innovative research on Delta Smelt has been achieved, which is summarized here. Unfortunately, research has not prevented the smelt’s continued decline, which is the result of multiple, interacting factors. A major driver of decline is change to the Delta ecosystem from water exports, resulting in reduced outflows and high levels of entrainment in the large pumps of the South Delta. Invasions of alien species, encouraged by environmental change, have also played a contributing role in the decline. Severe drought effects have pushed Delta Smelt to record low levels in 2014–2015. The rapid decline of the species and failure of recovery efforts demonstrate an inability to manage the Delta for the “co-equal goals” of maintaining a healthy ecosystem and providing a reliable water supply for Californians. Diverse and substantial management actions are needed to preserve Delta Smelt. KEY","author":[{"dropping-particle":"","family":"Moyle, Peter B., Brown, Larry R., Durand, John R., Hobbs","given":"James A.","non-dropping-particle":"","parse-names":false,"suffix":""}],"container-title":"San Francisco Estuary and Watershed Science","id":"ITEM-2","issue":"2","issued":{"date-parts":[["2016"]]},"page":"1-40","title":"Delta Smelt: LIfe History and Decline of a Once-Adundant Species in the San Francisco Estuary","type":"article-journal","volume":"14"}}],"schema":"https://github.com/citation-style-language/schema/raw/master/csl-citation.json"} </w:instrText>
+      </w:r>
+      <w:r>
+        <w:rPr>
+          <w:rFonts w:asciiTheme="majorHAnsi" w:hAnsiTheme="majorHAnsi" w:cstheme="majorHAnsi"/>
+          <w:lang w:val="en"/>
+        </w:rPr>
+        <w:fldChar w:fldCharType="separate"/>
+      </w:r>
+      <w:r>
+        <w:rPr>
+          <w:rFonts w:ascii="Calibri Light" w:hAnsiTheme="majorHAnsi" w:cs="Calibri Light"/>
+          <w:vertAlign w:val="superscript"/>
+        </w:rPr>
+        <w:t>2,3</w:t>
+      </w:r>
+      <w:r>
+        <w:rPr>
+          <w:rFonts w:asciiTheme="majorHAnsi" w:hAnsiTheme="majorHAnsi" w:cstheme="majorHAnsi"/>
+        </w:rPr>
+        <w:fldChar w:fldCharType="end"/>
+      </w:r>
+      <w:r>
+        <w:rPr>
+          <w:rFonts w:asciiTheme="majorHAnsi" w:hAnsiTheme="majorHAnsi" w:cstheme="majorHAnsi"/>
+          <w:lang w:val="en"/>
+        </w:rPr>
+        <w:t xml:space="preserve"> They are a small (6 - 9cm), translucent, </w:t>
+      </w:r>
+      <w:r>
+        <w:rPr>
+          <w:rFonts w:asciiTheme="majorHAnsi" w:hAnsiTheme="majorHAnsi" w:cstheme="majorHAnsi"/>
+          <w:lang w:val="en"/>
+        </w:rPr>
+        <w:t>semi-an</w:t>
+      </w:r>
+      <w:r>
+        <w:rPr>
+          <w:rFonts w:asciiTheme="majorHAnsi" w:hAnsiTheme="majorHAnsi" w:cstheme="majorHAnsi"/>
+          <w:lang w:val="en"/>
+        </w:rPr>
+        <w:t>adromous species that migrates between fresh and saline water and reproduces annually.</w:t>
+      </w:r>
+      <w:r>
+        <w:rPr>
+          <w:rFonts w:asciiTheme="majorHAnsi" w:hAnsiTheme="majorHAnsi" w:cstheme="majorHAnsi"/>
+          <w:lang w:val="en"/>
+        </w:rPr>
+        <w:fldChar w:fldCharType="begin" w:fldLock="1"/>
+      </w:r>
+      <w:r>
+        <w:rPr>
+          <w:rFonts w:asciiTheme="majorHAnsi" w:hAnsiTheme="majorHAnsi" w:cstheme="majorHAnsi"/>
+          <w:lang w:val="en"/>
+        </w:rPr>
+        <w:instrText xml:space="preserve"> ADDIN ZOTERO_ITEM CSL_CITATION {"citationID":"Ge3dmnPV","properties":{"formattedCitation":"\\super 4\\nosupersub{}","plainCitation":"4","noteIndex":0},"citationItems":[{"id":"lBhlGtSH/ewreqUbu","uris":["http://www.mendeley.com/documents/?uuid=7cfa2080-1e46-41fc-a267-2405108047c2"],"uri":["http://www.mendeley.com/documents/?uuid=7cfa2080-1e46-41fc-a267-2405108047c2"],"itemData":{"author":[{"dropping-particle":"","family":"Sommer","given":"Ted","non-dropping-particle":"","parse-names":false,"suffix":""},{"dropping-particle":"","family":"Mejia","given":"Francine","non-dropping-particle":"","parse-names":false,"suffix":""},{"dropping-particle":"","family":"Nobriga","given":"Matt","non-dropping-particle":"","parse-names":false,"suffix":""},{"dropping-particle":"","family":"Feyrer","given":"Fred","non-dropping-particle":"","parse-names":false,"suffix":""},{"dropping-particle":"","family":"Grimaldo","given":"Lenny","non-dropping-particle":"","parse-names":false,"suffix":""}],"container-title":"San Francisco Estuary and Watershed Science","id":"ITEM-1","issue":"2","issued":{"date-parts":[["2011"]]},"page":"1-44","title":"The Spawning Migration of Delta Smelt in the Upper San Francisco Estuary","type":"article-journal","volume":"9"}}],"schema":"https://github.com/citation-style-language/schema/raw/master/csl-citation.json"} </w:instrText>
+      </w:r>
+      <w:r>
+        <w:rPr>
+          <w:rFonts w:asciiTheme="majorHAnsi" w:hAnsiTheme="majorHAnsi" w:cstheme="majorHAnsi"/>
+          <w:lang w:val="en"/>
+        </w:rPr>
+        <w:fldChar w:fldCharType="separate"/>
+      </w:r>
+      <w:r>
+        <w:rPr>
+          <w:rFonts w:ascii="Calibri Light" w:hAnsiTheme="majorHAnsi" w:cs="Calibri Light"/>
+          <w:vertAlign w:val="superscript"/>
+        </w:rPr>
+        <w:t>4</w:t>
+      </w:r>
+      <w:r>
+        <w:rPr>
+          <w:rFonts w:asciiTheme="majorHAnsi" w:hAnsiTheme="majorHAnsi" w:cstheme="majorHAnsi"/>
+        </w:rPr>
+        <w:fldChar w:fldCharType="end"/>
+      </w:r>
+      <w:r>
+        <w:rPr>
+          <w:rFonts w:asciiTheme="majorHAnsi" w:hAnsiTheme="majorHAnsi" w:cstheme="majorHAnsi"/>
+          <w:lang w:val="en"/>
+        </w:rPr>
+        <w:t xml:space="preserve"> Delta smelt are part of the </w:t>
+      </w:r>
       <w:proofErr w:type="spellStart"/>
       <w:r>
         <w:rPr>
           <w:rFonts w:asciiTheme="majorHAnsi" w:hAnsiTheme="majorHAnsi" w:cstheme="majorHAnsi"/>
-        </w:rPr>
-        <w:t>tktkt</w:t>
+          <w:lang w:val="en"/>
+        </w:rPr>
+        <w:t>Osmeridae</w:t>
       </w:r>
       <w:proofErr w:type="spellEnd"/>
-    </w:p>
-    <w:p>
-      <w:pPr>
-        <w:rPr>
-          <w:rFonts w:asciiTheme="majorHAnsi" w:hAnsiTheme="majorHAnsi" w:cstheme="majorHAnsi"/>
-        </w:rPr>
-      </w:pPr>
-      <w:r>
-        <w:rPr>
-          <w:rFonts w:asciiTheme="majorHAnsi" w:hAnsiTheme="majorHAnsi" w:cstheme="majorHAnsi"/>
-        </w:rPr>
-        <w:t>Methods of genome assembly</w:t>
-      </w:r>
-    </w:p>
-    <w:p>
-      <w:pPr>
-        <w:rPr>
-          <w:rFonts w:asciiTheme="majorHAnsi" w:hAnsiTheme="majorHAnsi" w:cstheme="majorHAnsi"/>
-        </w:rPr>
-      </w:pPr>
-      <w:proofErr w:type="spellStart"/>
-      <w:r>
-        <w:rPr>
-          <w:rFonts w:asciiTheme="majorHAnsi" w:hAnsiTheme="majorHAnsi" w:cstheme="majorHAnsi"/>
-        </w:rPr>
-        <w:t>tktktk</w:t>
-      </w:r>
-      <w:proofErr w:type="spellEnd"/>
-    </w:p>
-    <w:p>
-      <w:pPr>
-        <w:rPr>
-          <w:rFonts w:asciiTheme="majorHAnsi" w:hAnsiTheme="majorHAnsi" w:cstheme="majorHAnsi"/>
-        </w:rPr>
-      </w:pPr>
-      <w:r>
-        <w:rPr>
-          <w:rFonts w:asciiTheme="majorHAnsi" w:hAnsiTheme="majorHAnsi" w:cstheme="majorHAnsi"/>
-        </w:rPr>
-        <w:t>Genetic diversity &amp; effective population size</w:t>
-      </w:r>
-    </w:p>
-    <w:p>
-      <w:pPr>
-        <w:rPr>
-          <w:rFonts w:asciiTheme="majorHAnsi" w:hAnsiTheme="majorHAnsi" w:cstheme="majorHAnsi"/>
-        </w:rPr>
-      </w:pPr>
-      <w:proofErr w:type="spellStart"/>
-      <w:r>
-        <w:rPr>
-          <w:rFonts w:asciiTheme="majorHAnsi" w:hAnsiTheme="majorHAnsi" w:cstheme="majorHAnsi"/>
-        </w:rPr>
-        <w:t>tktktk</w:t>
-      </w:r>
-      <w:proofErr w:type="spellEnd"/>
-    </w:p>
-    <w:p>
-      <w:pPr>
-        <w:rPr>
-          <w:rFonts w:asciiTheme="majorHAnsi" w:hAnsiTheme="majorHAnsi" w:cstheme="majorHAnsi"/>
-        </w:rPr>
-      </w:pPr>
-      <w:r>
-        <w:rPr>
-          <w:rFonts w:asciiTheme="majorHAnsi" w:hAnsiTheme="majorHAnsi" w:cstheme="majorHAnsi"/>
-        </w:rPr>
-        <w:t>Sex determination in teleost fish</w:t>
-      </w:r>
-    </w:p>
-    <w:p>
-      <w:pPr>
-        <w:rPr>
-          <w:rFonts w:asciiTheme="majorHAnsi" w:hAnsiTheme="majorHAnsi" w:cstheme="majorHAnsi"/>
-        </w:rPr>
-      </w:pPr>
-      <w:proofErr w:type="spellStart"/>
-      <w:r>
-        <w:rPr>
-          <w:rFonts w:asciiTheme="majorHAnsi" w:hAnsiTheme="majorHAnsi" w:cstheme="majorHAnsi"/>
-        </w:rPr>
-        <w:t>tktktkt</w:t>
-      </w:r>
-      <w:proofErr w:type="spellEnd"/>
+      <w:r>
+        <w:rPr>
+          <w:rFonts w:asciiTheme="majorHAnsi" w:hAnsiTheme="majorHAnsi" w:cstheme="majorHAnsi"/>
+          <w:lang w:val="en"/>
+        </w:rPr>
+        <w:t xml:space="preserve"> family which represent a prosperous food source for human consumption in Japan, Europe, and North America, and have declining populations worldwide.</w:t>
+      </w:r>
+      <w:r>
+        <w:rPr>
+          <w:rFonts w:asciiTheme="majorHAnsi" w:hAnsiTheme="majorHAnsi" w:cstheme="majorHAnsi"/>
+          <w:lang w:val="en"/>
+        </w:rPr>
+        <w:fldChar w:fldCharType="begin" w:fldLock="1"/>
+      </w:r>
+      <w:r>
+        <w:rPr>
+          <w:rFonts w:asciiTheme="majorHAnsi" w:hAnsiTheme="majorHAnsi" w:cstheme="majorHAnsi"/>
+          <w:lang w:val="en"/>
+        </w:rPr>
+        <w:instrText xml:space="preserve"> ADDIN ZOTERO_ITEM CSL_CITATION {"citationID":"41pphoJk","properties":{"formattedCitation":"\\super 3,5,6\\nosupersub{}","plainCitation":"3,5,6","noteIndex":0},"citationItems":[{"id":"lBhlGtSH/Za4Do1p5","uris":["http://www.mendeley.com/documents/?uuid=154a621a-a2e3-443b-849e-2593b42c5c2d"],"uri":["http://www.mendeley.com/documents/?uuid=154a621a-a2e3-443b-849e-2593b42c5c2d"],"itemData":{"author":[{"dropping-particle":"","family":"McAllister","given":"D. E.","non-dropping-particle":"","parse-names":false,"suffix":""}],"id":"ITEM-1","issued":{"date-parts":[["1963"]]},"number-of-pages":"53","publisher":"National Museum of Canada, Biological Series 191","title":"Revision of the smelt family, Osmeridae.","type":"book"}},{"id":"lBhlGtSH/aTns0ucB","uris":["http://www.mendeley.com/documents/?uuid=ff1406d1-77ea-4ab5-a57b-d2db2ba74817"],"uri":["http://www.mendeley.com/documents/?uuid=ff1406d1-77ea-4ab5-a57b-d2db2ba74817"],"itemData":{"abstract":"This paper reviews what has been learned about Delta Smelt and its status since the publication of The State of Bay-Delta Science, 2008 (Healey et al. 2008). The Delta Smelt is endemic to the upper San Francisco Estuary. Much of its historic habitat is no longer available and remaining habitat is increasingly unable to sustain the population. As a listed species living in the central node of California’s water supply system, Delta Smelt has been the focus of a large research effort to understand causes of decline and identify ways to recover the species. Since 2008, a remarkable record of innovative research on Delta Smelt has been achieved, which is summarized here. Unfortunately, research has not prevented the smelt’s continued decline, which is the result of multiple, interacting factors. A major driver of decline is change to the Delta ecosystem from water exports, resulting in reduced outflows and high levels of entrainment in the large pumps of the South Delta. Invasions of alien species, encouraged by environmental change, have also played a contributing role in the decline. Severe drought effects have pushed Delta Smelt to record low levels in 2014–2015. The rapid decline of the species and failure of recovery efforts demonstrate an inability to manage the Delta for the “co-equal goals” of maintaining a healthy ecosystem and providing a reliable water supply for Californians. Diverse and substantial management actions are needed to preserve Delta Smelt. KEY","author":[{"dropping-particle":"","family":"Moyle, Peter B., Brown, Larry R., Durand, John R., Hobbs","given":"James A.","non-dropping-particle":"","parse-names":false,"suffix":""}],"container-title":"San Francisco Estuary and Watershed Science","id":"ITEM-2","issue":"2","issued":{"date-parts":[["2016"]]},"page":"1-40","title":"Delta Smelt: LIfe History and Decline of a Once-Adundant Species in the San Francisco Estuary","type":"article-journal","volume":"14"}},{"id":"lBhlGtSH/GyXTR53m","uris":["http://www.mendeley.com/documents/?uuid=757f5833-fa11-466a-b871-160ad1fface1"],"uri":["http://www.mendeley.com/documents/?uuid=757f5833-fa11-466a-b871-160ad1fface1"],"itemData":{"DOI":"10.1577/T06-148.1","ISSN":"0002-8487","abstract":"The San Francisco Estuary supports several endemic species of fish and the southernmost populations of other species. Many of these native species and populations are imperiled or have experienced recent population declines that indicate a general decline in the estuary’s capacity to support pelagic fish species. We studied the distribution and abundance of one of the estuary’s native species, longfin smelt Spirinchus thaleichthys, using data from three long-term aquatic sampling programs. Each of the sampling programs we studied revealed a substantial reduction in the abundance of longfin smelt. These trends support the idea that the estuary’s capacity to support pelagic fish species has been significantly reduced over the past three decades. Longfin smelt in the estuary displayed consistent patterns in relative abundance and distribution during their life cycle. We also found significant, but weak, spatial autocorrelation among sampling stations. These patterns in distribution reveal differential habitat use and migratory behavior. Managers can use these insights into longfin smelt distribution patterns to improve interpretation of sampling program results.","author":[{"dropping-particle":"","family":"Rosenfield","given":"Jonathan A.","non-dropping-particle":"","parse-names":false,"suffix":""},{"dropping-particle":"","family":"Baxter","given":"Randall D.","non-dropping-particle":"","parse-names":false,"suffix":""}],"container-title":"Transactions of the American Fisheries Society","id":"ITEM-3","issue":"6","issued":{"date-parts":[["2007"]]},"page":"1577-1592","title":"Population Dynamics and Distribution Patterns of Longfin Smelt in the San Francisco Estuary","type":"article-journal","volume":"136"}}],"schema":"https://github.com/citation-style-language/schema/raw/master/csl-citation.json"} </w:instrText>
+      </w:r>
+      <w:r>
+        <w:rPr>
+          <w:rFonts w:asciiTheme="majorHAnsi" w:hAnsiTheme="majorHAnsi" w:cstheme="majorHAnsi"/>
+          <w:lang w:val="en"/>
+        </w:rPr>
+        <w:fldChar w:fldCharType="separate"/>
+      </w:r>
+      <w:r>
+        <w:rPr>
+          <w:rFonts w:ascii="Calibri Light" w:hAnsiTheme="majorHAnsi" w:cs="Calibri Light"/>
+          <w:vertAlign w:val="superscript"/>
+        </w:rPr>
+        <w:t>3,5,6</w:t>
+      </w:r>
+      <w:r>
+        <w:rPr>
+          <w:rFonts w:asciiTheme="majorHAnsi" w:hAnsiTheme="majorHAnsi" w:cstheme="majorHAnsi"/>
+        </w:rPr>
+        <w:fldChar w:fldCharType="end"/>
+      </w:r>
+      <w:r>
+        <w:rPr>
+          <w:rFonts w:asciiTheme="majorHAnsi" w:hAnsiTheme="majorHAnsi" w:cstheme="majorHAnsi"/>
+          <w:lang w:val="en"/>
+        </w:rPr>
+        <w:t xml:space="preserve"> Because of their annual life cycle and rapid response to conditions of their ecosystem, delta smelt are considered an indicator of the overall health of the SFE ecosystem. Once abundant and widely distributed throughout the SFE, the delta smelt population has been declining since the 1980s.</w:t>
+      </w:r>
+      <w:r>
+        <w:rPr>
+          <w:rFonts w:asciiTheme="majorHAnsi" w:hAnsiTheme="majorHAnsi" w:cstheme="majorHAnsi"/>
+          <w:lang w:val="en"/>
+        </w:rPr>
+        <w:fldChar w:fldCharType="begin" w:fldLock="1"/>
+      </w:r>
+      <w:r>
+        <w:rPr>
+          <w:rFonts w:asciiTheme="majorHAnsi" w:hAnsiTheme="majorHAnsi" w:cstheme="majorHAnsi"/>
+          <w:lang w:val="en"/>
+        </w:rPr>
+        <w:instrText xml:space="preserve"> ADDIN ZOTERO_ITEM CSL_CITATION {"citationID":"s3WVATrN","properties":{"formattedCitation":"\\super 7\\nosupersub{}","plainCitation":"7","noteIndex":0},"citationItems":[{"id":"lBhlGtSH/zAu1qRMG","uris":["http://www.mendeley.com/documents/?uuid=b174141a-6f6e-47bf-9926-35120a427171"],"uri":["http://www.mendeley.com/documents/?uuid=b174141a-6f6e-47bf-9926-35120a427171"],"itemData":{"DOI":"10.1016/j.fertnstert.2012.04.042","ISSN":"1556-5653","PMID":"22656306","abstract":"To review and summarize data from the scientific literature on ovarian tissue and follicle transplantation as an option for fertility preservation.","author":[{"dropping-particle":"","family":"Moyle","given":"Peter B","non-dropping-particle":"","parse-names":false,"suffix":""},{"dropping-particle":"","family":"Herbold","given":"Bruce","non-dropping-particle":"","parse-names":false,"suffix":""},{"dropping-particle":"","family":"Stevens","given":"Donald E","non-dropping-particle":"","parse-names":false,"suffix":""},{"dropping-particle":"","family":"Miller","given":"Lee W","non-dropping-particle":"","parse-names":false,"suffix":""}],"container-title":"Transactions of the American Fisheries Society","id":"ITEM-1","issue":"1","issued":{"date-parts":[["1992"]]},"page":"67-77","title":"Transactions of the American Fisheries Society Life History and Status of Delta Smelt in the Sacramento-San Joaquin Estuary , California","type":"article-journal","volume":"121"}}],"schema":"https://github.com/citation-style-language/schema/raw/master/csl-citation.json"} </w:instrText>
+      </w:r>
+      <w:r>
+        <w:rPr>
+          <w:rFonts w:asciiTheme="majorHAnsi" w:hAnsiTheme="majorHAnsi" w:cstheme="majorHAnsi"/>
+          <w:lang w:val="en"/>
+        </w:rPr>
+        <w:fldChar w:fldCharType="separate"/>
+      </w:r>
+      <w:r>
+        <w:rPr>
+          <w:rFonts w:ascii="Calibri Light" w:hAnsiTheme="majorHAnsi" w:cs="Calibri Light"/>
+          <w:vertAlign w:val="superscript"/>
+        </w:rPr>
+        <w:t>7</w:t>
+      </w:r>
+      <w:r>
+        <w:rPr>
+          <w:rFonts w:asciiTheme="majorHAnsi" w:hAnsiTheme="majorHAnsi" w:cstheme="majorHAnsi"/>
+        </w:rPr>
+        <w:fldChar w:fldCharType="end"/>
+      </w:r>
+      <w:r>
+        <w:rPr>
+          <w:rFonts w:asciiTheme="majorHAnsi" w:hAnsiTheme="majorHAnsi" w:cstheme="majorHAnsi"/>
+          <w:lang w:val="en"/>
+        </w:rPr>
+        <w:t xml:space="preserve"> Delta smelt have been listed as threatened under the Federal Endangered Species Act (ESA) since 1993 and endangered under the California ESA since 2009. As a result of their continued decline, resource management agencies actively monitor abundance in the wild population. </w:t>
+      </w:r>
+    </w:p>
+    <w:p>
+      <w:pPr>
+        <w:rPr>
+          <w:rFonts w:asciiTheme="majorHAnsi" w:hAnsiTheme="majorHAnsi" w:cstheme="majorHAnsi"/>
+        </w:rPr>
+      </w:pPr>
+      <w:r>
+        <w:rPr>
+          <w:rFonts w:asciiTheme="majorHAnsi" w:hAnsiTheme="majorHAnsi" w:cstheme="majorHAnsi"/>
+        </w:rPr>
+        <w:t>Acknowledgements</w:t>
+      </w:r>
+    </w:p>
+    <w:p>
+      <w:pPr>
+        <w:rPr>
+          <w:rFonts w:asciiTheme="majorHAnsi" w:hAnsiTheme="majorHAnsi" w:cstheme="majorHAnsi"/>
+        </w:rPr>
+      </w:pPr>
     </w:p>
     <w:p>
       <w:pPr>
@@ -174,34 +427,7 @@
         <w:rPr>
           <w:rFonts w:asciiTheme="majorHAnsi" w:hAnsiTheme="majorHAnsi" w:cstheme="majorHAnsi"/>
         </w:rPr>
-        <w:t>Acknowledgements</w:t>
-      </w:r>
-    </w:p>
-    <w:p>
-      <w:pPr>
-        <w:rPr>
-          <w:rFonts w:asciiTheme="majorHAnsi" w:hAnsiTheme="majorHAnsi" w:cstheme="majorHAnsi"/>
-        </w:rPr>
-      </w:pPr>
-    </w:p>
-    <w:p>
-      <w:pPr>
-        <w:rPr>
-          <w:rFonts w:asciiTheme="majorHAnsi" w:hAnsiTheme="majorHAnsi" w:cstheme="majorHAnsi"/>
-        </w:rPr>
-      </w:pPr>
-    </w:p>
-    <w:p>
-      <w:pPr>
-        <w:rPr>
-          <w:rFonts w:asciiTheme="majorHAnsi" w:hAnsiTheme="majorHAnsi" w:cstheme="majorHAnsi"/>
-        </w:rPr>
-      </w:pPr>
-      <w:r>
-        <w:rPr>
-          <w:rFonts w:asciiTheme="majorHAnsi" w:hAnsiTheme="majorHAnsi" w:cstheme="majorHAnsi"/>
-        </w:rPr>
-        <w:t>The abundance of delta smelt (</w:t>
+        <w:t>Delta smelt (</w:t>
       </w:r>
       <w:proofErr w:type="spellStart"/>
       <w:r>
@@ -235,6 +461,856 @@
         <w:rPr>
           <w:rFonts w:asciiTheme="majorHAnsi" w:hAnsiTheme="majorHAnsi" w:cstheme="majorHAnsi"/>
         </w:rPr>
+        <w:t xml:space="preserve">) is a federally threatened and state endangered fish endemic to the San Francisco estuary. </w:t>
+      </w:r>
+      <w:r>
+        <w:rPr>
+          <w:rFonts w:asciiTheme="majorHAnsi" w:hAnsiTheme="majorHAnsi" w:cstheme="majorHAnsi"/>
+        </w:rPr>
+        <w:t>The species</w:t>
+      </w:r>
+      <w:r>
+        <w:rPr>
+          <w:rFonts w:asciiTheme="majorHAnsi" w:hAnsiTheme="majorHAnsi" w:cstheme="majorHAnsi"/>
+        </w:rPr>
+        <w:t xml:space="preserve"> is a smal</w:t>
+      </w:r>
+      <w:r>
+        <w:rPr>
+          <w:rFonts w:asciiTheme="majorHAnsi" w:hAnsiTheme="majorHAnsi" w:cstheme="majorHAnsi"/>
+        </w:rPr>
+        <w:t xml:space="preserve">l, </w:t>
+      </w:r>
+      <w:r>
+        <w:rPr>
+          <w:rFonts w:asciiTheme="majorHAnsi" w:hAnsiTheme="majorHAnsi" w:cstheme="majorHAnsi"/>
+        </w:rPr>
+        <w:t xml:space="preserve">pelagic, mostly </w:t>
+      </w:r>
+      <w:r>
+        <w:rPr>
+          <w:rFonts w:asciiTheme="majorHAnsi" w:hAnsiTheme="majorHAnsi" w:cstheme="majorHAnsi"/>
+        </w:rPr>
+        <w:t>annual</w:t>
+      </w:r>
+      <w:r>
+        <w:rPr>
+          <w:rFonts w:asciiTheme="majorHAnsi" w:hAnsiTheme="majorHAnsi" w:cstheme="majorHAnsi"/>
+        </w:rPr>
+        <w:t>ly</w:t>
+      </w:r>
+      <w:r>
+        <w:rPr>
+          <w:rFonts w:asciiTheme="majorHAnsi" w:hAnsiTheme="majorHAnsi" w:cstheme="majorHAnsi"/>
+        </w:rPr>
+        <w:t xml:space="preserve"> </w:t>
+      </w:r>
+      <w:r>
+        <w:rPr>
+          <w:rFonts w:asciiTheme="majorHAnsi" w:hAnsiTheme="majorHAnsi" w:cstheme="majorHAnsi"/>
+        </w:rPr>
+        <w:t>reproductive fish with freshwater resident</w:t>
+      </w:r>
+      <w:r>
+        <w:rPr>
+          <w:rFonts w:asciiTheme="majorHAnsi" w:hAnsiTheme="majorHAnsi" w:cstheme="majorHAnsi"/>
+        </w:rPr>
+        <w:t>, migratory, and semi</w:t>
+      </w:r>
+      <w:r>
+        <w:rPr>
+          <w:rFonts w:asciiTheme="majorHAnsi" w:hAnsiTheme="majorHAnsi" w:cstheme="majorHAnsi"/>
+        </w:rPr>
+        <w:t>-</w:t>
+      </w:r>
+      <w:r>
+        <w:rPr>
+          <w:rFonts w:asciiTheme="majorHAnsi" w:hAnsiTheme="majorHAnsi" w:cstheme="majorHAnsi"/>
+        </w:rPr>
+        <w:t>migratory</w:t>
+      </w:r>
+      <w:r>
+        <w:rPr>
+          <w:rFonts w:asciiTheme="majorHAnsi" w:hAnsiTheme="majorHAnsi" w:cstheme="majorHAnsi"/>
+        </w:rPr>
+        <w:t xml:space="preserve"> life histories [</w:t>
+      </w:r>
+      <w:proofErr w:type="spellStart"/>
+      <w:r>
+        <w:rPr>
+          <w:rFonts w:asciiTheme="majorHAnsi" w:hAnsiTheme="majorHAnsi" w:cstheme="majorHAnsi"/>
+        </w:rPr>
+        <w:t>tk</w:t>
+      </w:r>
+      <w:proofErr w:type="spellEnd"/>
+      <w:r>
+        <w:rPr>
+          <w:rFonts w:asciiTheme="majorHAnsi" w:hAnsiTheme="majorHAnsi" w:cstheme="majorHAnsi"/>
+        </w:rPr>
+        <w:t xml:space="preserve"> Campbel</w:t>
+      </w:r>
+      <w:r>
+        <w:rPr>
+          <w:rFonts w:asciiTheme="majorHAnsi" w:hAnsiTheme="majorHAnsi" w:cstheme="majorHAnsi"/>
+        </w:rPr>
+        <w:t>l</w:t>
+      </w:r>
+      <w:r>
+        <w:rPr>
+          <w:rFonts w:asciiTheme="majorHAnsi" w:hAnsiTheme="majorHAnsi" w:cstheme="majorHAnsi"/>
+        </w:rPr>
+        <w:t xml:space="preserve"> et al 2022]. They have previously been thought of as an indicator species for the health of water quality in </w:t>
+      </w:r>
+      <w:r>
+        <w:rPr>
+          <w:rFonts w:asciiTheme="majorHAnsi" w:hAnsiTheme="majorHAnsi" w:cstheme="majorHAnsi"/>
+        </w:rPr>
+        <w:t xml:space="preserve">the Delta. </w:t>
+      </w:r>
+      <w:r>
+        <w:rPr>
+          <w:rFonts w:asciiTheme="majorHAnsi" w:hAnsiTheme="majorHAnsi" w:cstheme="majorHAnsi"/>
+          <w:lang w:val="en"/>
+        </w:rPr>
+        <w:t>The species has</w:t>
+      </w:r>
+      <w:r>
+        <w:rPr>
+          <w:rFonts w:asciiTheme="majorHAnsi" w:hAnsiTheme="majorHAnsi" w:cstheme="majorHAnsi"/>
+          <w:lang w:val="en"/>
+        </w:rPr>
+        <w:t xml:space="preserve"> undergone a population collapse associated with drought and anthropogenic effects</w:t>
+      </w:r>
+      <w:r>
+        <w:rPr>
+          <w:rFonts w:asciiTheme="majorHAnsi" w:hAnsiTheme="majorHAnsi" w:cstheme="majorHAnsi"/>
+          <w:lang w:val="en"/>
+        </w:rPr>
+        <w:t xml:space="preserve"> where pelagic productivity and water temperature are primary drivers of condition indices ultimately affecting fitness </w:t>
+      </w:r>
+      <w:r>
+        <w:rPr>
+          <w:rFonts w:asciiTheme="majorHAnsi" w:hAnsiTheme="majorHAnsi" w:cstheme="majorHAnsi"/>
+        </w:rPr>
+        <w:t>[</w:t>
+      </w:r>
+      <w:proofErr w:type="spellStart"/>
+      <w:r>
+        <w:rPr>
+          <w:rFonts w:asciiTheme="majorHAnsi" w:hAnsiTheme="majorHAnsi" w:cstheme="majorHAnsi"/>
+        </w:rPr>
+        <w:t>tk</w:t>
+      </w:r>
+      <w:proofErr w:type="spellEnd"/>
+      <w:r>
+        <w:rPr>
+          <w:rFonts w:asciiTheme="majorHAnsi" w:hAnsiTheme="majorHAnsi" w:cstheme="majorHAnsi"/>
+        </w:rPr>
+        <w:t xml:space="preserve"> Hammock 2022]. </w:t>
+      </w:r>
+      <w:r>
+        <w:rPr>
+          <w:rFonts w:asciiTheme="majorHAnsi" w:hAnsiTheme="majorHAnsi" w:cstheme="majorHAnsi"/>
+          <w:lang w:val="en"/>
+        </w:rPr>
+        <w:t>It is now believed stochastic processes may push the species to extinction.</w:t>
+      </w:r>
+      <w:r>
+        <w:rPr>
+          <w:rFonts w:asciiTheme="majorHAnsi" w:hAnsiTheme="majorHAnsi" w:cstheme="majorHAnsi"/>
+          <w:lang w:val="en"/>
+        </w:rPr>
+        <w:fldChar w:fldCharType="begin" w:fldLock="1"/>
+      </w:r>
+      <w:r>
+        <w:rPr>
+          <w:rFonts w:asciiTheme="majorHAnsi" w:hAnsiTheme="majorHAnsi" w:cstheme="majorHAnsi"/>
+          <w:lang w:val="en"/>
+        </w:rPr>
+        <w:instrText xml:space="preserve"> ADDIN ZOTERO_ITEM CSL_CITATION {"citationID":"esEzMCPX","properties":{"formattedCitation":"\\super 2,3\\nosupersub{}","plainCitation":"2,3","noteIndex":0},"citationItems":[{"id":"lBhlGtSH/UvqDBckR","uris":["http://www.mendeley.com/documents/?uuid=23e53af3-288d-48bc-b9a7-174ca5e00a87"],"uri":["http://www.mendeley.com/documents/?uuid=23e53af3-288d-48bc-b9a7-174ca5e00a87"],"itemData":{"DOI":"10.1007/s10592-011-0240-y","ISBN":"1566-0621 1572-9737","ISSN":"15660621","abstract":"Over the last two decades, the collapse of the endangered delta smelt (Hypomesus transpacificus) in the San Francisco Bay-Delta has resulted in politically charged conservation decisions, including the rationing of valuable Delta water for use in California agriculture and urban centers. A fundamental question remaining in delta smelt conservation is whether current management strategies have been appropriately designed to protect the remaining genetic variation in delta smelt populations, rather than merely mitigating the decline of the species. We used 15 microsatellite markers to characterize genetic variation within and among sampling regions on geographic and temporal scales, to estimate changes in effective population size over time, to determine if a genetic bottleneck exists and to define conservation management units for this species. A genetic bottleneck was detected in each of the four sampling years, and a significant decline in effective population size was observed between sampling years 2003 and 2007. We also detected a weak geographic signal in any given sampling year that was unsupported by temporal consistency of this signal. We assessed two strategies for defining conservation units, and concluded that continuing to manage the species as a single, panmictic population throughout its range is the most feasible management strategy. The results of this study will inform conservation decisions and provide an effective means for genetically monitoring this imperiled species.","author":[{"dropping-particle":"","family":"Fisch","given":"Kathleen M.","non-dropping-particle":"","parse-names":false,"suffix":""},{"dropping-particle":"","family":"Henderson","given":"Jordana M.","non-dropping-particle":"","parse-names":false,"suffix":""},{"dropping-particle":"","family":"Burton","given":"Ronald S.","non-dropping-particle":"","parse-names":false,"suffix":""},{"dropping-particle":"","family":"May","given":"Bernie","non-dropping-particle":"","parse-names":false,"suffix":""}],"container-title":"Conservation Genetics","id":"ITEM-1","issue":"6","issued":{"date-parts":[["2011"]]},"page":"1421-1434","title":"Population genetics and conservation implications for the endangered delta smelt in the San Francisco Bay-Delta","type":"article-journal","volume":"12"}},{"id":"lBhlGtSH/aTns0ucB","uris":["http://www.mendeley.com/documents/?uuid=ff1406d1-77ea-4ab5-a57b-d2db2ba74817"],"uri":["http://www.mendeley.com/documents/?uuid=ff1406d1-77ea-4ab5-a57b-d2db2ba74817"],"itemData":{"abstract":"This paper reviews what has been learned about Delta Smelt and its status since the publication of The State of Bay-Delta Science, 2008 (Healey et al. 2008). The Delta Smelt is endemic to the upper San Francisco Estuary. Much of its historic habitat is no longer available and remaining habitat is increasingly unable to sustain the population. As a listed species living in the central node of California’s water supply system, Delta Smelt has been the focus of a large research effort to understand causes of decline and identify ways to recover the species. Since 2008, a remarkable record of innovative research on Delta Smelt has been achieved, which is summarized here. Unfortunately, research has not prevented the smelt’s continued decline, which is the result of multiple, interacting factors. A major driver of decline is change to the Delta ecosystem from water exports, resulting in reduced outflows and high levels of entrainment in the large pumps of the South Delta. Invasions of alien species, encouraged by environmental change, have also played a contributing role in the decline. Severe drought effects have pushed Delta Smelt to record low levels in 2014–2015. The rapid decline of the species and failure of recovery efforts demonstrate an inability to manage the Delta for the “co-equal goals” of maintaining a healthy ecosystem and providing a reliable water supply for Californians. Diverse and substantial management actions are needed to preserve Delta Smelt. KEY","author":[{"dropping-particle":"","family":"Moyle, Peter B., Brown, Larry R., Durand, John R., Hobbs","given":"James A.","non-dropping-particle":"","parse-names":false,"suffix":""}],"container-title":"San Francisco Estuary and Watershed Science","id":"ITEM-2","issue":"2","issued":{"date-parts":[["2016"]]},"page":"1-40","title":"Delta Smelt: LIfe History and Decline of a Once-Adundant Species in the San Francisco Estuary","type":"article-journal","volume":"14"}}],"schema":"https://github.com/citation-style-language/schema/raw/master/csl-citation.json"} </w:instrText>
+      </w:r>
+      <w:r>
+        <w:rPr>
+          <w:rFonts w:asciiTheme="majorHAnsi" w:hAnsiTheme="majorHAnsi" w:cstheme="majorHAnsi"/>
+          <w:lang w:val="en"/>
+        </w:rPr>
+        <w:fldChar w:fldCharType="separate"/>
+      </w:r>
+      <w:r>
+        <w:rPr>
+          <w:rFonts w:ascii="Calibri Light" w:hAnsiTheme="majorHAnsi" w:cs="Calibri Light"/>
+          <w:vertAlign w:val="superscript"/>
+        </w:rPr>
+        <w:t>2,3</w:t>
+      </w:r>
+      <w:r>
+        <w:rPr>
+          <w:rFonts w:asciiTheme="majorHAnsi" w:hAnsiTheme="majorHAnsi" w:cstheme="majorHAnsi"/>
+        </w:rPr>
+        <w:fldChar w:fldCharType="end"/>
+      </w:r>
+      <w:r>
+        <w:rPr>
+          <w:rFonts w:asciiTheme="majorHAnsi" w:hAnsiTheme="majorHAnsi" w:cstheme="majorHAnsi"/>
+        </w:rPr>
+        <w:t xml:space="preserve"> </w:t>
+      </w:r>
+      <w:r>
+        <w:rPr>
+          <w:rFonts w:asciiTheme="majorHAnsi" w:hAnsiTheme="majorHAnsi" w:cstheme="majorHAnsi"/>
+        </w:rPr>
+        <w:t>Meaningful c</w:t>
+      </w:r>
+      <w:r>
+        <w:rPr>
+          <w:rFonts w:asciiTheme="majorHAnsi" w:hAnsiTheme="majorHAnsi" w:cstheme="majorHAnsi"/>
+        </w:rPr>
+        <w:t xml:space="preserve">onservation management of the species </w:t>
+      </w:r>
+      <w:r>
+        <w:rPr>
+          <w:rFonts w:asciiTheme="majorHAnsi" w:hAnsiTheme="majorHAnsi" w:cstheme="majorHAnsi"/>
+        </w:rPr>
+        <w:t>m</w:t>
+      </w:r>
+      <w:r>
+        <w:rPr>
+          <w:rFonts w:asciiTheme="majorHAnsi" w:hAnsiTheme="majorHAnsi" w:cstheme="majorHAnsi"/>
+        </w:rPr>
+        <w:t>u</w:t>
+      </w:r>
+      <w:r>
+        <w:rPr>
+          <w:rFonts w:asciiTheme="majorHAnsi" w:hAnsiTheme="majorHAnsi" w:cstheme="majorHAnsi"/>
+        </w:rPr>
+        <w:t>st encompass</w:t>
+      </w:r>
+      <w:r>
+        <w:rPr>
+          <w:rFonts w:asciiTheme="majorHAnsi" w:hAnsiTheme="majorHAnsi" w:cstheme="majorHAnsi"/>
+        </w:rPr>
+        <w:t xml:space="preserve"> gaining a better understanding </w:t>
+      </w:r>
+      <w:r>
+        <w:rPr>
+          <w:rFonts w:asciiTheme="majorHAnsi" w:hAnsiTheme="majorHAnsi" w:cstheme="majorHAnsi"/>
+        </w:rPr>
+        <w:t xml:space="preserve">of </w:t>
+      </w:r>
+      <w:r>
+        <w:rPr>
+          <w:rFonts w:asciiTheme="majorHAnsi" w:hAnsiTheme="majorHAnsi" w:cstheme="majorHAnsi"/>
+        </w:rPr>
+        <w:t xml:space="preserve">the </w:t>
+      </w:r>
+      <w:r>
+        <w:rPr>
+          <w:rFonts w:asciiTheme="majorHAnsi" w:hAnsiTheme="majorHAnsi" w:cstheme="majorHAnsi"/>
+        </w:rPr>
+        <w:t>life history, ecology</w:t>
+      </w:r>
+      <w:r>
+        <w:rPr>
+          <w:rFonts w:asciiTheme="majorHAnsi" w:hAnsiTheme="majorHAnsi" w:cstheme="majorHAnsi"/>
+        </w:rPr>
+        <w:t>,</w:t>
+      </w:r>
+      <w:r>
+        <w:rPr>
+          <w:rFonts w:asciiTheme="majorHAnsi" w:hAnsiTheme="majorHAnsi" w:cstheme="majorHAnsi"/>
+        </w:rPr>
+        <w:t xml:space="preserve"> and physiology </w:t>
+      </w:r>
+      <w:r>
+        <w:rPr>
+          <w:rFonts w:asciiTheme="majorHAnsi" w:hAnsiTheme="majorHAnsi" w:cstheme="majorHAnsi"/>
+        </w:rPr>
+        <w:t xml:space="preserve">of the species </w:t>
+      </w:r>
+      <w:r>
+        <w:rPr>
+          <w:rFonts w:asciiTheme="majorHAnsi" w:hAnsiTheme="majorHAnsi" w:cstheme="majorHAnsi"/>
+        </w:rPr>
+        <w:t>to</w:t>
+      </w:r>
+      <w:r>
+        <w:rPr>
+          <w:rFonts w:asciiTheme="majorHAnsi" w:hAnsiTheme="majorHAnsi" w:cstheme="majorHAnsi"/>
+        </w:rPr>
+        <w:t xml:space="preserve"> effectively preserve</w:t>
+      </w:r>
+      <w:r>
+        <w:rPr>
+          <w:rFonts w:asciiTheme="majorHAnsi" w:hAnsiTheme="majorHAnsi" w:cstheme="majorHAnsi"/>
+        </w:rPr>
+        <w:t xml:space="preserve"> </w:t>
+      </w:r>
+      <w:r>
+        <w:rPr>
+          <w:rFonts w:asciiTheme="majorHAnsi" w:hAnsiTheme="majorHAnsi" w:cstheme="majorHAnsi"/>
+        </w:rPr>
+        <w:t xml:space="preserve">biological components </w:t>
+      </w:r>
+      <w:r>
+        <w:rPr>
+          <w:rFonts w:asciiTheme="majorHAnsi" w:hAnsiTheme="majorHAnsi" w:cstheme="majorHAnsi"/>
+        </w:rPr>
+        <w:t xml:space="preserve">contributing to success in the wild. </w:t>
+      </w:r>
+      <w:r>
+        <w:rPr>
+          <w:rFonts w:asciiTheme="majorHAnsi" w:hAnsiTheme="majorHAnsi" w:cstheme="majorHAnsi"/>
+        </w:rPr>
+        <w:t xml:space="preserve">Because genetics, in combination with the environment, influence many aspects of individual and population level </w:t>
+      </w:r>
+      <w:r>
+        <w:rPr>
+          <w:rFonts w:asciiTheme="majorHAnsi" w:hAnsiTheme="majorHAnsi" w:cstheme="majorHAnsi"/>
+        </w:rPr>
+        <w:t xml:space="preserve">phenotypes, building a framework to better understanding the species requires development of genetic resources. To </w:t>
+      </w:r>
+      <w:r>
+        <w:rPr>
+          <w:rFonts w:asciiTheme="majorHAnsi" w:hAnsiTheme="majorHAnsi" w:cstheme="majorHAnsi"/>
+        </w:rPr>
+        <w:t>assist in genome-wide studies, one male and one female chromosome-level genomes were assembled from captive fish located at the UC Davis Fish Conservation and Culture Laboratory. Having both a male and female genome</w:t>
+      </w:r>
+    </w:p>
+    <w:p>
+      <w:pPr>
+        <w:rPr>
+          <w:rFonts w:asciiTheme="majorHAnsi" w:hAnsiTheme="majorHAnsi" w:cstheme="majorHAnsi"/>
+        </w:rPr>
+      </w:pPr>
+    </w:p>
+    <w:p>
+      <w:pPr>
+        <w:rPr>
+          <w:rFonts w:asciiTheme="majorHAnsi" w:hAnsiTheme="majorHAnsi" w:cstheme="majorHAnsi"/>
+        </w:rPr>
+      </w:pPr>
+    </w:p>
+    <w:p>
+      <w:pPr>
+        <w:rPr>
+          <w:rFonts w:asciiTheme="majorHAnsi" w:hAnsiTheme="majorHAnsi" w:cstheme="majorHAnsi"/>
+        </w:rPr>
+      </w:pPr>
+      <w:r>
+        <w:rPr>
+          <w:rFonts w:asciiTheme="majorHAnsi" w:hAnsiTheme="majorHAnsi" w:cstheme="majorHAnsi"/>
+        </w:rPr>
+        <w:lastRenderedPageBreak/>
+        <w:t xml:space="preserve">Genetic underpinnings may contribute to any aspect of life history, </w:t>
+      </w:r>
+      <w:proofErr w:type="gramStart"/>
+      <w:r>
+        <w:rPr>
+          <w:rFonts w:asciiTheme="majorHAnsi" w:hAnsiTheme="majorHAnsi" w:cstheme="majorHAnsi"/>
+        </w:rPr>
+        <w:t>ecology</w:t>
+      </w:r>
+      <w:proofErr w:type="gramEnd"/>
+      <w:r>
+        <w:rPr>
+          <w:rFonts w:asciiTheme="majorHAnsi" w:hAnsiTheme="majorHAnsi" w:cstheme="majorHAnsi"/>
+        </w:rPr>
+        <w:t xml:space="preserve"> and physiology. </w:t>
+      </w:r>
+      <w:proofErr w:type="gramStart"/>
+      <w:r>
+        <w:rPr>
+          <w:rFonts w:asciiTheme="majorHAnsi" w:hAnsiTheme="majorHAnsi" w:cstheme="majorHAnsi"/>
+        </w:rPr>
+        <w:t>Therefore</w:t>
+      </w:r>
+      <w:proofErr w:type="gramEnd"/>
+      <w:r>
+        <w:rPr>
+          <w:rFonts w:asciiTheme="majorHAnsi" w:hAnsiTheme="majorHAnsi" w:cstheme="majorHAnsi"/>
+        </w:rPr>
+        <w:t xml:space="preserve"> developing genomic resources and maintenance of genetic diversity within the species are key components to </w:t>
+      </w:r>
+    </w:p>
+    <w:p>
+      <w:pPr>
+        <w:rPr>
+          <w:rFonts w:asciiTheme="majorHAnsi" w:hAnsiTheme="majorHAnsi" w:cstheme="majorHAnsi"/>
+        </w:rPr>
+      </w:pPr>
+    </w:p>
+    <w:p>
+      <w:pPr>
+        <w:autoSpaceDE w:val="0"/>
+        <w:autoSpaceDN w:val="0"/>
+        <w:adjustRightInd w:val="0"/>
+        <w:rPr>
+          <w:rFonts w:ascii="pÊ)Õ˛" w:hAnsi="pÊ)Õ˛" w:cs="pÊ)Õ˛"/>
+        </w:rPr>
+      </w:pPr>
+      <w:r>
+        <w:rPr>
+          <w:rFonts w:asciiTheme="majorHAnsi" w:hAnsiTheme="majorHAnsi" w:cstheme="majorHAnsi"/>
+        </w:rPr>
+        <w:t xml:space="preserve">genetic diversity = closely tied to the </w:t>
+      </w:r>
+      <w:r>
+        <w:rPr>
+          <w:rFonts w:ascii="pÊ)Õ˛" w:hAnsi="pÊ)Õ˛" w:cs="pÊ)Õ˛"/>
+        </w:rPr>
+        <w:t>evolutionary</w:t>
+      </w:r>
+      <w:r>
+        <w:rPr>
+          <w:rFonts w:ascii="pÊ)Õ˛" w:hAnsi="pÊ)Õ˛" w:cs="pÊ)Õ˛"/>
+        </w:rPr>
+        <w:t xml:space="preserve"> </w:t>
+      </w:r>
+      <w:r>
+        <w:rPr>
+          <w:rFonts w:ascii="pÊ)Õ˛" w:hAnsi="pÊ)Õ˛" w:cs="pÊ)Õ˛"/>
+        </w:rPr>
+        <w:t>capacity for adaptation to environmental change</w:t>
+      </w:r>
+    </w:p>
+    <w:p>
+      <w:pPr>
+        <w:rPr>
+          <w:rFonts w:asciiTheme="majorHAnsi" w:hAnsiTheme="majorHAnsi" w:cstheme="majorHAnsi"/>
+        </w:rPr>
+      </w:pPr>
+    </w:p>
+    <w:p>
+      <w:pPr>
+        <w:rPr>
+          <w:rFonts w:asciiTheme="majorHAnsi" w:hAnsiTheme="majorHAnsi" w:cstheme="majorHAnsi"/>
+        </w:rPr>
+      </w:pPr>
+      <w:r>
+        <w:rPr>
+          <w:rFonts w:asciiTheme="majorHAnsi" w:hAnsiTheme="majorHAnsi" w:cstheme="majorHAnsi"/>
+        </w:rPr>
+        <w:t xml:space="preserve"> </w:t>
+      </w:r>
+      <w:r>
+        <w:rPr>
+          <w:rFonts w:asciiTheme="majorHAnsi" w:hAnsiTheme="majorHAnsi" w:cstheme="majorHAnsi"/>
+        </w:rPr>
+        <w:t xml:space="preserve">phenotypic </w:t>
+      </w:r>
+      <w:r>
+        <w:rPr>
+          <w:rFonts w:asciiTheme="majorHAnsi" w:hAnsiTheme="majorHAnsi" w:cstheme="majorHAnsi"/>
+        </w:rPr>
+        <w:t xml:space="preserve">variation </w:t>
+      </w:r>
+      <w:r>
+        <w:rPr>
+          <w:rFonts w:asciiTheme="majorHAnsi" w:hAnsiTheme="majorHAnsi" w:cstheme="majorHAnsi"/>
+        </w:rPr>
+        <w:t>to</w:t>
+      </w:r>
+      <w:r>
+        <w:rPr>
+          <w:rFonts w:asciiTheme="majorHAnsi" w:hAnsiTheme="majorHAnsi" w:cstheme="majorHAnsi"/>
+        </w:rPr>
+        <w:t xml:space="preserve"> </w:t>
+      </w:r>
+      <w:r>
+        <w:rPr>
+          <w:rFonts w:asciiTheme="majorHAnsi" w:hAnsiTheme="majorHAnsi" w:cstheme="majorHAnsi"/>
+        </w:rPr>
+        <w:t xml:space="preserve">allow for a broad </w:t>
+      </w:r>
+      <w:r>
+        <w:rPr>
+          <w:rFonts w:asciiTheme="majorHAnsi" w:hAnsiTheme="majorHAnsi" w:cstheme="majorHAnsi"/>
+        </w:rPr>
+        <w:t>respond to climatic factors</w:t>
+      </w:r>
+      <w:r>
+        <w:rPr>
+          <w:rFonts w:asciiTheme="majorHAnsi" w:hAnsiTheme="majorHAnsi" w:cstheme="majorHAnsi"/>
+        </w:rPr>
+        <w:t xml:space="preserve"> deeply influencing the Delta. </w:t>
+      </w:r>
+      <w:proofErr w:type="gramStart"/>
+      <w:r>
+        <w:rPr>
+          <w:rFonts w:asciiTheme="majorHAnsi" w:hAnsiTheme="majorHAnsi" w:cstheme="majorHAnsi"/>
+        </w:rPr>
+        <w:t xml:space="preserve">Three </w:t>
+      </w:r>
+      <w:r>
+        <w:rPr>
+          <w:rFonts w:asciiTheme="majorHAnsi" w:hAnsiTheme="majorHAnsi" w:cstheme="majorHAnsi"/>
+        </w:rPr>
+        <w:t xml:space="preserve"> key</w:t>
+      </w:r>
+      <w:proofErr w:type="gramEnd"/>
+      <w:r>
+        <w:rPr>
+          <w:rFonts w:asciiTheme="majorHAnsi" w:hAnsiTheme="majorHAnsi" w:cstheme="majorHAnsi"/>
+        </w:rPr>
+        <w:t xml:space="preserve"> component</w:t>
+      </w:r>
+      <w:r>
+        <w:rPr>
+          <w:rFonts w:asciiTheme="majorHAnsi" w:hAnsiTheme="majorHAnsi" w:cstheme="majorHAnsi"/>
+        </w:rPr>
+        <w:t>s to</w:t>
+      </w:r>
+    </w:p>
+    <w:p>
+      <w:pPr>
+        <w:rPr>
+          <w:rFonts w:asciiTheme="majorHAnsi" w:hAnsiTheme="majorHAnsi" w:cstheme="majorHAnsi"/>
+        </w:rPr>
+      </w:pPr>
+    </w:p>
+    <w:p>
+      <w:pPr>
+        <w:rPr>
+          <w:rFonts w:asciiTheme="majorHAnsi" w:hAnsiTheme="majorHAnsi" w:cstheme="majorHAnsi"/>
+        </w:rPr>
+      </w:pPr>
+      <w:r>
+        <w:rPr>
+          <w:rFonts w:asciiTheme="majorHAnsi" w:hAnsiTheme="majorHAnsi" w:cstheme="majorHAnsi"/>
+        </w:rPr>
+        <w:t xml:space="preserve"> of basic ecology is phenotypic </w:t>
+      </w:r>
+      <w:r>
+        <w:rPr>
+          <w:rFonts w:asciiTheme="majorHAnsi" w:hAnsiTheme="majorHAnsi" w:cstheme="majorHAnsi"/>
+        </w:rPr>
+        <w:t>variation;</w:t>
+      </w:r>
+      <w:r>
+        <w:rPr>
+          <w:rFonts w:asciiTheme="majorHAnsi" w:hAnsiTheme="majorHAnsi" w:cstheme="majorHAnsi"/>
+        </w:rPr>
+        <w:t xml:space="preserve"> </w:t>
+      </w:r>
+      <w:r>
+        <w:rPr>
+          <w:rFonts w:asciiTheme="majorHAnsi" w:hAnsiTheme="majorHAnsi" w:cstheme="majorHAnsi"/>
+        </w:rPr>
+        <w:t>thus,</w:t>
+      </w:r>
+      <w:r>
+        <w:rPr>
+          <w:rFonts w:asciiTheme="majorHAnsi" w:hAnsiTheme="majorHAnsi" w:cstheme="majorHAnsi"/>
+        </w:rPr>
+        <w:t xml:space="preserve"> </w:t>
+      </w:r>
+      <w:r>
+        <w:rPr>
+          <w:rFonts w:asciiTheme="majorHAnsi" w:hAnsiTheme="majorHAnsi" w:cstheme="majorHAnsi"/>
+        </w:rPr>
+        <w:t xml:space="preserve">maintenance of genetic diversity is essential as it is tied to the </w:t>
+      </w:r>
+      <w:r>
+        <w:rPr>
+          <w:rFonts w:asciiTheme="majorHAnsi" w:hAnsiTheme="majorHAnsi" w:cstheme="majorHAnsi"/>
+        </w:rPr>
+        <w:t>evolutionary</w:t>
+      </w:r>
+      <w:r>
+        <w:rPr>
+          <w:rFonts w:asciiTheme="majorHAnsi" w:hAnsiTheme="majorHAnsi" w:cstheme="majorHAnsi"/>
+        </w:rPr>
+        <w:t xml:space="preserve"> </w:t>
+      </w:r>
+      <w:r>
+        <w:rPr>
+          <w:rFonts w:asciiTheme="majorHAnsi" w:hAnsiTheme="majorHAnsi" w:cstheme="majorHAnsi"/>
+        </w:rPr>
+        <w:t>capacity for adaptation to environmental change</w:t>
+      </w:r>
+      <w:r>
+        <w:rPr>
+          <w:rFonts w:asciiTheme="majorHAnsi" w:hAnsiTheme="majorHAnsi" w:cstheme="majorHAnsi"/>
+        </w:rPr>
+        <w:t>.</w:t>
+      </w:r>
+      <w:r>
+        <w:rPr>
+          <w:rFonts w:asciiTheme="majorHAnsi" w:hAnsiTheme="majorHAnsi" w:cstheme="majorHAnsi"/>
+        </w:rPr>
+        <w:t xml:space="preserve"> To assess genetic diversity within delta smelt, contemporary and historical effective population size estimates were made using 2318</w:t>
+      </w:r>
+      <w:r>
+        <w:rPr>
+          <w:rFonts w:asciiTheme="majorHAnsi" w:hAnsiTheme="majorHAnsi" w:cstheme="majorHAnsi"/>
+        </w:rPr>
+        <w:t>[</w:t>
+      </w:r>
+      <w:proofErr w:type="spellStart"/>
+      <w:r>
+        <w:rPr>
+          <w:rFonts w:asciiTheme="majorHAnsi" w:hAnsiTheme="majorHAnsi" w:cstheme="majorHAnsi"/>
+        </w:rPr>
+        <w:t>tk</w:t>
+      </w:r>
+      <w:proofErr w:type="spellEnd"/>
+      <w:r>
+        <w:rPr>
+          <w:rFonts w:asciiTheme="majorHAnsi" w:hAnsiTheme="majorHAnsi" w:cstheme="majorHAnsi"/>
+        </w:rPr>
+        <w:t>]</w:t>
+      </w:r>
+      <w:r>
+        <w:rPr>
+          <w:rFonts w:asciiTheme="majorHAnsi" w:hAnsiTheme="majorHAnsi" w:cstheme="majorHAnsi"/>
+        </w:rPr>
+        <w:t xml:space="preserve"> samples from 25</w:t>
+      </w:r>
+      <w:r>
+        <w:rPr>
+          <w:rFonts w:asciiTheme="majorHAnsi" w:hAnsiTheme="majorHAnsi" w:cstheme="majorHAnsi"/>
+        </w:rPr>
+        <w:t>[</w:t>
+      </w:r>
+      <w:proofErr w:type="spellStart"/>
+      <w:r>
+        <w:rPr>
+          <w:rFonts w:asciiTheme="majorHAnsi" w:hAnsiTheme="majorHAnsi" w:cstheme="majorHAnsi"/>
+        </w:rPr>
+        <w:t>tk</w:t>
+      </w:r>
+      <w:proofErr w:type="spellEnd"/>
+      <w:r>
+        <w:rPr>
+          <w:rFonts w:asciiTheme="majorHAnsi" w:hAnsiTheme="majorHAnsi" w:cstheme="majorHAnsi"/>
+        </w:rPr>
+        <w:t>]</w:t>
+      </w:r>
+      <w:r>
+        <w:rPr>
+          <w:rFonts w:asciiTheme="majorHAnsi" w:hAnsiTheme="majorHAnsi" w:cstheme="majorHAnsi"/>
+        </w:rPr>
+        <w:t xml:space="preserve"> generations.</w:t>
+      </w:r>
+    </w:p>
+    <w:p>
+      <w:pPr>
+        <w:rPr>
+          <w:rFonts w:asciiTheme="majorHAnsi" w:hAnsiTheme="majorHAnsi" w:cstheme="majorHAnsi"/>
+        </w:rPr>
+      </w:pPr>
+    </w:p>
+    <w:p>
+      <w:pPr>
+        <w:rPr>
+          <w:rFonts w:asciiTheme="majorHAnsi" w:hAnsiTheme="majorHAnsi" w:cstheme="majorHAnsi"/>
+        </w:rPr>
+      </w:pPr>
+      <w:r>
+        <w:rPr>
+          <w:rFonts w:asciiTheme="majorHAnsi" w:hAnsiTheme="majorHAnsi" w:cstheme="majorHAnsi"/>
+        </w:rPr>
+        <w:t xml:space="preserve"> </w:t>
+      </w:r>
+      <w:r>
+        <w:rPr>
+          <w:rFonts w:asciiTheme="majorHAnsi" w:hAnsiTheme="majorHAnsi" w:cstheme="majorHAnsi"/>
+        </w:rPr>
+        <w:t xml:space="preserve">Conservation of genetic diversity within the species will require several components, including </w:t>
+      </w:r>
+      <w:r>
+        <w:rPr>
+          <w:rFonts w:asciiTheme="majorHAnsi" w:hAnsiTheme="majorHAnsi" w:cstheme="majorHAnsi"/>
+        </w:rPr>
+        <w:t>an assembled genome to allow for fine-scale genomic change, quantifying genetic diversity through time, and identifying loci to assist in non-lethal monitoring methods</w:t>
+      </w:r>
+      <w:r>
+        <w:rPr>
+          <w:rFonts w:asciiTheme="majorHAnsi" w:hAnsiTheme="majorHAnsi" w:cstheme="majorHAnsi"/>
+        </w:rPr>
+        <w:t xml:space="preserve"> of</w:t>
+      </w:r>
+      <w:r>
+        <w:rPr>
+          <w:rFonts w:asciiTheme="majorHAnsi" w:hAnsiTheme="majorHAnsi" w:cstheme="majorHAnsi"/>
+        </w:rPr>
+        <w:t xml:space="preserve"> population dynamics</w:t>
+      </w:r>
+      <w:r>
+        <w:rPr>
+          <w:rFonts w:asciiTheme="majorHAnsi" w:hAnsiTheme="majorHAnsi" w:cstheme="majorHAnsi"/>
+        </w:rPr>
+        <w:t>, such as sex ratios,</w:t>
+      </w:r>
+      <w:r>
+        <w:rPr>
+          <w:rFonts w:asciiTheme="majorHAnsi" w:hAnsiTheme="majorHAnsi" w:cstheme="majorHAnsi"/>
+        </w:rPr>
+        <w:t xml:space="preserve"> of the species.</w:t>
+      </w:r>
+      <w:r>
+        <w:rPr>
+          <w:rFonts w:asciiTheme="majorHAnsi" w:hAnsiTheme="majorHAnsi" w:cstheme="majorHAnsi"/>
+        </w:rPr>
+        <w:t xml:space="preserve"> </w:t>
+      </w:r>
+    </w:p>
+    <w:p>
+      <w:pPr>
+        <w:rPr>
+          <w:rFonts w:asciiTheme="majorHAnsi" w:hAnsiTheme="majorHAnsi" w:cstheme="majorHAnsi"/>
+        </w:rPr>
+      </w:pPr>
+    </w:p>
+    <w:p>
+      <w:pPr>
+        <w:rPr>
+          <w:rFonts w:asciiTheme="majorHAnsi" w:hAnsiTheme="majorHAnsi" w:cstheme="majorHAnsi"/>
+        </w:rPr>
+      </w:pPr>
+      <w:r>
+        <w:rPr>
+          <w:rFonts w:asciiTheme="majorHAnsi" w:hAnsiTheme="majorHAnsi" w:cstheme="majorHAnsi"/>
+        </w:rPr>
+        <w:t>genetic resources</w:t>
+      </w:r>
+      <w:r>
+        <w:rPr>
+          <w:rFonts w:asciiTheme="majorHAnsi" w:hAnsiTheme="majorHAnsi" w:cstheme="majorHAnsi"/>
+        </w:rPr>
+        <w:t xml:space="preserve"> for and monitoring genetic diversity</w:t>
+      </w:r>
+      <w:r>
+        <w:rPr>
+          <w:rFonts w:asciiTheme="majorHAnsi" w:hAnsiTheme="majorHAnsi" w:cstheme="majorHAnsi"/>
+        </w:rPr>
+        <w:t xml:space="preserve"> </w:t>
+      </w:r>
+      <w:r>
+        <w:rPr>
+          <w:rFonts w:asciiTheme="majorHAnsi" w:hAnsiTheme="majorHAnsi" w:cstheme="majorHAnsi"/>
+        </w:rPr>
+        <w:t>within</w:t>
+      </w:r>
+      <w:r>
+        <w:rPr>
+          <w:rFonts w:asciiTheme="majorHAnsi" w:hAnsiTheme="majorHAnsi" w:cstheme="majorHAnsi"/>
+        </w:rPr>
+        <w:t xml:space="preserve"> delta smelt is a critical step</w:t>
+      </w:r>
+      <w:r>
+        <w:rPr>
+          <w:rFonts w:asciiTheme="majorHAnsi" w:hAnsiTheme="majorHAnsi" w:cstheme="majorHAnsi"/>
+        </w:rPr>
+        <w:t xml:space="preserve"> to aid in research efforts </w:t>
+      </w:r>
+      <w:r>
+        <w:rPr>
+          <w:rFonts w:asciiTheme="majorHAnsi" w:hAnsiTheme="majorHAnsi" w:cstheme="majorHAnsi"/>
+        </w:rPr>
+        <w:t>for</w:t>
+      </w:r>
+      <w:r>
+        <w:rPr>
+          <w:rFonts w:asciiTheme="majorHAnsi" w:hAnsiTheme="majorHAnsi" w:cstheme="majorHAnsi"/>
+        </w:rPr>
+        <w:t xml:space="preserve"> </w:t>
+      </w:r>
+      <w:r>
+        <w:rPr>
+          <w:rFonts w:asciiTheme="majorHAnsi" w:hAnsiTheme="majorHAnsi" w:cstheme="majorHAnsi"/>
+        </w:rPr>
+        <w:t xml:space="preserve">making informed decisions to </w:t>
+      </w:r>
+      <w:r>
+        <w:rPr>
+          <w:rFonts w:asciiTheme="majorHAnsi" w:hAnsiTheme="majorHAnsi" w:cstheme="majorHAnsi"/>
+        </w:rPr>
+        <w:t>manag</w:t>
+      </w:r>
+      <w:r>
+        <w:rPr>
+          <w:rFonts w:asciiTheme="majorHAnsi" w:hAnsiTheme="majorHAnsi" w:cstheme="majorHAnsi"/>
+        </w:rPr>
+        <w:t>e</w:t>
+      </w:r>
+      <w:r>
+        <w:rPr>
+          <w:rFonts w:asciiTheme="majorHAnsi" w:hAnsiTheme="majorHAnsi" w:cstheme="majorHAnsi"/>
+        </w:rPr>
+        <w:t xml:space="preserve"> this imperiled species. </w:t>
+      </w:r>
+      <w:r>
+        <w:rPr>
+          <w:rFonts w:asciiTheme="majorHAnsi" w:hAnsiTheme="majorHAnsi" w:cstheme="majorHAnsi"/>
+        </w:rPr>
+        <w:t>Resource development requires genomic</w:t>
+      </w:r>
+      <w:r>
+        <w:rPr>
+          <w:rFonts w:asciiTheme="majorHAnsi" w:hAnsiTheme="majorHAnsi" w:cstheme="majorHAnsi"/>
+        </w:rPr>
+        <w:t xml:space="preserve"> tools for </w:t>
+      </w:r>
+    </w:p>
+    <w:p>
+      <w:pPr>
+        <w:rPr>
+          <w:rFonts w:asciiTheme="majorHAnsi" w:hAnsiTheme="majorHAnsi" w:cstheme="majorHAnsi"/>
+        </w:rPr>
+      </w:pPr>
+    </w:p>
+    <w:p>
+      <w:pPr>
+        <w:rPr>
+          <w:rFonts w:asciiTheme="majorHAnsi" w:hAnsiTheme="majorHAnsi" w:cstheme="majorHAnsi"/>
+        </w:rPr>
+      </w:pPr>
+    </w:p>
+    <w:p>
+      <w:pPr>
+        <w:rPr>
+          <w:rFonts w:asciiTheme="majorHAnsi" w:hAnsiTheme="majorHAnsi" w:cstheme="majorHAnsi"/>
+        </w:rPr>
+      </w:pPr>
+      <w:r>
+        <w:rPr>
+          <w:rFonts w:asciiTheme="majorHAnsi" w:hAnsiTheme="majorHAnsi" w:cstheme="majorHAnsi"/>
+        </w:rPr>
+        <w:t>The abundance of delta smelt (</w:t>
+      </w:r>
+      <w:proofErr w:type="spellStart"/>
+      <w:r>
+        <w:rPr>
+          <w:rFonts w:asciiTheme="majorHAnsi" w:hAnsiTheme="majorHAnsi" w:cstheme="majorHAnsi"/>
+          <w:i/>
+          <w:iCs/>
+        </w:rPr>
+        <w:t>Hypomesus</w:t>
+      </w:r>
+      <w:proofErr w:type="spellEnd"/>
+      <w:r>
+        <w:rPr>
+          <w:rFonts w:asciiTheme="majorHAnsi" w:hAnsiTheme="majorHAnsi" w:cstheme="majorHAnsi"/>
+          <w:i/>
+          <w:iCs/>
+        </w:rPr>
+        <w:t xml:space="preserve"> </w:t>
+      </w:r>
+      <w:proofErr w:type="spellStart"/>
+      <w:r>
+        <w:rPr>
+          <w:rFonts w:asciiTheme="majorHAnsi" w:hAnsiTheme="majorHAnsi" w:cstheme="majorHAnsi"/>
+          <w:i/>
+          <w:iCs/>
+        </w:rPr>
+        <w:t>transpacificus</w:t>
+      </w:r>
+      <w:proofErr w:type="spellEnd"/>
+      <w:r>
+        <w:rPr>
+          <w:rFonts w:asciiTheme="majorHAnsi" w:hAnsiTheme="majorHAnsi" w:cstheme="majorHAnsi"/>
+        </w:rPr>
         <w:t>) has been in decline for decades</w:t>
       </w:r>
       <w:r>
@@ -247,7 +1323,7 @@
         <w:rPr>
           <w:rFonts w:asciiTheme="majorHAnsi" w:hAnsiTheme="majorHAnsi" w:cstheme="majorHAnsi"/>
         </w:rPr>
-        <w:instrText>ADDIN ZOTERO_ITEM CSL_CITATION {"citationID":"qAXBxzdW","properties":{"formattedCitation":"\\super 1,2\\nosupersub{}","plainCitation":"1,2","noteIndex":0},"citationItems":[{"id":225,"uris":["http://zotero.org/users/local/3tku6QP0/items/KQW7IYHW"],"uri":["http://zotero.org/users/local/3tku6QP0/items/KQW7IYHW"],"itemData":{"id":225,"type":"article-journal","abstract":"This paper reviews what has been learned about Delta Smelt and its status since the publication of The State of Bay-Delta Science, 2008 (Healey et al. 2008). The Delta Smelt is endemic to the upper San Francisco Estuary. Much of its historic habitat is no longer available and remaining habitat is increasingly unable to sustain the population. As a listed species living in the central node of California’s water supply system, Delta Smelt has been the focus of a large research effort to understand causes of decline and identify ways to recover the species. Since 2008, a remarkable record of innovative research on Delta Smelt has been achieved, which is summarized here. Unfortunately, research has not prevented the smelt’s continued decline, which is the result of multiple, interacting factors. A major driver of decline is change to the Delta ecosystem from water exports, resulting in reduced outflows and high levels of entrainment in the large pumps of the South Delta. Invasions of alien species, encouraged by environmental change, have also played a contributing role in the decline. Severe drought effects have pushed Delta Smelt to record low levels in 2014–2015. The rapid decline of the species and failure of recovery efforts demonstrate an inability to manage the Delta for the “co-equal goals” of maintaining a healthy ecosystem and providing a reliable water supply for Californians. Diverse and substantial management actions are needed to preserve Delta Smelt. KEY","container-title":"San Francisco Estuary and Watershed Science","issue":"2","page":"1-40","title":"Delta Smelt: LIfe History and Decline of a Once-Adundant Species in the San Francisco Estuary","volume":"14","author":[{"family":"Moyle","given":"Peter B.","suffix":"Brown, Larry R., Durand, John R., Hobbs, James A."}],"issued":{"date-parts":[["2016"]]}}},{"id":300,"uris":["http://zotero.org/users/local/3tku6QP0/items/EMHS97DW"],"uri":["http://zotero.org/users/local/3tku6QP0/items/EMHS97DW"],"itemData":{"id":300,"type":"book","abstract":"When the first edition of Inland Fishes of California was published in 1976, it was a benchmark reference. Since that time, our knowledge of California's freshwater fishes has dramatically increased. This completely revised edition incorporates a vast amount of new information and creates a fresh synthesis of the historical data. Written by the leading expert on California's freshwater fishes and illustrated with beautiful line drawings, this compendium is the single best source for understanding and identifying the state's freshwater fishes. It is an essential resource for anyone who needs to have accurate and detailed information on California's fishes at their fingertips. Since the 1870s, the state's native fishes have been joined by thirty-four alien species, which now dominate many bodies of water. This book treats both native and introduced species, first in a key for identification, and then in individual species accounts covering characteristics, taxonomy, names, distribution, and life history. Each account includes the author's personal assessment of how well the species is doing and problems associated with its management. Most of the native fishes are found only in California and show many wonderful adaptations for living in the state's diverse waters. Unfortunately, many are also in danger of extinction. The message underlying the first edition of this book was that we knew astonishingly little about many of California's inland fishes. Although our knowledge is increasing, full accounts of some native fishes may not be complete before they become extinct. Preventing the loss of native fishes is the major goal of this book, and Moyle makes important suggestions for conservation strategies as well as presenting up-to-date information on ecology, life history, and distribution. With this knowledge, preserving our native fishes becomes possible even in the face of the state's growing economy and population.","collection-title":"Copeia","ISBN":"0-520-22754-9","note":"page: 682\nDOI: 10.1643/OT-03-100","number-of-pages":"680","title":"Inland Fishes of California","URL":"http://www.waterboards.ca.gov/water_issues/programs/tmdl/records/state_board/1998/ref2608.pdf","author":[{"family":"Moyle","given":"P B"}],"issued":{"date-parts":[["2003"]]}}}],"schema":"https://github.com/citation-style-language/schema/raw/master/csl-citation.json"}</w:instrText>
+        <w:instrText xml:space="preserve"> ADDIN ZOTERO_ITEM CSL_CITATION {"citationID":"qAXBxzdW","properties":{"formattedCitation":"\\super 8,9\\nosupersub{}","plainCitation":"8,9","noteIndex":0},"citationItems":[{"id":225,"uris":["http://zotero.org/users/local/3tku6QP0/items/KQW7IYHW"],"uri":["http://zotero.org/users/local/3tku6QP0/items/KQW7IYHW"],"itemData":{"id":225,"type":"article-journal","abstract":"This paper reviews what has been learned about Delta Smelt and its status since the publication of The State of Bay-Delta Science, 2008 (Healey et al. 2008). The Delta Smelt is endemic to the upper San Francisco Estuary. Much of its historic habitat is no longer available and remaining habitat is increasingly unable to sustain the population. As a listed species living in the central node of California’s water supply system, Delta Smelt has been the focus of a large research effort to understand causes of decline and identify ways to recover the species. Since 2008, a remarkable record of innovative research on Delta Smelt has been achieved, which is summarized here. Unfortunately, research has not prevented the smelt’s continued decline, which is the result of multiple, interacting factors. A major driver of decline is change to the Delta ecosystem from water exports, resulting in reduced outflows and high levels of entrainment in the large pumps of the South Delta. Invasions of alien species, encouraged by environmental change, have also played a contributing role in the decline. Severe drought effects have pushed Delta Smelt to record low levels in 2014–2015. The rapid decline of the species and failure of recovery efforts demonstrate an inability to manage the Delta for the “co-equal goals” of maintaining a healthy ecosystem and providing a reliable water supply for Californians. Diverse and substantial management actions are needed to preserve Delta Smelt. KEY","container-title":"San Francisco Estuary and Watershed Science","issue":"2","page":"1-40","title":"Delta Smelt: LIfe History and Decline of a Once-Adundant Species in the San Francisco Estuary","volume":"14","author":[{"family":"Moyle","given":"Peter B.","suffix":"Brown, Larry R., Durand, John R., Hobbs, James A."}],"issued":{"date-parts":[["2016"]]}}},{"id":300,"uris":["http://zotero.org/users/local/3tku6QP0/items/EMHS97DW"],"uri":["http://zotero.org/users/local/3tku6QP0/items/EMHS97DW"],"itemData":{"id":300,"type":"book","abstract":"When the first edition of Inland Fishes of California was published in 1976, it was a benchmark reference. Since that time, our knowledge of California's freshwater fishes has dramatically increased. This completely revised edition incorporates a vast amount of new information and creates a fresh synthesis of the historical data. Written by the leading expert on California's freshwater fishes and illustrated with beautiful line drawings, this compendium is the single best source for understanding and identifying the state's freshwater fishes. It is an essential resource for anyone who needs to have accurate and detailed information on California's fishes at their fingertips. Since the 1870s, the state's native fishes have been joined by thirty-four alien species, which now dominate many bodies of water. This book treats both native and introduced species, first in a key for identification, and then in individual species accounts covering characteristics, taxonomy, names, distribution, and life history. Each account includes the author's personal assessment of how well the species is doing and problems associated with its management. Most of the native fishes are found only in California and show many wonderful adaptations for living in the state's diverse waters. Unfortunately, many are also in danger of extinction. The message underlying the first edition of this book was that we knew astonishingly little about many of California's inland fishes. Although our knowledge is increasing, full accounts of some native fishes may not be complete before they become extinct. Preventing the loss of native fishes is the major goal of this book, and Moyle makes important suggestions for conservation strategies as well as presenting up-to-date information on ecology, life history, and distribution. With this knowledge, preserving our native fishes becomes possible even in the face of the state's growing economy and population.","collection-title":"Copeia","ISBN":"0-520-22754-9","note":"page: 682\nDOI: 10.1643/OT-03-100","number-of-pages":"680","title":"Inland Fishes of California","URL":"http://www.waterboards.ca.gov/water_issues/programs/tmdl/records/state_board/1998/ref2608.pdf","author":[{"family":"Moyle","given":"P B"}],"issued":{"date-parts":[["2003"]]}}}],"schema":"https://github.com/citation-style-language/schema/raw/master/csl-citation.json"} </w:instrText>
       </w:r>
       <w:r>
         <w:rPr>
@@ -257,10 +1333,10 @@
       </w:r>
       <w:r>
         <w:rPr>
-          <w:rFonts w:asciiTheme="majorHAnsi" w:hAnsiTheme="majorHAnsi" w:cstheme="majorHAnsi"/>
+          <w:rFonts w:ascii="Calibri Light" w:hAnsiTheme="majorHAnsi" w:cs="Calibri Light"/>
           <w:vertAlign w:val="superscript"/>
         </w:rPr>
-        <w:t>1,2</w:t>
+        <w:t>8,9</w:t>
       </w:r>
       <w:r>
         <w:rPr>
@@ -305,34 +1381,20 @@
         <w:rPr>
           <w:rFonts w:asciiTheme="majorHAnsi" w:hAnsiTheme="majorHAnsi" w:cstheme="majorHAnsi"/>
         </w:rPr>
-        <w:t>) in the wild population, genetic management in the captive population, developing ass</w:t>
+        <w:t xml:space="preserve">) in the wild population, genetic management in the captive population, developing assays to detect hybrids between delta smelt, </w:t>
       </w:r>
       <w:proofErr w:type="spellStart"/>
       <w:r>
         <w:rPr>
           <w:rFonts w:asciiTheme="majorHAnsi" w:hAnsiTheme="majorHAnsi" w:cstheme="majorHAnsi"/>
         </w:rPr>
-        <w:t>ays</w:t>
+        <w:t>wakasagi</w:t>
       </w:r>
       <w:proofErr w:type="spellEnd"/>
       <w:r>
         <w:rPr>
           <w:rFonts w:asciiTheme="majorHAnsi" w:hAnsiTheme="majorHAnsi" w:cstheme="majorHAnsi"/>
         </w:rPr>
-        <w:t xml:space="preserve"> to detect hybrids between delta smelt, </w:t>
-      </w:r>
-      <w:proofErr w:type="spellStart"/>
-      <w:r>
-        <w:rPr>
-          <w:rFonts w:asciiTheme="majorHAnsi" w:hAnsiTheme="majorHAnsi" w:cstheme="majorHAnsi"/>
-        </w:rPr>
-        <w:t>wakasagi</w:t>
-      </w:r>
-      <w:proofErr w:type="spellEnd"/>
-      <w:r>
-        <w:rPr>
-          <w:rFonts w:asciiTheme="majorHAnsi" w:hAnsiTheme="majorHAnsi" w:cstheme="majorHAnsi"/>
-        </w:rPr>
         <w:t>, and longfin smelt, and developing assays for eDNA sampling or species identification</w:t>
       </w:r>
       <w:r>
@@ -345,7 +1407,7 @@
         <w:rPr>
           <w:rFonts w:asciiTheme="majorHAnsi" w:hAnsiTheme="majorHAnsi" w:cstheme="majorHAnsi"/>
         </w:rPr>
-        <w:instrText>ADDIN ZOTERO_ITEM CSL_CITATION {"citationID":"N8vnZB7I","properties":{"formattedCitation":"\\super 3\\uc0\\u8211{}5\\nosupersub{}","plainCitation":"3–5","noteIndex":0},"citationItems":[{"id":472,"uris":["http://zotero.org/users/local/3tku6QP0/items/KYCADNDA"],"uri":["http://zotero.org/users/local/3tku6QP0/items/KYCADNDA"],"itemData":{"id":472,"type":"article-journal","container-title":"Conservation Genetics","DOI":"10.1007/s10592-013-0555-y","ISSN":"1566-0621, 1572-9737","issue":"2","journalAbbreviation":"Conserv Genet","language":"en","page":"489-494","source":"DOI.org (Crossref)","title":"Hybridization between delta smelt and two other species within the family Osmeridae in the San Francisco Bay-Delta","volume":"15","author":[{"family":"Fisch","given":"Kathleen M."},{"family":"Mahardja","given":"Brian"},{"family":"Burton","given":"Ronald S."},{"family":"May","given":"Bernie"}],"issued":{"date-parts":[["2014",4]]}}},{"id":345,"uris":["http://zotero.org/users/local/3tku6QP0/items/GUIAYNJE"],"uri":["http://zotero.org/users/local/3tku6QP0/items/GUIAYNJE"],"itemData":{"id":345,"type":"article-journal","container-title":"Conservation Genetics","DOI":"10.1007/s10592-018-1048-9","ISSN":"0123456789","issue":"0123456789","page":"0-0","title":"Use of single nucleotide polymorphisms identifies backcrossing and species misidentifications among three San Francisco estuary osmerids Collection Sites for Unknown Fish Yolo Bypass sites Lower Sacramento River site","volume":"0","author":[{"family":"Benjamin","given":"Alyssa"},{"family":"Sağlam","given":"İsmail K"},{"family":"Mahardja","given":"Brian"},{"family":"Hobbs","given":"James"},{"family":"Chieh","given":"Tien"},{"family":"Amanda","given":"Hung"}],"issued":{"date-parts":[["2018"]]}}},{"id":529,"uris":["http://zotero.org/users/local/3tku6QP0/items/2BA6BASD"],"uri":["http://zotero.org/users/local/3tku6QP0/items/2BA6BASD"],"itemData":{"id":529,"type":"article-journal","container-title":"Molecular Ecology Resources","DOI":"10.1111/1755-0998.12305","issue":"2","page":"278-284","title":"Ten real-time PCR assays for detection of fish predation at the community level in the San Francisco Estuary–Delta","volume":"15","author":[{"family":"Brandl","given":"Scott"},{"family":"Schumer","given":"Gregg"},{"family":"Schreier","given":"Brian M."},{"family":"Conrad","given":"Jessica L."},{"family":"May","given":"Bernie"},{"family":"Baerwald","given":"Melinda R."}],"issued":{"date-parts":[["2015"]]}}}],"schema":"https://github.com/citation-style-language/schema/raw/master/csl-citation.json"}</w:instrText>
+        <w:instrText xml:space="preserve"> ADDIN ZOTERO_ITEM CSL_CITATION {"citationID":"N8vnZB7I","properties":{"formattedCitation":"\\super 10\\uc0\\u8211{}12\\nosupersub{}","plainCitation":"10–12","noteIndex":0},"citationItems":[{"id":472,"uris":["http://zotero.org/users/local/3tku6QP0/items/KYCADNDA"],"uri":["http://zotero.org/users/local/3tku6QP0/items/KYCADNDA"],"itemData":{"id":472,"type":"article-journal","container-title":"Conservation Genetics","DOI":"10.1007/s10592-013-0555-y","ISSN":"1566-0621, 1572-9737","issue":"2","journalAbbreviation":"Conserv Genet","language":"en","page":"489-494","source":"DOI.org (Crossref)","title":"Hybridization between delta smelt and two other species within the family Osmeridae in the San Francisco Bay-Delta","volume":"15","author":[{"family":"Fisch","given":"Kathleen M."},{"family":"Mahardja","given":"Brian"},{"family":"Burton","given":"Ronald S."},{"family":"May","given":"Bernie"}],"issued":{"date-parts":[["2014",4]]}}},{"id":345,"uris":["http://zotero.org/users/local/3tku6QP0/items/GUIAYNJE"],"uri":["http://zotero.org/users/local/3tku6QP0/items/GUIAYNJE"],"itemData":{"id":345,"type":"article-journal","container-title":"Conservation Genetics","DOI":"10.1007/s10592-018-1048-9","ISSN":"0123456789","issue":"0123456789","page":"0-0","title":"Use of single nucleotide polymorphisms identifies backcrossing and species misidentifications among three San Francisco estuary osmerids Collection Sites for Unknown Fish Yolo Bypass sites Lower Sacramento River site","volume":"0","author":[{"family":"Benjamin","given":"Alyssa"},{"family":"Sağlam","given":"İsmail K"},{"family":"Mahardja","given":"Brian"},{"family":"Hobbs","given":"James"},{"family":"Chieh","given":"Tien"},{"family":"Amanda","given":"Hung"}],"issued":{"date-parts":[["2018"]]}}},{"id":529,"uris":["http://zotero.org/users/local/3tku6QP0/items/2BA6BASD"],"uri":["http://zotero.org/users/local/3tku6QP0/items/2BA6BASD"],"itemData":{"id":529,"type":"article-journal","container-title":"Molecular Ecology Resources","DOI":"10.1111/1755-0998.12305","issue":"2","page":"278-284","title":"Ten real-time PCR assays for detection of fish predation at the community level in the San Francisco Estuary–Delta","volume":"15","author":[{"family":"Brandl","given":"Scott"},{"family":"Schumer","given":"Gregg"},{"family":"Schreier","given":"Brian M."},{"family":"Conrad","given":"Jessica L."},{"family":"May","given":"Bernie"},{"family":"Baerwald","given":"Melinda R."}],"issued":{"date-parts":[["2015"]]}}}],"schema":"https://github.com/citation-style-language/schema/raw/master/csl-citation.json"} </w:instrText>
       </w:r>
       <w:r>
         <w:rPr>
@@ -355,10 +1417,10 @@
       </w:r>
       <w:r>
         <w:rPr>
-          <w:rFonts w:asciiTheme="majorHAnsi" w:hAnsiTheme="majorHAnsi" w:cstheme="majorHAnsi"/>
+          <w:rFonts w:ascii="Calibri Light" w:hAnsiTheme="majorHAnsi" w:cs="Calibri Light"/>
           <w:vertAlign w:val="superscript"/>
         </w:rPr>
-        <w:t>3–5</w:t>
+        <w:t>10–12</w:t>
       </w:r>
       <w:r>
         <w:rPr>
@@ -442,7 +1504,7 @@
         <w:rPr>
           <w:rFonts w:asciiTheme="majorHAnsi" w:hAnsiTheme="majorHAnsi" w:cstheme="majorHAnsi"/>
         </w:rPr>
-        <w:instrText xml:space="preserve"> ADDIN ZOTERO_ITEM CSL_CITATION {"citationID":"j0bUbSld","properties":{"formattedCitation":"\\super 6,7\\nosupersub{}","plainCitation":"6,7","noteIndex":0},"citationItems":[{"id":232,"uris":["http://zotero.org/users/local/3tku6QP0/items/FC2ILMQR"],"uri":["http://zotero.org/users/local/3tku6QP0/items/FC2ILMQR"],"itemData":{"id":232,"type":"article-journal","abstract":"Delta Smelt have collapsed demographically, but little is known about their current genetic status. We used 12 microsatellite loci to evaluate two measures of the effective population size (Ne) of Delta Smelt. Ne is a measure that offers predictive power regarding the loss of genetic diversity in a population over time, as well as the short and long-term genetic risks for loss of fitness resulting from low diversity. We found that the Ne of Delta Smelt is too high to accurately estimate with the data (upper 95% confidence intervals were infinity), but the lower confidence intervals of NeLD (linkage disequilibrium Ne) were above 1,000, while some of the lower confidence intervals of NeV (variance Ne) were below 1,000. We interpret this to indicate that Delta Smelt are not declining because of genetic factors, and are not at immediate risk of losing genetic diversity from low Ne. We caution that these estimates are from a short- term data set estimated from a population that has already been declining for decades, and that it is likely that Delta Smelt have lost diversity. We suggest continuing efforts to maximize abundance to prevent further loss of genetic diversity.","container-title":"San Francisco Estuary and Watershed Science","DOI":"10.15447/sfews.2017v15iss2art5","issue":"2","title":"Evaluation and Interpretation of Genetic Effective Population Size of Delta Smelt from 2011–2014","URL":"http://escholarship.org/uc/item/4109064c","volume":"15","author":[{"family":"Finger","given":"Amanda J."},{"family":"Schumer","given":"Gregg"},{"family":"Benjamin","given":"Alyssa"},{"family":"Blankenship","given":"Scott"}],"issued":{"date-parts":[["2017"]]}}},{"id":"YezxCNvE/IaJRs60l","uris":["http://www.mendeley.com/documents/?uuid=23e53af3-288d-48bc-b9a7-174ca5e00a87"],"uri":["http://www.mendeley.com/documents/?uuid=23e53af3-288d-48bc-b9a7-174ca5e00a87"],"itemData":{"DOI":"10.1007/s10592-011-0240-y","ISBN":"1566-0621 1572-9737","ISSN":"15660621","abstract":"Over the last two decades, the collapse of the endangered delta smelt (Hypomesus transpacificus) in the San Francisco Bay-Delta has resulted in politically charged conservation decisions, including the rationing of valuable Delta water for use in California agriculture and urban centers. A fundamental question remaining in delta smelt conservation is whether current management strategies have been appropriately designed to protect the remaining genetic variation in delta smelt populations, rather than merely mitigating the decline of the species. We used 15 microsatellite markers to characterize genetic variation within and among sampling regions on geographic and temporal scales, to estimate changes in effective population size over time, to determine if a genetic bottleneck exists and to define conservation management units for this species. A genetic bottleneck was detected in each of the four sampling years, and a significant decline in effective population size was observed between sampling years 2003 and 2007. We also detected a weak geographic signal in any given sampling year that was unsupported by temporal consistency of this signal. We assessed two strategies for defining conservation units, and concluded that continuing to manage the species as a single, panmictic population throughout its range is the most feasible management strategy. The results of this study will inform conservation decisions and provide an effective means for genetically monitoring this imperiled species.","author":[{"dropping-particle":"","family":"Fisch","given":"Kathleen M.","non-dropping-particle":"","parse-names":false,"suffix":""},{"dropping-particle":"","family":"Henderson","given":"Jordana M.","non-dropping-particle":"","parse-names":false,"suffix":""},{"dropping-particle":"","family":"Burton","given":"Ronald S.","non-dropping-particle":"","parse-names":false,"suffix":""},{"dropping-particle":"","family":"May","given":"Bernie","non-dropping-particle":"","parse-names":false,"suffix":""}],"container-title":"Conservation Genetics","id":"ptErfmMn/UL0Q9K1V","issue":"6","issued":{"date-parts":[["2011"]]},"page":"1421-1434","title":"Population genetics and conservation implications for the endangered delta smelt in the San Francisco Bay-Delta","type":"article-journal","volume":"12"}}],"schema":"https://github.com/citation-style-language/schema/raw/master/csl-citation.json"} </w:instrText>
+        <w:instrText xml:space="preserve"> ADDIN ZOTERO_ITEM CSL_CITATION {"citationID":"j0bUbSld","properties":{"formattedCitation":"\\super 2,13\\nosupersub{}","plainCitation":"2,13","noteIndex":0},"citationItems":[{"id":232,"uris":["http://zotero.org/users/local/3tku6QP0/items/FC2ILMQR"],"uri":["http://zotero.org/users/local/3tku6QP0/items/FC2ILMQR"],"itemData":{"id":232,"type":"article-journal","abstract":"Delta Smelt have collapsed demographically, but little is known about their current genetic status. We used 12 microsatellite loci to evaluate two measures of the effective population size (Ne) of Delta Smelt. Ne is a measure that offers predictive power regarding the loss of genetic diversity in a population over time, as well as the short and long-term genetic risks for loss of fitness resulting from low diversity. We found that the Ne of Delta Smelt is too high to accurately estimate with the data (upper 95% confidence intervals were infinity), but the lower confidence intervals of NeLD (linkage disequilibrium Ne) were above 1,000, while some of the lower confidence intervals of NeV (variance Ne) were below 1,000. We interpret this to indicate that Delta Smelt are not declining because of genetic factors, and are not at immediate risk of losing genetic diversity from low Ne. We caution that these estimates are from a short- term data set estimated from a population that has already been declining for decades, and that it is likely that Delta Smelt have lost diversity. We suggest continuing efforts to maximize abundance to prevent further loss of genetic diversity.","container-title":"San Francisco Estuary and Watershed Science","DOI":"10.15447/sfews.2017v15iss2art5","issue":"2","title":"Evaluation and Interpretation of Genetic Effective Population Size of Delta Smelt from 2011–2014","URL":"http://escholarship.org/uc/item/4109064c","volume":"15","author":[{"family":"Finger","given":"Amanda J."},{"family":"Schumer","given":"Gregg"},{"family":"Benjamin","given":"Alyssa"},{"family":"Blankenship","given":"Scott"}],"issued":{"date-parts":[["2017"]]}}},{"id":"lBhlGtSH/UvqDBckR","uris":["http://www.mendeley.com/documents/?uuid=23e53af3-288d-48bc-b9a7-174ca5e00a87"],"uri":["http://www.mendeley.com/documents/?uuid=23e53af3-288d-48bc-b9a7-174ca5e00a87"],"itemData":{"DOI":"10.1007/s10592-011-0240-y","ISBN":"1566-0621 1572-9737","ISSN":"15660621","abstract":"Over the last two decades, the collapse of the endangered delta smelt (Hypomesus transpacificus) in the San Francisco Bay-Delta has resulted in politically charged conservation decisions, including the rationing of valuable Delta water for use in California agriculture and urban centers. A fundamental question remaining in delta smelt conservation is whether current management strategies have been appropriately designed to protect the remaining genetic variation in delta smelt populations, rather than merely mitigating the decline of the species. We used 15 microsatellite markers to characterize genetic variation within and among sampling regions on geographic and temporal scales, to estimate changes in effective population size over time, to determine if a genetic bottleneck exists and to define conservation management units for this species. A genetic bottleneck was detected in each of the four sampling years, and a significant decline in effective population size was observed between sampling years 2003 and 2007. We also detected a weak geographic signal in any given sampling year that was unsupported by temporal consistency of this signal. We assessed two strategies for defining conservation units, and concluded that continuing to manage the species as a single, panmictic population throughout its range is the most feasible management strategy. The results of this study will inform conservation decisions and provide an effective means for genetically monitoring this imperiled species.","author":[{"dropping-particle":"","family":"Fisch","given":"Kathleen M.","non-dropping-particle":"","parse-names":false,"suffix":""},{"dropping-particle":"","family":"Henderson","given":"Jordana M.","non-dropping-particle":"","parse-names":false,"suffix":""},{"dropping-particle":"","family":"Burton","given":"Ronald S.","non-dropping-particle":"","parse-names":false,"suffix":""},{"dropping-particle":"","family":"May","given":"Bernie","non-dropping-particle":"","parse-names":false,"suffix":""}],"container-title":"Conservation Genetics","id":"ptErfmMn/UL0Q9K1V","issue":"6","issued":{"date-parts":[["2011"]]},"page":"1421-1434","title":"Population genetics and conservation implications for the endangered delta smelt in the San Francisco Bay-Delta","type":"article-journal","volume":"12"}}],"schema":"https://github.com/citation-style-language/schema/raw/master/csl-citation.json"} </w:instrText>
       </w:r>
       <w:r>
         <w:rPr>
@@ -452,10 +1514,10 @@
       </w:r>
       <w:r>
         <w:rPr>
-          <w:rFonts w:asciiTheme="majorHAnsi" w:hAnsiTheme="majorHAnsi" w:cstheme="majorHAnsi"/>
+          <w:rFonts w:ascii="Calibri Light" w:hAnsiTheme="majorHAnsi" w:cs="Calibri Light"/>
           <w:vertAlign w:val="superscript"/>
         </w:rPr>
-        <w:t>6,7</w:t>
+        <w:t>2,13</w:t>
       </w:r>
       <w:r>
         <w:rPr>
@@ -580,21 +1642,7 @@
         <w:rPr>
           <w:rFonts w:asciiTheme="majorHAnsi" w:hAnsiTheme="majorHAnsi" w:cstheme="majorHAnsi"/>
         </w:rPr>
-        <w:t xml:space="preserve"> is u</w:t>
-      </w:r>
-      <w:proofErr w:type="spellStart"/>
-      <w:r>
-        <w:rPr>
-          <w:rFonts w:asciiTheme="majorHAnsi" w:hAnsiTheme="majorHAnsi" w:cstheme="majorHAnsi"/>
-        </w:rPr>
-        <w:t>seful</w:t>
-      </w:r>
-      <w:proofErr w:type="spellEnd"/>
-      <w:r>
-        <w:rPr>
-          <w:rFonts w:asciiTheme="majorHAnsi" w:hAnsiTheme="majorHAnsi" w:cstheme="majorHAnsi"/>
-        </w:rPr>
-        <w:t xml:space="preserve"> for monitoring purposes, we strongly advice against the use of </w:t>
+        <w:t xml:space="preserve"> is useful for monitoring purposes, we strongly advice against the use of </w:t>
       </w:r>
       <m:oMath>
         <m:sSub>
@@ -727,7 +1775,14 @@
         <w:rPr>
           <w:rFonts w:asciiTheme="majorHAnsi" w:hAnsiTheme="majorHAnsi" w:cstheme="majorHAnsi"/>
         </w:rPr>
-        <w:t xml:space="preserve"> through time, we have expanded Task 2 to include analysis of historical datasets of delta smelt dating back to 1995 and samples collected from 2020. The status of each deliverable is listed in Table 1. We have divided this final report into 4 sections, each with its own background, methods, </w:t>
+        <w:t xml:space="preserve"> through time, we have expanded Task 2 to include analysis of historical datasets of delta smelt </w:t>
+      </w:r>
+      <w:r>
+        <w:rPr>
+          <w:rFonts w:asciiTheme="majorHAnsi" w:hAnsiTheme="majorHAnsi" w:cstheme="majorHAnsi"/>
+        </w:rPr>
+        <w:lastRenderedPageBreak/>
+        <w:t xml:space="preserve">dating back to 1995 and samples collected from 2020. The status of each deliverable is listed in Table 1. We have divided this final report into 4 sections, each with its own background, methods, </w:t>
       </w:r>
       <w:proofErr w:type="gramStart"/>
       <w:r>
@@ -1154,7 +2209,6 @@
   <w:style w:type="character" w:default="1" w:styleId="DefaultParagraphFont">
     <w:name w:val="Default Paragraph Font"/>
     <w:uiPriority w:val="1"/>
-    <w:semiHidden/>
     <w:unhideWhenUsed/>
   </w:style>
   <w:style w:type="table" w:default="1" w:styleId="TableNormal">

</xml_diff>

<commit_message>
update to ToC fmtng
</commit_message>
<xml_diff>
--- a/individual_chapters/Chapter_1-Intro.docx
+++ b/individual_chapters/Chapter_1-Intro.docx
@@ -4,62 +4,22 @@
   <w:body>
     <w:p>
       <w:pPr>
-        <w:rPr>
-          <w:rFonts w:asciiTheme="majorHAnsi" w:hAnsiTheme="majorHAnsi" w:cstheme="majorHAnsi"/>
-          <w:b/>
-          <w:bCs/>
-          <w:sz w:val="32"/>
-          <w:szCs w:val="32"/>
-        </w:rPr>
+        <w:pStyle w:val="Title"/>
+        <w:outlineLvl w:val="0"/>
       </w:pPr>
       <w:r>
-        <w:rPr>
-          <w:rFonts w:asciiTheme="majorHAnsi" w:hAnsiTheme="majorHAnsi" w:cstheme="majorHAnsi"/>
-          <w:b/>
-          <w:bCs/>
-          <w:sz w:val="32"/>
-          <w:szCs w:val="32"/>
-        </w:rPr>
         <w:t>Chapter 1 –</w:t>
       </w:r>
       <w:r>
-        <w:rPr>
-          <w:rFonts w:asciiTheme="majorHAnsi" w:hAnsiTheme="majorHAnsi" w:cstheme="majorHAnsi"/>
-          <w:b/>
-          <w:bCs/>
-          <w:sz w:val="32"/>
-          <w:szCs w:val="32"/>
-        </w:rPr>
         <w:t xml:space="preserve"> </w:t>
       </w:r>
       <w:r>
-        <w:rPr>
-          <w:rFonts w:asciiTheme="majorHAnsi" w:hAnsiTheme="majorHAnsi" w:cstheme="majorHAnsi"/>
-          <w:b/>
-          <w:bCs/>
-          <w:sz w:val="32"/>
-          <w:szCs w:val="32"/>
-        </w:rPr>
         <w:t>Abstract</w:t>
       </w:r>
       <w:r>
-        <w:rPr>
-          <w:rFonts w:asciiTheme="majorHAnsi" w:hAnsiTheme="majorHAnsi" w:cstheme="majorHAnsi"/>
-          <w:b/>
-          <w:bCs/>
-          <w:sz w:val="32"/>
-          <w:szCs w:val="32"/>
-        </w:rPr>
         <w:t xml:space="preserve">, Acknowledgements, </w:t>
       </w:r>
       <w:r>
-        <w:rPr>
-          <w:rFonts w:asciiTheme="majorHAnsi" w:hAnsiTheme="majorHAnsi" w:cstheme="majorHAnsi"/>
-          <w:b/>
-          <w:bCs/>
-          <w:sz w:val="32"/>
-          <w:szCs w:val="32"/>
-        </w:rPr>
         <w:t>Project Background, Introduction</w:t>
       </w:r>
     </w:p>
@@ -72,30 +32,28 @@
     </w:p>
     <w:p>
       <w:pPr>
-        <w:rPr>
-          <w:rFonts w:asciiTheme="majorHAnsi" w:hAnsiTheme="majorHAnsi" w:cstheme="majorHAnsi"/>
-          <w:b/>
-          <w:bCs/>
-        </w:rPr>
+        <w:pStyle w:val="Header"/>
+        <w:outlineLvl w:val="1"/>
       </w:pPr>
-      <w:r>
-        <w:rPr>
-          <w:rFonts w:asciiTheme="majorHAnsi" w:hAnsiTheme="majorHAnsi" w:cstheme="majorHAnsi"/>
-          <w:b/>
-          <w:bCs/>
-        </w:rPr>
+      <w:bookmarkStart w:id="0" w:name="_Toc112679840"/>
+      <w:r>
         <w:t>Abstract</w:t>
       </w:r>
+      <w:bookmarkEnd w:id="0"/>
     </w:p>
     <w:p>
       <w:pPr>
         <w:rPr>
           <w:rFonts w:asciiTheme="majorHAnsi" w:hAnsiTheme="majorHAnsi" w:cstheme="majorHAnsi"/>
+          <w:sz w:val="22"/>
+          <w:szCs w:val="22"/>
         </w:rPr>
       </w:pPr>
       <w:r>
         <w:rPr>
           <w:rFonts w:asciiTheme="majorHAnsi" w:hAnsiTheme="majorHAnsi" w:cstheme="majorHAnsi"/>
+          <w:sz w:val="22"/>
+          <w:szCs w:val="22"/>
         </w:rPr>
         <w:t>Delta smelt (</w:t>
       </w:r>
@@ -105,6 +63,8 @@
           <w:rFonts w:asciiTheme="majorHAnsi" w:hAnsiTheme="majorHAnsi" w:cstheme="majorHAnsi"/>
           <w:i/>
           <w:iCs/>
+          <w:sz w:val="22"/>
+          <w:szCs w:val="22"/>
         </w:rPr>
         <w:t>Hypomesus</w:t>
       </w:r>
@@ -114,6 +74,8 @@
           <w:rFonts w:asciiTheme="majorHAnsi" w:hAnsiTheme="majorHAnsi" w:cstheme="majorHAnsi"/>
           <w:i/>
           <w:iCs/>
+          <w:sz w:val="22"/>
+          <w:szCs w:val="22"/>
         </w:rPr>
         <w:t xml:space="preserve"> </w:t>
       </w:r>
@@ -123,6 +85,8 @@
           <w:rFonts w:asciiTheme="majorHAnsi" w:hAnsiTheme="majorHAnsi" w:cstheme="majorHAnsi"/>
           <w:i/>
           <w:iCs/>
+          <w:sz w:val="22"/>
+          <w:szCs w:val="22"/>
         </w:rPr>
         <w:t>transpacificus</w:t>
       </w:r>
@@ -130,78 +94,104 @@
       <w:r>
         <w:rPr>
           <w:rFonts w:asciiTheme="majorHAnsi" w:hAnsiTheme="majorHAnsi" w:cstheme="majorHAnsi"/>
+          <w:sz w:val="22"/>
+          <w:szCs w:val="22"/>
         </w:rPr>
         <w:t xml:space="preserve">) is a federally threatened and state endangered fish endemic to the San Francisco estuary. </w:t>
       </w:r>
       <w:r>
         <w:rPr>
           <w:rFonts w:asciiTheme="majorHAnsi" w:hAnsiTheme="majorHAnsi" w:cstheme="majorHAnsi"/>
+          <w:sz w:val="22"/>
+          <w:szCs w:val="22"/>
         </w:rPr>
         <w:t>The species</w:t>
       </w:r>
       <w:r>
         <w:rPr>
           <w:rFonts w:asciiTheme="majorHAnsi" w:hAnsiTheme="majorHAnsi" w:cstheme="majorHAnsi"/>
+          <w:sz w:val="22"/>
+          <w:szCs w:val="22"/>
         </w:rPr>
         <w:t xml:space="preserve"> is a smal</w:t>
       </w:r>
       <w:r>
         <w:rPr>
           <w:rFonts w:asciiTheme="majorHAnsi" w:hAnsiTheme="majorHAnsi" w:cstheme="majorHAnsi"/>
+          <w:sz w:val="22"/>
+          <w:szCs w:val="22"/>
         </w:rPr>
         <w:t xml:space="preserve">l, </w:t>
       </w:r>
       <w:r>
         <w:rPr>
           <w:rFonts w:asciiTheme="majorHAnsi" w:hAnsiTheme="majorHAnsi" w:cstheme="majorHAnsi"/>
+          <w:sz w:val="22"/>
+          <w:szCs w:val="22"/>
         </w:rPr>
         <w:t xml:space="preserve">pelagic, mostly </w:t>
       </w:r>
       <w:r>
         <w:rPr>
           <w:rFonts w:asciiTheme="majorHAnsi" w:hAnsiTheme="majorHAnsi" w:cstheme="majorHAnsi"/>
+          <w:sz w:val="22"/>
+          <w:szCs w:val="22"/>
         </w:rPr>
         <w:t>annual</w:t>
       </w:r>
       <w:r>
         <w:rPr>
           <w:rFonts w:asciiTheme="majorHAnsi" w:hAnsiTheme="majorHAnsi" w:cstheme="majorHAnsi"/>
+          <w:sz w:val="22"/>
+          <w:szCs w:val="22"/>
         </w:rPr>
         <w:t>ly</w:t>
       </w:r>
       <w:r>
         <w:rPr>
           <w:rFonts w:asciiTheme="majorHAnsi" w:hAnsiTheme="majorHAnsi" w:cstheme="majorHAnsi"/>
+          <w:sz w:val="22"/>
+          <w:szCs w:val="22"/>
         </w:rPr>
         <w:t xml:space="preserve"> </w:t>
       </w:r>
       <w:r>
         <w:rPr>
           <w:rFonts w:asciiTheme="majorHAnsi" w:hAnsiTheme="majorHAnsi" w:cstheme="majorHAnsi"/>
+          <w:sz w:val="22"/>
+          <w:szCs w:val="22"/>
         </w:rPr>
         <w:t>reproductive fish with freshwater resident</w:t>
       </w:r>
       <w:r>
         <w:rPr>
           <w:rFonts w:asciiTheme="majorHAnsi" w:hAnsiTheme="majorHAnsi" w:cstheme="majorHAnsi"/>
+          <w:sz w:val="22"/>
+          <w:szCs w:val="22"/>
         </w:rPr>
         <w:t>, migratory, and semi</w:t>
       </w:r>
       <w:r>
         <w:rPr>
           <w:rFonts w:asciiTheme="majorHAnsi" w:hAnsiTheme="majorHAnsi" w:cstheme="majorHAnsi"/>
+          <w:sz w:val="22"/>
+          <w:szCs w:val="22"/>
         </w:rPr>
         <w:t>-</w:t>
       </w:r>
       <w:r>
         <w:rPr>
           <w:rFonts w:asciiTheme="majorHAnsi" w:hAnsiTheme="majorHAnsi" w:cstheme="majorHAnsi"/>
+          <w:sz w:val="22"/>
+          <w:szCs w:val="22"/>
         </w:rPr>
         <w:t>migratory</w:t>
       </w:r>
       <w:r>
         <w:rPr>
           <w:rFonts w:asciiTheme="majorHAnsi" w:hAnsiTheme="majorHAnsi" w:cstheme="majorHAnsi"/>
+          <w:sz w:val="22"/>
+          <w:szCs w:val="22"/>
         </w:rPr>
         <w:t xml:space="preserve"> life histories [</w:t>
       </w:r>
@@ -209,6 +199,8 @@
       <w:r>
         <w:rPr>
           <w:rFonts w:asciiTheme="majorHAnsi" w:hAnsiTheme="majorHAnsi" w:cstheme="majorHAnsi"/>
+          <w:sz w:val="22"/>
+          <w:szCs w:val="22"/>
         </w:rPr>
         <w:t>tk</w:t>
       </w:r>
@@ -216,66 +208,429 @@
       <w:r>
         <w:rPr>
           <w:rFonts w:asciiTheme="majorHAnsi" w:hAnsiTheme="majorHAnsi" w:cstheme="majorHAnsi"/>
+          <w:sz w:val="22"/>
+          <w:szCs w:val="22"/>
         </w:rPr>
         <w:t xml:space="preserve"> Campbel</w:t>
       </w:r>
       <w:r>
         <w:rPr>
           <w:rFonts w:asciiTheme="majorHAnsi" w:hAnsiTheme="majorHAnsi" w:cstheme="majorHAnsi"/>
+          <w:sz w:val="22"/>
+          <w:szCs w:val="22"/>
         </w:rPr>
         <w:t>l</w:t>
       </w:r>
       <w:r>
         <w:rPr>
           <w:rFonts w:asciiTheme="majorHAnsi" w:hAnsiTheme="majorHAnsi" w:cstheme="majorHAnsi"/>
+          <w:sz w:val="22"/>
+          <w:szCs w:val="22"/>
         </w:rPr>
         <w:t xml:space="preserve"> et al 2022]. They have previously been thought of as an indicator species for the health of water quality in </w:t>
       </w:r>
       <w:r>
         <w:rPr>
           <w:rFonts w:asciiTheme="majorHAnsi" w:hAnsiTheme="majorHAnsi" w:cstheme="majorHAnsi"/>
+          <w:sz w:val="22"/>
+          <w:szCs w:val="22"/>
         </w:rPr>
         <w:t>the Delta</w:t>
       </w:r>
       <w:r>
         <w:rPr>
           <w:rFonts w:asciiTheme="majorHAnsi" w:hAnsiTheme="majorHAnsi" w:cstheme="majorHAnsi"/>
+          <w:sz w:val="22"/>
+          <w:szCs w:val="22"/>
         </w:rPr>
         <w:t xml:space="preserve"> and the </w:t>
       </w:r>
       <w:r>
         <w:rPr>
           <w:rFonts w:asciiTheme="majorHAnsi" w:hAnsiTheme="majorHAnsi" w:cstheme="majorHAnsi"/>
-          <w:lang w:val="en"/>
-        </w:rPr>
-        <w:t>species has</w:t>
-      </w:r>
-      <w:r>
-        <w:rPr>
-          <w:rFonts w:asciiTheme="majorHAnsi" w:hAnsiTheme="majorHAnsi" w:cstheme="majorHAnsi"/>
-          <w:lang w:val="en"/>
-        </w:rPr>
-        <w:t xml:space="preserve"> undergone a population collapse associated with drought and anthropogenic effects</w:t>
-      </w:r>
-      <w:r>
-        <w:rPr>
-          <w:rFonts w:asciiTheme="majorHAnsi" w:hAnsiTheme="majorHAnsi" w:cstheme="majorHAnsi"/>
-          <w:lang w:val="en"/>
+          <w:sz w:val="22"/>
+          <w:szCs w:val="22"/>
+          <w:lang w:val="en"/>
+        </w:rPr>
+        <w:t xml:space="preserve">species has undergone a population collapse associated with drought and anthropogenic effects </w:t>
+      </w:r>
+      <w:r>
+        <w:rPr>
+          <w:rFonts w:asciiTheme="majorHAnsi" w:hAnsiTheme="majorHAnsi" w:cstheme="majorHAnsi"/>
+          <w:sz w:val="22"/>
+          <w:szCs w:val="22"/>
+          <w:lang w:val="en"/>
+        </w:rPr>
+        <w:t>[</w:t>
+      </w:r>
+      <w:proofErr w:type="spellStart"/>
+      <w:r>
+        <w:rPr>
+          <w:rFonts w:asciiTheme="majorHAnsi" w:hAnsiTheme="majorHAnsi" w:cstheme="majorHAnsi"/>
+          <w:sz w:val="22"/>
+          <w:szCs w:val="22"/>
+          <w:lang w:val="en"/>
+        </w:rPr>
+        <w:t>tk</w:t>
+      </w:r>
+      <w:proofErr w:type="spellEnd"/>
+      <w:r>
+        <w:rPr>
+          <w:rFonts w:asciiTheme="majorHAnsi" w:hAnsiTheme="majorHAnsi" w:cstheme="majorHAnsi"/>
+          <w:sz w:val="22"/>
+          <w:szCs w:val="22"/>
+          <w:lang w:val="en"/>
+        </w:rPr>
+        <w:t xml:space="preserve"> CITE] </w:t>
+      </w:r>
+      <w:commentRangeStart w:id="1"/>
+      <w:r>
+        <w:rPr>
+          <w:rFonts w:asciiTheme="majorHAnsi" w:hAnsiTheme="majorHAnsi" w:cstheme="majorHAnsi"/>
+          <w:sz w:val="22"/>
+          <w:szCs w:val="22"/>
+          <w:lang w:val="en"/>
+        </w:rPr>
+        <w:t xml:space="preserve">where pelagic productivity and water temperature are primary drivers of condition indices ultimately affecting fitness </w:t>
+      </w:r>
+      <w:r>
+        <w:rPr>
+          <w:rFonts w:asciiTheme="majorHAnsi" w:hAnsiTheme="majorHAnsi" w:cstheme="majorHAnsi"/>
+          <w:sz w:val="22"/>
+          <w:szCs w:val="22"/>
+        </w:rPr>
+        <w:t>[</w:t>
+      </w:r>
+      <w:proofErr w:type="spellStart"/>
+      <w:r>
+        <w:rPr>
+          <w:rFonts w:asciiTheme="majorHAnsi" w:hAnsiTheme="majorHAnsi" w:cstheme="majorHAnsi"/>
+          <w:sz w:val="22"/>
+          <w:szCs w:val="22"/>
+        </w:rPr>
+        <w:t>tk</w:t>
+      </w:r>
+      <w:proofErr w:type="spellEnd"/>
+      <w:r>
+        <w:rPr>
+          <w:rFonts w:asciiTheme="majorHAnsi" w:hAnsiTheme="majorHAnsi" w:cstheme="majorHAnsi"/>
+          <w:sz w:val="22"/>
+          <w:szCs w:val="22"/>
+        </w:rPr>
+        <w:t xml:space="preserve"> Hammock 2022]</w:t>
+      </w:r>
+      <w:commentRangeEnd w:id="1"/>
+      <w:r>
+        <w:rPr>
+          <w:rStyle w:val="CommentReference"/>
+          <w:sz w:val="22"/>
+          <w:szCs w:val="22"/>
+        </w:rPr>
+        <w:commentReference w:id="1"/>
+      </w:r>
+      <w:r>
+        <w:rPr>
+          <w:rFonts w:asciiTheme="majorHAnsi" w:hAnsiTheme="majorHAnsi" w:cstheme="majorHAnsi"/>
+          <w:sz w:val="22"/>
+          <w:szCs w:val="22"/>
+        </w:rPr>
+        <w:t xml:space="preserve">. </w:t>
+      </w:r>
+      <w:r>
+        <w:rPr>
+          <w:rFonts w:asciiTheme="majorHAnsi" w:hAnsiTheme="majorHAnsi" w:cstheme="majorHAnsi"/>
+          <w:sz w:val="22"/>
+          <w:szCs w:val="22"/>
+          <w:lang w:val="en"/>
+        </w:rPr>
+        <w:t>It is now believed stochastic processes may push the species to extinction.</w:t>
+      </w:r>
+      <w:r>
+        <w:rPr>
+          <w:rFonts w:asciiTheme="majorHAnsi" w:hAnsiTheme="majorHAnsi" w:cstheme="majorHAnsi"/>
+          <w:sz w:val="22"/>
+          <w:szCs w:val="22"/>
+          <w:lang w:val="en"/>
+        </w:rPr>
+        <w:fldChar w:fldCharType="begin" w:fldLock="1"/>
+      </w:r>
+      <w:r>
+        <w:rPr>
+          <w:rFonts w:asciiTheme="majorHAnsi" w:hAnsiTheme="majorHAnsi" w:cstheme="majorHAnsi"/>
+          <w:sz w:val="22"/>
+          <w:szCs w:val="22"/>
+          <w:lang w:val="en"/>
+        </w:rPr>
+        <w:instrText xml:space="preserve"> ADDIN ZOTERO_ITEM CSL_CITATION {"citationID":"esEzMCPX","properties":{"formattedCitation":"\\super 2,3\\nosupersub{}","plainCitation":"2,3","noteIndex":0},"citationItems":[{"id":"lBhlGtSH/UvqDBckR","uris":["http://www.mendeley.com/documents/?uuid=23e53af3-288d-48bc-b9a7-174ca5e00a87"],"uri":["http://www.mendeley.com/documents/?uuid=23e53af3-288d-48bc-b9a7-174ca5e00a87"],"itemData":{"DOI":"10.1007/s10592-011-0240-y","ISBN":"1566-0621 1572-9737","ISSN":"15660621","abstract":"Over the last two decades, the collapse of the endangered delta smelt (Hypomesus transpacificus) in the San Francisco Bay-Delta has resulted in politically charged conservation decisions, including the rationing of valuable Delta water for use in California agriculture and urban centers. A fundamental question remaining in delta smelt conservation is whether current management strategies have been appropriately designed to protect the remaining genetic variation in delta smelt populations, rather than merely mitigating the decline of the species. We used 15 microsatellite markers to characterize genetic variation within and among sampling regions on geographic and temporal scales, to estimate changes in effective population size over time, to determine if a genetic bottleneck exists and to define conservation management units for this species. A genetic bottleneck was detected in each of the four sampling years, and a significant decline in effective population size was observed between sampling years 2003 and 2007. We also detected a weak geographic signal in any given sampling year that was unsupported by temporal consistency of this signal. We assessed two strategies for defining conservation units, and concluded that continuing to manage the species as a single, panmictic population throughout its range is the most feasible management strategy. The results of this study will inform conservation decisions and provide an effective means for genetically monitoring this imperiled species.","author":[{"dropping-particle":"","family":"Fisch","given":"Kathleen M.","non-dropping-particle":"","parse-names":false,"suffix":""},{"dropping-particle":"","family":"Henderson","given":"Jordana M.","non-dropping-particle":"","parse-names":false,"suffix":""},{"dropping-particle":"","family":"Burton","given":"Ronald S.","non-dropping-particle":"","parse-names":false,"suffix":""},{"dropping-particle":"","family":"May","given":"Bernie","non-dropping-particle":"","parse-names":false,"suffix":""}],"container-title":"Conservation Genetics","id":"ITEM-1","issue":"6","issued":{"date-parts":[["2011"]]},"page":"1421-1434","title":"Population genetics and conservation implications for the endangered delta smelt in the San Francisco Bay-Delta","type":"article-journal","volume":"12"}},{"id":"lBhlGtSH/aTns0ucB","uris":["http://www.mendeley.com/documents/?uuid=ff1406d1-77ea-4ab5-a57b-d2db2ba74817"],"uri":["http://www.mendeley.com/documents/?uuid=ff1406d1-77ea-4ab5-a57b-d2db2ba74817"],"itemData":{"abstract":"This paper reviews what has been learned about Delta Smelt and its status since the publication of The State of Bay-Delta Science, 2008 (Healey et al. 2008). The Delta Smelt is endemic to the upper San Francisco Estuary. Much of its historic habitat is no longer available and remaining habitat is increasingly unable to sustain the population. As a listed species living in the central node of California’s water supply system, Delta Smelt has been the focus of a large research effort to understand causes of decline and identify ways to recover the species. Since 2008, a remarkable record of innovative research on Delta Smelt has been achieved, which is summarized here. Unfortunately, research has not prevented the smelt’s continued decline, which is the result of multiple, interacting factors. A major driver of decline is change to the Delta ecosystem from water exports, resulting in reduced outflows and high levels of entrainment in the large pumps of the South Delta. Invasions of alien species, encouraged by environmental change, have also played a contributing role in the decline. Severe drought effects have pushed Delta Smelt to record low levels in 2014–2015. The rapid decline of the species and failure of recovery efforts demonstrate an inability to manage the Delta for the “co-equal goals” of maintaining a healthy ecosystem and providing a reliable water supply for Californians. Diverse and substantial management actions are needed to preserve Delta Smelt. KEY","author":[{"dropping-particle":"","family":"Moyle, Peter B., Brown, Larry R., Durand, John R., Hobbs","given":"James A.","non-dropping-particle":"","parse-names":false,"suffix":""}],"container-title":"San Francisco Estuary and Watershed Science","id":"ITEM-2","issue":"2","issued":{"date-parts":[["2016"]]},"page":"1-40","title":"Delta Smelt: LIfe History and Decline of a Once-Adundant Species in the San Francisco Estuary","type":"article-journal","volume":"14"}}],"schema":"https://github.com/citation-style-language/schema/raw/master/csl-citation.json"} </w:instrText>
+      </w:r>
+      <w:r>
+        <w:rPr>
+          <w:rFonts w:asciiTheme="majorHAnsi" w:hAnsiTheme="majorHAnsi" w:cstheme="majorHAnsi"/>
+          <w:sz w:val="22"/>
+          <w:szCs w:val="22"/>
+          <w:lang w:val="en"/>
+        </w:rPr>
+        <w:fldChar w:fldCharType="separate"/>
+      </w:r>
+      <w:r>
+        <w:rPr>
+          <w:rFonts w:ascii="Calibri Light" w:hAnsiTheme="majorHAnsi" w:cs="Calibri Light"/>
+          <w:sz w:val="22"/>
+          <w:szCs w:val="22"/>
+          <w:vertAlign w:val="superscript"/>
+        </w:rPr>
+        <w:t>2,3</w:t>
+      </w:r>
+      <w:r>
+        <w:rPr>
+          <w:rFonts w:asciiTheme="majorHAnsi" w:hAnsiTheme="majorHAnsi" w:cstheme="majorHAnsi"/>
+          <w:sz w:val="22"/>
+          <w:szCs w:val="22"/>
+        </w:rPr>
+        <w:fldChar w:fldCharType="end"/>
+      </w:r>
+      <w:r>
+        <w:rPr>
+          <w:rFonts w:asciiTheme="majorHAnsi" w:hAnsiTheme="majorHAnsi" w:cstheme="majorHAnsi"/>
+          <w:sz w:val="22"/>
+          <w:szCs w:val="22"/>
         </w:rPr>
         <w:t xml:space="preserve"> </w:t>
       </w:r>
       <w:r>
         <w:rPr>
           <w:rFonts w:asciiTheme="majorHAnsi" w:hAnsiTheme="majorHAnsi" w:cstheme="majorHAnsi"/>
-          <w:lang w:val="en"/>
-        </w:rPr>
-        <w:t>[</w:t>
+          <w:sz w:val="22"/>
+          <w:szCs w:val="22"/>
+        </w:rPr>
+        <w:t>Meaningful c</w:t>
+      </w:r>
+      <w:r>
+        <w:rPr>
+          <w:rFonts w:asciiTheme="majorHAnsi" w:hAnsiTheme="majorHAnsi" w:cstheme="majorHAnsi"/>
+          <w:sz w:val="22"/>
+          <w:szCs w:val="22"/>
+        </w:rPr>
+        <w:t xml:space="preserve">onservation management of the species </w:t>
+      </w:r>
+      <w:r>
+        <w:rPr>
+          <w:rFonts w:asciiTheme="majorHAnsi" w:hAnsiTheme="majorHAnsi" w:cstheme="majorHAnsi"/>
+          <w:sz w:val="22"/>
+          <w:szCs w:val="22"/>
+        </w:rPr>
+        <w:t>m</w:t>
+      </w:r>
+      <w:r>
+        <w:rPr>
+          <w:rFonts w:asciiTheme="majorHAnsi" w:hAnsiTheme="majorHAnsi" w:cstheme="majorHAnsi"/>
+          <w:sz w:val="22"/>
+          <w:szCs w:val="22"/>
+        </w:rPr>
+        <w:t>u</w:t>
+      </w:r>
+      <w:r>
+        <w:rPr>
+          <w:rFonts w:asciiTheme="majorHAnsi" w:hAnsiTheme="majorHAnsi" w:cstheme="majorHAnsi"/>
+          <w:sz w:val="22"/>
+          <w:szCs w:val="22"/>
+        </w:rPr>
+        <w:t>st encompass</w:t>
+      </w:r>
+      <w:r>
+        <w:rPr>
+          <w:rFonts w:asciiTheme="majorHAnsi" w:hAnsiTheme="majorHAnsi" w:cstheme="majorHAnsi"/>
+          <w:sz w:val="22"/>
+          <w:szCs w:val="22"/>
+        </w:rPr>
+        <w:t xml:space="preserve"> gaining a better understanding </w:t>
+      </w:r>
+      <w:r>
+        <w:rPr>
+          <w:rFonts w:asciiTheme="majorHAnsi" w:hAnsiTheme="majorHAnsi" w:cstheme="majorHAnsi"/>
+          <w:sz w:val="22"/>
+          <w:szCs w:val="22"/>
+        </w:rPr>
+        <w:t xml:space="preserve">of </w:t>
+      </w:r>
+      <w:r>
+        <w:rPr>
+          <w:rFonts w:asciiTheme="majorHAnsi" w:hAnsiTheme="majorHAnsi" w:cstheme="majorHAnsi"/>
+          <w:sz w:val="22"/>
+          <w:szCs w:val="22"/>
+        </w:rPr>
+        <w:t xml:space="preserve">the </w:t>
+      </w:r>
+      <w:r>
+        <w:rPr>
+          <w:rFonts w:asciiTheme="majorHAnsi" w:hAnsiTheme="majorHAnsi" w:cstheme="majorHAnsi"/>
+          <w:sz w:val="22"/>
+          <w:szCs w:val="22"/>
+        </w:rPr>
+        <w:t>life history, ecology</w:t>
+      </w:r>
+      <w:r>
+        <w:rPr>
+          <w:rFonts w:asciiTheme="majorHAnsi" w:hAnsiTheme="majorHAnsi" w:cstheme="majorHAnsi"/>
+          <w:sz w:val="22"/>
+          <w:szCs w:val="22"/>
+        </w:rPr>
+        <w:t>,</w:t>
+      </w:r>
+      <w:r>
+        <w:rPr>
+          <w:rFonts w:asciiTheme="majorHAnsi" w:hAnsiTheme="majorHAnsi" w:cstheme="majorHAnsi"/>
+          <w:sz w:val="22"/>
+          <w:szCs w:val="22"/>
+        </w:rPr>
+        <w:t xml:space="preserve"> and physiology </w:t>
+      </w:r>
+      <w:r>
+        <w:rPr>
+          <w:rFonts w:asciiTheme="majorHAnsi" w:hAnsiTheme="majorHAnsi" w:cstheme="majorHAnsi"/>
+          <w:sz w:val="22"/>
+          <w:szCs w:val="22"/>
+        </w:rPr>
+        <w:t xml:space="preserve">of the species </w:t>
+      </w:r>
+      <w:r>
+        <w:rPr>
+          <w:rFonts w:asciiTheme="majorHAnsi" w:hAnsiTheme="majorHAnsi" w:cstheme="majorHAnsi"/>
+          <w:sz w:val="22"/>
+          <w:szCs w:val="22"/>
+        </w:rPr>
+        <w:t>to</w:t>
+      </w:r>
+      <w:r>
+        <w:rPr>
+          <w:rFonts w:asciiTheme="majorHAnsi" w:hAnsiTheme="majorHAnsi" w:cstheme="majorHAnsi"/>
+          <w:sz w:val="22"/>
+          <w:szCs w:val="22"/>
+        </w:rPr>
+        <w:t xml:space="preserve"> effectively preserve</w:t>
+      </w:r>
+      <w:r>
+        <w:rPr>
+          <w:rFonts w:asciiTheme="majorHAnsi" w:hAnsiTheme="majorHAnsi" w:cstheme="majorHAnsi"/>
+          <w:sz w:val="22"/>
+          <w:szCs w:val="22"/>
+        </w:rPr>
+        <w:t xml:space="preserve"> </w:t>
+      </w:r>
+      <w:r>
+        <w:rPr>
+          <w:rFonts w:asciiTheme="majorHAnsi" w:hAnsiTheme="majorHAnsi" w:cstheme="majorHAnsi"/>
+          <w:sz w:val="22"/>
+          <w:szCs w:val="22"/>
+        </w:rPr>
+        <w:t xml:space="preserve">biological components </w:t>
+      </w:r>
+      <w:r>
+        <w:rPr>
+          <w:rFonts w:asciiTheme="majorHAnsi" w:hAnsiTheme="majorHAnsi" w:cstheme="majorHAnsi"/>
+          <w:sz w:val="22"/>
+          <w:szCs w:val="22"/>
+        </w:rPr>
+        <w:t xml:space="preserve">contributing to success in the wild. </w:t>
+      </w:r>
+      <w:r>
+        <w:rPr>
+          <w:rFonts w:asciiTheme="majorHAnsi" w:hAnsiTheme="majorHAnsi" w:cstheme="majorHAnsi"/>
+          <w:sz w:val="22"/>
+          <w:szCs w:val="22"/>
+        </w:rPr>
+        <w:t xml:space="preserve">Because genetics, in combination with the environment, influence many aspects of individual and population level </w:t>
+      </w:r>
+      <w:r>
+        <w:rPr>
+          <w:rFonts w:asciiTheme="majorHAnsi" w:hAnsiTheme="majorHAnsi" w:cstheme="majorHAnsi"/>
+          <w:sz w:val="22"/>
+          <w:szCs w:val="22"/>
+        </w:rPr>
+        <w:t>phenotypes, building a framework to better understanding the species requires development of genetic resources</w:t>
+      </w:r>
+      <w:r>
+        <w:rPr>
+          <w:rFonts w:asciiTheme="majorHAnsi" w:hAnsiTheme="majorHAnsi" w:cstheme="majorHAnsi"/>
+          <w:sz w:val="22"/>
+          <w:szCs w:val="22"/>
+        </w:rPr>
+        <w:t xml:space="preserve"> and monitoring of genetic diversity</w:t>
+      </w:r>
+      <w:r>
+        <w:rPr>
+          <w:rFonts w:asciiTheme="majorHAnsi" w:hAnsiTheme="majorHAnsi" w:cstheme="majorHAnsi"/>
+          <w:sz w:val="22"/>
+          <w:szCs w:val="22"/>
+        </w:rPr>
+        <w:t>.</w:t>
+      </w:r>
+      <w:r>
+        <w:rPr>
+          <w:rFonts w:asciiTheme="majorHAnsi" w:hAnsiTheme="majorHAnsi" w:cstheme="majorHAnsi"/>
+          <w:sz w:val="22"/>
+          <w:szCs w:val="22"/>
+        </w:rPr>
+        <w:t xml:space="preserve"> </w:t>
+      </w:r>
+      <w:r>
+        <w:rPr>
+          <w:rFonts w:asciiTheme="majorHAnsi" w:hAnsiTheme="majorHAnsi" w:cstheme="majorHAnsi"/>
+          <w:sz w:val="22"/>
+          <w:szCs w:val="22"/>
+        </w:rPr>
+        <w:t>Chapter one of this dissertation presents two chromosome-level genome assemblies one male and one female –– invaluable resources for current and ongoing research within delta smelt. Chapter two investigates three novel methods for identifying sex marker(s) within the delta smelt genome.</w:t>
+      </w:r>
+      <w:r>
+        <w:rPr>
+          <w:rFonts w:asciiTheme="majorHAnsi" w:hAnsiTheme="majorHAnsi" w:cstheme="majorHAnsi"/>
+          <w:sz w:val="22"/>
+          <w:szCs w:val="22"/>
+        </w:rPr>
+        <w:t xml:space="preserve"> While no specific sequences diagnostic of sex </w:t>
+      </w:r>
+      <w:proofErr w:type="gramStart"/>
+      <w:r>
+        <w:rPr>
+          <w:rFonts w:asciiTheme="majorHAnsi" w:hAnsiTheme="majorHAnsi" w:cstheme="majorHAnsi"/>
+          <w:sz w:val="22"/>
+          <w:szCs w:val="22"/>
+        </w:rPr>
+        <w:t>were</w:t>
+      </w:r>
+      <w:proofErr w:type="gramEnd"/>
+      <w:r>
+        <w:rPr>
+          <w:rFonts w:asciiTheme="majorHAnsi" w:hAnsiTheme="majorHAnsi" w:cstheme="majorHAnsi"/>
+          <w:sz w:val="22"/>
+          <w:szCs w:val="22"/>
+        </w:rPr>
+        <w:t xml:space="preserve"> found, sex-specific discrepancies in kmer were identified. Chapter three uses restriction site-associated DNA sequencing (</w:t>
       </w:r>
       <w:proofErr w:type="spellStart"/>
       <w:r>
         <w:rPr>
           <w:rFonts w:asciiTheme="majorHAnsi" w:hAnsiTheme="majorHAnsi" w:cstheme="majorHAnsi"/>
-          <w:lang w:val="en"/>
+          <w:sz w:val="22"/>
+          <w:szCs w:val="22"/>
+        </w:rPr>
+        <w:t>RADSeq</w:t>
+      </w:r>
+      <w:proofErr w:type="spellEnd"/>
+      <w:r>
+        <w:rPr>
+          <w:rFonts w:asciiTheme="majorHAnsi" w:hAnsiTheme="majorHAnsi" w:cstheme="majorHAnsi"/>
+          <w:sz w:val="22"/>
+          <w:szCs w:val="22"/>
+        </w:rPr>
+        <w:t>) of __</w:t>
+      </w:r>
+      <w:proofErr w:type="spellStart"/>
+      <w:r>
+        <w:rPr>
+          <w:rFonts w:asciiTheme="majorHAnsi" w:hAnsiTheme="majorHAnsi" w:cstheme="majorHAnsi"/>
+          <w:sz w:val="22"/>
+          <w:szCs w:val="22"/>
         </w:rPr>
         <w:t>tk</w:t>
       </w:r>
@@ -283,28 +638,17 @@
       <w:r>
         <w:rPr>
           <w:rFonts w:asciiTheme="majorHAnsi" w:hAnsiTheme="majorHAnsi" w:cstheme="majorHAnsi"/>
-          <w:lang w:val="en"/>
-        </w:rPr>
-        <w:t xml:space="preserve"> CITE] </w:t>
-      </w:r>
-      <w:commentRangeStart w:id="0"/>
-      <w:r>
-        <w:rPr>
-          <w:rFonts w:asciiTheme="majorHAnsi" w:hAnsiTheme="majorHAnsi" w:cstheme="majorHAnsi"/>
-          <w:lang w:val="en"/>
-        </w:rPr>
-        <w:t xml:space="preserve">where pelagic productivity and water temperature are primary drivers of condition indices ultimately affecting fitness </w:t>
-      </w:r>
-      <w:r>
-        <w:rPr>
-          <w:rFonts w:asciiTheme="majorHAnsi" w:hAnsiTheme="majorHAnsi" w:cstheme="majorHAnsi"/>
-        </w:rPr>
-        <w:t>[</w:t>
+          <w:sz w:val="22"/>
+          <w:szCs w:val="22"/>
+        </w:rPr>
+        <w:t>__ delta smelt from__</w:t>
       </w:r>
       <w:proofErr w:type="spellStart"/>
       <w:r>
         <w:rPr>
           <w:rFonts w:asciiTheme="majorHAnsi" w:hAnsiTheme="majorHAnsi" w:cstheme="majorHAnsi"/>
+          <w:sz w:val="22"/>
+          <w:szCs w:val="22"/>
         </w:rPr>
         <w:t>tk</w:t>
       </w:r>
@@ -312,356 +656,128 @@
       <w:r>
         <w:rPr>
           <w:rFonts w:asciiTheme="majorHAnsi" w:hAnsiTheme="majorHAnsi" w:cstheme="majorHAnsi"/>
-        </w:rPr>
-        <w:t xml:space="preserve"> Hammock 2022]</w:t>
-      </w:r>
-      <w:commentRangeEnd w:id="0"/>
-      <w:r>
-        <w:rPr>
-          <w:rStyle w:val="CommentReference"/>
-        </w:rPr>
-        <w:commentReference w:id="0"/>
-      </w:r>
-      <w:r>
-        <w:rPr>
-          <w:rFonts w:asciiTheme="majorHAnsi" w:hAnsiTheme="majorHAnsi" w:cstheme="majorHAnsi"/>
-        </w:rPr>
-        <w:t xml:space="preserve">. </w:t>
-      </w:r>
-      <w:r>
-        <w:rPr>
-          <w:rFonts w:asciiTheme="majorHAnsi" w:hAnsiTheme="majorHAnsi" w:cstheme="majorHAnsi"/>
-          <w:lang w:val="en"/>
-        </w:rPr>
-        <w:t>It is now believed stochastic processes may push the species to extinction.</w:t>
-      </w:r>
-      <w:r>
-        <w:rPr>
-          <w:rFonts w:asciiTheme="majorHAnsi" w:hAnsiTheme="majorHAnsi" w:cstheme="majorHAnsi"/>
-          <w:lang w:val="en"/>
-        </w:rPr>
-        <w:fldChar w:fldCharType="begin" w:fldLock="1"/>
-      </w:r>
-      <w:r>
-        <w:rPr>
-          <w:rFonts w:asciiTheme="majorHAnsi" w:hAnsiTheme="majorHAnsi" w:cstheme="majorHAnsi"/>
-          <w:lang w:val="en"/>
-        </w:rPr>
-        <w:instrText xml:space="preserve"> ADDIN ZOTERO_ITEM CSL_CITATION {"citationID":"esEzMCPX","properties":{"formattedCitation":"\\super 2,3\\nosupersub{}","plainCitation":"2,3","noteIndex":0},"citationItems":[{"id":"lBhlGtSH/UvqDBckR","uris":["http://www.mendeley.com/documents/?uuid=23e53af3-288d-48bc-b9a7-174ca5e00a87"],"uri":["http://www.mendeley.com/documents/?uuid=23e53af3-288d-48bc-b9a7-174ca5e00a87"],"itemData":{"DOI":"10.1007/s10592-011-0240-y","ISBN":"1566-0621 1572-9737","ISSN":"15660621","abstract":"Over the last two decades, the collapse of the endangered delta smelt (Hypomesus transpacificus) in the San Francisco Bay-Delta has resulted in politically charged conservation decisions, including the rationing of valuable Delta water for use in California agriculture and urban centers. A fundamental question remaining in delta smelt conservation is whether current management strategies have been appropriately designed to protect the remaining genetic variation in delta smelt populations, rather than merely mitigating the decline of the species. We used 15 microsatellite markers to characterize genetic variation within and among sampling regions on geographic and temporal scales, to estimate changes in effective population size over time, to determine if a genetic bottleneck exists and to define conservation management units for this species. A genetic bottleneck was detected in each of the four sampling years, and a significant decline in effective population size was observed between sampling years 2003 and 2007. We also detected a weak geographic signal in any given sampling year that was unsupported by temporal consistency of this signal. We assessed two strategies for defining conservation units, and concluded that continuing to manage the species as a single, panmictic population throughout its range is the most feasible management strategy. The results of this study will inform conservation decisions and provide an effective means for genetically monitoring this imperiled species.","author":[{"dropping-particle":"","family":"Fisch","given":"Kathleen M.","non-dropping-particle":"","parse-names":false,"suffix":""},{"dropping-particle":"","family":"Henderson","given":"Jordana M.","non-dropping-particle":"","parse-names":false,"suffix":""},{"dropping-particle":"","family":"Burton","given":"Ronald S.","non-dropping-particle":"","parse-names":false,"suffix":""},{"dropping-particle":"","family":"May","given":"Bernie","non-dropping-particle":"","parse-names":false,"suffix":""}],"container-title":"Conservation Genetics","id":"ITEM-1","issue":"6","issued":{"date-parts":[["2011"]]},"page":"1421-1434","title":"Population genetics and conservation implications for the endangered delta smelt in the San Francisco Bay-Delta","type":"article-journal","volume":"12"}},{"id":"lBhlGtSH/aTns0ucB","uris":["http://www.mendeley.com/documents/?uuid=ff1406d1-77ea-4ab5-a57b-d2db2ba74817"],"uri":["http://www.mendeley.com/documents/?uuid=ff1406d1-77ea-4ab5-a57b-d2db2ba74817"],"itemData":{"abstract":"This paper reviews what has been learned about Delta Smelt and its status since the publication of The State of Bay-Delta Science, 2008 (Healey et al. 2008). The Delta Smelt is endemic to the upper San Francisco Estuary. Much of its historic habitat is no longer available and remaining habitat is increasingly unable to sustain the population. As a listed species living in the central node of California’s water supply system, Delta Smelt has been the focus of a large research effort to understand causes of decline and identify ways to recover the species. Since 2008, a remarkable record of innovative research on Delta Smelt has been achieved, which is summarized here. Unfortunately, research has not prevented the smelt’s continued decline, which is the result of multiple, interacting factors. A major driver of decline is change to the Delta ecosystem from water exports, resulting in reduced outflows and high levels of entrainment in the large pumps of the South Delta. Invasions of alien species, encouraged by environmental change, have also played a contributing role in the decline. Severe drought effects have pushed Delta Smelt to record low levels in 2014–2015. The rapid decline of the species and failure of recovery efforts demonstrate an inability to manage the Delta for the “co-equal goals” of maintaining a healthy ecosystem and providing a reliable water supply for Californians. Diverse and substantial management actions are needed to preserve Delta Smelt. KEY","author":[{"dropping-particle":"","family":"Moyle, Peter B., Brown, Larry R., Durand, John R., Hobbs","given":"James A.","non-dropping-particle":"","parse-names":false,"suffix":""}],"container-title":"San Francisco Estuary and Watershed Science","id":"ITEM-2","issue":"2","issued":{"date-parts":[["2016"]]},"page":"1-40","title":"Delta Smelt: LIfe History and Decline of a Once-Adundant Species in the San Francisco Estuary","type":"article-journal","volume":"14"}}],"schema":"https://github.com/citation-style-language/schema/raw/master/csl-citation.json"} </w:instrText>
-      </w:r>
-      <w:r>
-        <w:rPr>
-          <w:rFonts w:asciiTheme="majorHAnsi" w:hAnsiTheme="majorHAnsi" w:cstheme="majorHAnsi"/>
-          <w:lang w:val="en"/>
-        </w:rPr>
-        <w:fldChar w:fldCharType="separate"/>
-      </w:r>
-      <w:r>
-        <w:rPr>
-          <w:rFonts w:ascii="Calibri Light" w:hAnsiTheme="majorHAnsi" w:cs="Calibri Light"/>
-          <w:vertAlign w:val="superscript"/>
-        </w:rPr>
-        <w:t>2,3</w:t>
-      </w:r>
-      <w:r>
-        <w:rPr>
-          <w:rFonts w:asciiTheme="majorHAnsi" w:hAnsiTheme="majorHAnsi" w:cstheme="majorHAnsi"/>
-        </w:rPr>
-        <w:fldChar w:fldCharType="end"/>
-      </w:r>
-      <w:r>
-        <w:rPr>
-          <w:rFonts w:asciiTheme="majorHAnsi" w:hAnsiTheme="majorHAnsi" w:cstheme="majorHAnsi"/>
+          <w:sz w:val="22"/>
+          <w:szCs w:val="22"/>
+        </w:rPr>
+        <w:t>__ generations to monitor contemporary and historical effective population size, a metric diagnostic of genetic diversity, through time. Results show a sweeping and significant decrease in genetic diversity within wild delta smelt since 1993.</w:t>
+      </w:r>
+      <w:r>
+        <w:rPr>
+          <w:rFonts w:asciiTheme="majorHAnsi" w:hAnsiTheme="majorHAnsi" w:cstheme="majorHAnsi"/>
+          <w:sz w:val="22"/>
+          <w:szCs w:val="22"/>
+        </w:rPr>
+        <w:t xml:space="preserve"> This work contributes narrowly to delta smelt monitoring, </w:t>
+      </w:r>
+      <w:r>
+        <w:rPr>
+          <w:rFonts w:asciiTheme="majorHAnsi" w:hAnsiTheme="majorHAnsi" w:cstheme="majorHAnsi"/>
+          <w:sz w:val="22"/>
+          <w:szCs w:val="22"/>
+        </w:rPr>
+        <w:t>management,</w:t>
+      </w:r>
+      <w:r>
+        <w:rPr>
+          <w:rFonts w:asciiTheme="majorHAnsi" w:hAnsiTheme="majorHAnsi" w:cstheme="majorHAnsi"/>
+          <w:sz w:val="22"/>
+          <w:szCs w:val="22"/>
+        </w:rPr>
+        <w:t xml:space="preserve"> and research as well as to the broader </w:t>
+      </w:r>
+      <w:r>
+        <w:rPr>
+          <w:rFonts w:asciiTheme="majorHAnsi" w:hAnsiTheme="majorHAnsi" w:cstheme="majorHAnsi"/>
+          <w:sz w:val="22"/>
+          <w:szCs w:val="22"/>
+        </w:rPr>
+        <w:t>comparative</w:t>
+      </w:r>
+      <w:r>
+        <w:rPr>
+          <w:rFonts w:asciiTheme="majorHAnsi" w:hAnsiTheme="majorHAnsi" w:cstheme="majorHAnsi"/>
+          <w:sz w:val="22"/>
+          <w:szCs w:val="22"/>
+        </w:rPr>
+        <w:t xml:space="preserve"> biology community. T</w:t>
+      </w:r>
+      <w:r>
+        <w:rPr>
+          <w:rFonts w:asciiTheme="majorHAnsi" w:hAnsiTheme="majorHAnsi" w:cstheme="majorHAnsi"/>
+          <w:sz w:val="22"/>
+          <w:szCs w:val="22"/>
+        </w:rPr>
+        <w:t>o date, t</w:t>
+      </w:r>
+      <w:r>
+        <w:rPr>
+          <w:rFonts w:asciiTheme="majorHAnsi" w:hAnsiTheme="majorHAnsi" w:cstheme="majorHAnsi"/>
+          <w:sz w:val="22"/>
+          <w:szCs w:val="22"/>
+        </w:rPr>
+        <w:t xml:space="preserve">he </w:t>
+      </w:r>
+      <w:r>
+        <w:rPr>
+          <w:rFonts w:asciiTheme="majorHAnsi" w:hAnsiTheme="majorHAnsi" w:cstheme="majorHAnsi"/>
+          <w:sz w:val="22"/>
+          <w:szCs w:val="22"/>
+        </w:rPr>
+        <w:t xml:space="preserve">assembled delta smelt </w:t>
+      </w:r>
+      <w:r>
+        <w:rPr>
+          <w:rFonts w:asciiTheme="majorHAnsi" w:hAnsiTheme="majorHAnsi" w:cstheme="majorHAnsi"/>
+          <w:sz w:val="22"/>
+          <w:szCs w:val="22"/>
+        </w:rPr>
+        <w:t>genome is the first chromosome-level</w:t>
+      </w:r>
+      <w:r>
+        <w:rPr>
+          <w:rFonts w:asciiTheme="majorHAnsi" w:hAnsiTheme="majorHAnsi" w:cstheme="majorHAnsi"/>
+          <w:sz w:val="22"/>
+          <w:szCs w:val="22"/>
+        </w:rPr>
+        <w:t xml:space="preserve"> and least fragmented</w:t>
+      </w:r>
+      <w:r>
+        <w:rPr>
+          <w:rFonts w:asciiTheme="majorHAnsi" w:hAnsiTheme="majorHAnsi" w:cstheme="majorHAnsi"/>
+          <w:sz w:val="22"/>
+          <w:szCs w:val="22"/>
         </w:rPr>
         <w:t xml:space="preserve"> </w:t>
       </w:r>
       <w:r>
         <w:rPr>
           <w:rFonts w:asciiTheme="majorHAnsi" w:hAnsiTheme="majorHAnsi" w:cstheme="majorHAnsi"/>
-        </w:rPr>
-        <w:t>Meaningful c</w:t>
-      </w:r>
-      <w:r>
-        <w:rPr>
-          <w:rFonts w:asciiTheme="majorHAnsi" w:hAnsiTheme="majorHAnsi" w:cstheme="majorHAnsi"/>
-        </w:rPr>
-        <w:t xml:space="preserve">onservation management of the species </w:t>
-      </w:r>
-      <w:r>
-        <w:rPr>
-          <w:rFonts w:asciiTheme="majorHAnsi" w:hAnsiTheme="majorHAnsi" w:cstheme="majorHAnsi"/>
-        </w:rPr>
-        <w:t>m</w:t>
-      </w:r>
-      <w:r>
-        <w:rPr>
-          <w:rFonts w:asciiTheme="majorHAnsi" w:hAnsiTheme="majorHAnsi" w:cstheme="majorHAnsi"/>
-        </w:rPr>
-        <w:t>u</w:t>
-      </w:r>
-      <w:r>
-        <w:rPr>
-          <w:rFonts w:asciiTheme="majorHAnsi" w:hAnsiTheme="majorHAnsi" w:cstheme="majorHAnsi"/>
-        </w:rPr>
-        <w:t>st encompass</w:t>
-      </w:r>
-      <w:r>
-        <w:rPr>
-          <w:rFonts w:asciiTheme="majorHAnsi" w:hAnsiTheme="majorHAnsi" w:cstheme="majorHAnsi"/>
-        </w:rPr>
-        <w:t xml:space="preserve"> gaining a better understanding </w:t>
-      </w:r>
-      <w:r>
-        <w:rPr>
-          <w:rFonts w:asciiTheme="majorHAnsi" w:hAnsiTheme="majorHAnsi" w:cstheme="majorHAnsi"/>
-        </w:rPr>
-        <w:t xml:space="preserve">of </w:t>
-      </w:r>
-      <w:r>
-        <w:rPr>
-          <w:rFonts w:asciiTheme="majorHAnsi" w:hAnsiTheme="majorHAnsi" w:cstheme="majorHAnsi"/>
-        </w:rPr>
-        <w:t xml:space="preserve">the </w:t>
-      </w:r>
-      <w:r>
-        <w:rPr>
-          <w:rFonts w:asciiTheme="majorHAnsi" w:hAnsiTheme="majorHAnsi" w:cstheme="majorHAnsi"/>
-        </w:rPr>
-        <w:t>life history, ecology</w:t>
-      </w:r>
-      <w:r>
-        <w:rPr>
-          <w:rFonts w:asciiTheme="majorHAnsi" w:hAnsiTheme="majorHAnsi" w:cstheme="majorHAnsi"/>
-        </w:rPr>
-        <w:t>,</w:t>
-      </w:r>
-      <w:r>
-        <w:rPr>
-          <w:rFonts w:asciiTheme="majorHAnsi" w:hAnsiTheme="majorHAnsi" w:cstheme="majorHAnsi"/>
-        </w:rPr>
-        <w:t xml:space="preserve"> and physiology </w:t>
-      </w:r>
-      <w:r>
-        <w:rPr>
-          <w:rFonts w:asciiTheme="majorHAnsi" w:hAnsiTheme="majorHAnsi" w:cstheme="majorHAnsi"/>
-        </w:rPr>
-        <w:t xml:space="preserve">of the species </w:t>
-      </w:r>
-      <w:r>
-        <w:rPr>
-          <w:rFonts w:asciiTheme="majorHAnsi" w:hAnsiTheme="majorHAnsi" w:cstheme="majorHAnsi"/>
-        </w:rPr>
-        <w:t>to</w:t>
-      </w:r>
-      <w:r>
-        <w:rPr>
-          <w:rFonts w:asciiTheme="majorHAnsi" w:hAnsiTheme="majorHAnsi" w:cstheme="majorHAnsi"/>
-        </w:rPr>
-        <w:t xml:space="preserve"> effectively preserve</w:t>
-      </w:r>
-      <w:r>
-        <w:rPr>
-          <w:rFonts w:asciiTheme="majorHAnsi" w:hAnsiTheme="majorHAnsi" w:cstheme="majorHAnsi"/>
-        </w:rPr>
-        <w:t xml:space="preserve"> </w:t>
-      </w:r>
-      <w:r>
-        <w:rPr>
-          <w:rFonts w:asciiTheme="majorHAnsi" w:hAnsiTheme="majorHAnsi" w:cstheme="majorHAnsi"/>
-        </w:rPr>
-        <w:t xml:space="preserve">biological components </w:t>
-      </w:r>
-      <w:r>
-        <w:rPr>
-          <w:rFonts w:asciiTheme="majorHAnsi" w:hAnsiTheme="majorHAnsi" w:cstheme="majorHAnsi"/>
-        </w:rPr>
-        <w:t xml:space="preserve">contributing to success in the wild. </w:t>
-      </w:r>
-      <w:r>
-        <w:rPr>
-          <w:rFonts w:asciiTheme="majorHAnsi" w:hAnsiTheme="majorHAnsi" w:cstheme="majorHAnsi"/>
-        </w:rPr>
-        <w:t xml:space="preserve">Because genetics, in combination with the environment, influence many aspects of individual and population level </w:t>
-      </w:r>
-      <w:r>
-        <w:rPr>
-          <w:rFonts w:asciiTheme="majorHAnsi" w:hAnsiTheme="majorHAnsi" w:cstheme="majorHAnsi"/>
-        </w:rPr>
-        <w:t>phenotypes, building a framework to better understanding the species requires development of genetic resources</w:t>
-      </w:r>
-      <w:r>
-        <w:rPr>
-          <w:rFonts w:asciiTheme="majorHAnsi" w:hAnsiTheme="majorHAnsi" w:cstheme="majorHAnsi"/>
-        </w:rPr>
-        <w:t xml:space="preserve"> and monitoring of genetic diversity</w:t>
-      </w:r>
-      <w:r>
-        <w:rPr>
-          <w:rFonts w:asciiTheme="majorHAnsi" w:hAnsiTheme="majorHAnsi" w:cstheme="majorHAnsi"/>
-        </w:rPr>
-        <w:t>.</w:t>
-      </w:r>
-      <w:r>
-        <w:rPr>
-          <w:rFonts w:asciiTheme="majorHAnsi" w:hAnsiTheme="majorHAnsi" w:cstheme="majorHAnsi"/>
-        </w:rPr>
-        <w:t xml:space="preserve"> </w:t>
-      </w:r>
-      <w:r>
-        <w:rPr>
-          <w:rFonts w:asciiTheme="majorHAnsi" w:hAnsiTheme="majorHAnsi" w:cstheme="majorHAnsi"/>
-        </w:rPr>
-        <w:t>Chapter one of this dissertation presents two chromosome-level genome assemblies one male and one female –– invaluable resources for current and ongoing research within delta smelt. Chapter two investigates three novel methods for identifying sex marker(s) within the delta smelt genome.</w:t>
-      </w:r>
-      <w:r>
-        <w:rPr>
-          <w:rFonts w:asciiTheme="majorHAnsi" w:hAnsiTheme="majorHAnsi" w:cstheme="majorHAnsi"/>
-        </w:rPr>
-        <w:t xml:space="preserve"> While no specific sequences diagnostic of sex </w:t>
-      </w:r>
-      <w:proofErr w:type="gramStart"/>
-      <w:r>
-        <w:rPr>
-          <w:rFonts w:asciiTheme="majorHAnsi" w:hAnsiTheme="majorHAnsi" w:cstheme="majorHAnsi"/>
-        </w:rPr>
-        <w:t>were</w:t>
-      </w:r>
-      <w:proofErr w:type="gramEnd"/>
-      <w:r>
-        <w:rPr>
-          <w:rFonts w:asciiTheme="majorHAnsi" w:hAnsiTheme="majorHAnsi" w:cstheme="majorHAnsi"/>
-        </w:rPr>
-        <w:t xml:space="preserve"> found, sex-specific discrepancies in kmer were identified. Chapter three uses restriction site-associated DNA sequencing (</w:t>
-      </w:r>
-      <w:proofErr w:type="spellStart"/>
-      <w:r>
-        <w:rPr>
-          <w:rFonts w:asciiTheme="majorHAnsi" w:hAnsiTheme="majorHAnsi" w:cstheme="majorHAnsi"/>
-        </w:rPr>
-        <w:t>RADSeq</w:t>
-      </w:r>
-      <w:proofErr w:type="spellEnd"/>
-      <w:r>
-        <w:rPr>
-          <w:rFonts w:asciiTheme="majorHAnsi" w:hAnsiTheme="majorHAnsi" w:cstheme="majorHAnsi"/>
-        </w:rPr>
-        <w:t>) of __</w:t>
-      </w:r>
-      <w:proofErr w:type="spellStart"/>
-      <w:r>
-        <w:rPr>
-          <w:rFonts w:asciiTheme="majorHAnsi" w:hAnsiTheme="majorHAnsi" w:cstheme="majorHAnsi"/>
-        </w:rPr>
-        <w:t>tk</w:t>
-      </w:r>
-      <w:proofErr w:type="spellEnd"/>
-      <w:r>
-        <w:rPr>
-          <w:rFonts w:asciiTheme="majorHAnsi" w:hAnsiTheme="majorHAnsi" w:cstheme="majorHAnsi"/>
-        </w:rPr>
-        <w:t>__ delta smelt from__</w:t>
-      </w:r>
-      <w:proofErr w:type="spellStart"/>
-      <w:r>
-        <w:rPr>
-          <w:rFonts w:asciiTheme="majorHAnsi" w:hAnsiTheme="majorHAnsi" w:cstheme="majorHAnsi"/>
-        </w:rPr>
-        <w:t>tk</w:t>
-      </w:r>
-      <w:proofErr w:type="spellEnd"/>
-      <w:r>
-        <w:rPr>
-          <w:rFonts w:asciiTheme="majorHAnsi" w:hAnsiTheme="majorHAnsi" w:cstheme="majorHAnsi"/>
-        </w:rPr>
-        <w:t>__ generations to monitor contemporary and historical effective population size, a metric diagnostic of genetic diversity, through time. Results show a sweeping and significant decrease in genetic diversity within wild delta smelt since 1993.</w:t>
-      </w:r>
-      <w:r>
-        <w:rPr>
-          <w:rFonts w:asciiTheme="majorHAnsi" w:hAnsiTheme="majorHAnsi" w:cstheme="majorHAnsi"/>
-        </w:rPr>
-        <w:t xml:space="preserve"> This work contributes narrowly to delta smelt monitoring, </w:t>
-      </w:r>
-      <w:r>
-        <w:rPr>
-          <w:rFonts w:asciiTheme="majorHAnsi" w:hAnsiTheme="majorHAnsi" w:cstheme="majorHAnsi"/>
-        </w:rPr>
-        <w:t>management,</w:t>
-      </w:r>
-      <w:r>
-        <w:rPr>
-          <w:rFonts w:asciiTheme="majorHAnsi" w:hAnsiTheme="majorHAnsi" w:cstheme="majorHAnsi"/>
-        </w:rPr>
-        <w:t xml:space="preserve"> and research as well as to the broader </w:t>
-      </w:r>
-      <w:r>
-        <w:rPr>
-          <w:rFonts w:asciiTheme="majorHAnsi" w:hAnsiTheme="majorHAnsi" w:cstheme="majorHAnsi"/>
-        </w:rPr>
-        <w:t>comparative</w:t>
-      </w:r>
-      <w:r>
-        <w:rPr>
-          <w:rFonts w:asciiTheme="majorHAnsi" w:hAnsiTheme="majorHAnsi" w:cstheme="majorHAnsi"/>
-        </w:rPr>
-        <w:t xml:space="preserve"> biology community. T</w:t>
-      </w:r>
-      <w:r>
-        <w:rPr>
-          <w:rFonts w:asciiTheme="majorHAnsi" w:hAnsiTheme="majorHAnsi" w:cstheme="majorHAnsi"/>
-        </w:rPr>
-        <w:t>o date, t</w:t>
-      </w:r>
-      <w:r>
-        <w:rPr>
-          <w:rFonts w:asciiTheme="majorHAnsi" w:hAnsiTheme="majorHAnsi" w:cstheme="majorHAnsi"/>
-        </w:rPr>
-        <w:t xml:space="preserve">he </w:t>
-      </w:r>
-      <w:r>
-        <w:rPr>
-          <w:rFonts w:asciiTheme="majorHAnsi" w:hAnsiTheme="majorHAnsi" w:cstheme="majorHAnsi"/>
-        </w:rPr>
-        <w:t xml:space="preserve">assembled delta smelt </w:t>
-      </w:r>
-      <w:r>
-        <w:rPr>
-          <w:rFonts w:asciiTheme="majorHAnsi" w:hAnsiTheme="majorHAnsi" w:cstheme="majorHAnsi"/>
-        </w:rPr>
-        <w:t>genome is the first chromosome-level</w:t>
-      </w:r>
-      <w:r>
-        <w:rPr>
-          <w:rFonts w:asciiTheme="majorHAnsi" w:hAnsiTheme="majorHAnsi" w:cstheme="majorHAnsi"/>
-        </w:rPr>
-        <w:t xml:space="preserve"> and least fragmented</w:t>
-      </w:r>
-      <w:r>
-        <w:rPr>
-          <w:rFonts w:asciiTheme="majorHAnsi" w:hAnsiTheme="majorHAnsi" w:cstheme="majorHAnsi"/>
-        </w:rPr>
-        <w:t xml:space="preserve"> </w:t>
-      </w:r>
-      <w:r>
-        <w:rPr>
-          <w:rFonts w:asciiTheme="majorHAnsi" w:hAnsiTheme="majorHAnsi" w:cstheme="majorHAnsi"/>
+          <w:sz w:val="22"/>
+          <w:szCs w:val="22"/>
         </w:rPr>
         <w:t xml:space="preserve">publicly available </w:t>
       </w:r>
       <w:r>
         <w:rPr>
           <w:rFonts w:asciiTheme="majorHAnsi" w:hAnsiTheme="majorHAnsi" w:cstheme="majorHAnsi"/>
+          <w:sz w:val="22"/>
+          <w:szCs w:val="22"/>
         </w:rPr>
         <w:t>assembl</w:t>
       </w:r>
       <w:r>
         <w:rPr>
           <w:rFonts w:asciiTheme="majorHAnsi" w:hAnsiTheme="majorHAnsi" w:cstheme="majorHAnsi"/>
+          <w:sz w:val="22"/>
+          <w:szCs w:val="22"/>
         </w:rPr>
         <w:t>y</w:t>
       </w:r>
       <w:r>
         <w:rPr>
           <w:rFonts w:asciiTheme="majorHAnsi" w:hAnsiTheme="majorHAnsi" w:cstheme="majorHAnsi"/>
+          <w:sz w:val="22"/>
+          <w:szCs w:val="22"/>
         </w:rPr>
         <w:t xml:space="preserve"> within the </w:t>
       </w:r>
@@ -671,6 +787,8 @@
           <w:rFonts w:asciiTheme="majorHAnsi" w:hAnsiTheme="majorHAnsi" w:cstheme="majorHAnsi"/>
           <w:i/>
           <w:iCs/>
+          <w:sz w:val="22"/>
+          <w:szCs w:val="22"/>
         </w:rPr>
         <w:t>Osmeridae</w:t>
       </w:r>
@@ -680,60 +798,80 @@
           <w:rFonts w:asciiTheme="majorHAnsi" w:hAnsiTheme="majorHAnsi" w:cstheme="majorHAnsi"/>
           <w:i/>
           <w:iCs/>
+          <w:sz w:val="22"/>
+          <w:szCs w:val="22"/>
         </w:rPr>
         <w:t xml:space="preserve"> </w:t>
       </w:r>
       <w:r>
         <w:rPr>
           <w:rFonts w:asciiTheme="majorHAnsi" w:hAnsiTheme="majorHAnsi" w:cstheme="majorHAnsi"/>
+          <w:sz w:val="22"/>
+          <w:szCs w:val="22"/>
         </w:rPr>
         <w:t xml:space="preserve">(smelt) </w:t>
       </w:r>
       <w:r>
         <w:rPr>
           <w:rFonts w:asciiTheme="majorHAnsi" w:hAnsiTheme="majorHAnsi" w:cstheme="majorHAnsi"/>
+          <w:sz w:val="22"/>
+          <w:szCs w:val="22"/>
         </w:rPr>
         <w:t>famil</w:t>
       </w:r>
       <w:r>
         <w:rPr>
           <w:rFonts w:asciiTheme="majorHAnsi" w:hAnsiTheme="majorHAnsi" w:cstheme="majorHAnsi"/>
+          <w:sz w:val="22"/>
+          <w:szCs w:val="22"/>
         </w:rPr>
         <w:t>y</w:t>
       </w:r>
       <w:r>
         <w:rPr>
           <w:rFonts w:asciiTheme="majorHAnsi" w:hAnsiTheme="majorHAnsi" w:cstheme="majorHAnsi"/>
+          <w:sz w:val="22"/>
+          <w:szCs w:val="22"/>
         </w:rPr>
         <w:t xml:space="preserve">. </w:t>
       </w:r>
       <w:r>
         <w:rPr>
           <w:rFonts w:asciiTheme="majorHAnsi" w:hAnsiTheme="majorHAnsi" w:cstheme="majorHAnsi"/>
+          <w:sz w:val="22"/>
+          <w:szCs w:val="22"/>
         </w:rPr>
         <w:t xml:space="preserve">Examination of male and female sequencing data shows a discrete difference between sexes and pushes the marker forward to establish the need for further investigation. Contemporary and historical declines in effective population size </w:t>
       </w:r>
       <w:r>
         <w:rPr>
           <w:rFonts w:asciiTheme="majorHAnsi" w:hAnsiTheme="majorHAnsi" w:cstheme="majorHAnsi"/>
+          <w:sz w:val="22"/>
+          <w:szCs w:val="22"/>
         </w:rPr>
         <w:t xml:space="preserve">support the need for effective conservation management to prioritize preserving genetic diversity as a component of management. Together these components </w:t>
       </w:r>
       <w:r>
         <w:rPr>
           <w:rFonts w:asciiTheme="majorHAnsi" w:hAnsiTheme="majorHAnsi" w:cstheme="majorHAnsi"/>
+          <w:sz w:val="22"/>
+          <w:szCs w:val="22"/>
         </w:rPr>
         <w:t>provide</w:t>
       </w:r>
       <w:r>
         <w:rPr>
           <w:rFonts w:asciiTheme="majorHAnsi" w:hAnsiTheme="majorHAnsi" w:cstheme="majorHAnsi"/>
+          <w:sz w:val="22"/>
+          <w:szCs w:val="22"/>
         </w:rPr>
         <w:t xml:space="preserve"> necessary </w:t>
       </w:r>
       <w:r>
         <w:rPr>
           <w:rFonts w:asciiTheme="majorHAnsi" w:hAnsiTheme="majorHAnsi" w:cstheme="majorHAnsi"/>
+          <w:sz w:val="22"/>
+          <w:szCs w:val="22"/>
         </w:rPr>
         <w:t>research objectives for pushing evolutionary biology and delta smelt management forward.</w:t>
       </w:r>
@@ -742,23 +880,17 @@
       <w:pPr>
         <w:rPr>
           <w:rFonts w:asciiTheme="majorHAnsi" w:hAnsiTheme="majorHAnsi" w:cstheme="majorHAnsi"/>
+          <w:sz w:val="22"/>
+          <w:szCs w:val="22"/>
         </w:rPr>
       </w:pPr>
     </w:p>
     <w:p>
       <w:pPr>
-        <w:rPr>
-          <w:rFonts w:asciiTheme="majorHAnsi" w:hAnsiTheme="majorHAnsi" w:cstheme="majorHAnsi"/>
-          <w:b/>
-          <w:bCs/>
-        </w:rPr>
+        <w:pStyle w:val="Header"/>
+        <w:outlineLvl w:val="1"/>
       </w:pPr>
       <w:r>
-        <w:rPr>
-          <w:rFonts w:asciiTheme="majorHAnsi" w:hAnsiTheme="majorHAnsi" w:cstheme="majorHAnsi"/>
-          <w:b/>
-          <w:bCs/>
-        </w:rPr>
         <w:t>Acknowledgements</w:t>
       </w:r>
     </w:p>
@@ -766,262 +898,348 @@
       <w:pPr>
         <w:rPr>
           <w:rFonts w:asciiTheme="majorHAnsi" w:hAnsiTheme="majorHAnsi" w:cstheme="majorHAnsi"/>
+          <w:sz w:val="22"/>
+          <w:szCs w:val="22"/>
         </w:rPr>
       </w:pPr>
       <w:r>
         <w:rPr>
           <w:rFonts w:asciiTheme="majorHAnsi" w:hAnsiTheme="majorHAnsi" w:cstheme="majorHAnsi"/>
+          <w:sz w:val="22"/>
+          <w:szCs w:val="22"/>
         </w:rPr>
         <w:t xml:space="preserve">This dissertation is </w:t>
       </w:r>
       <w:r>
         <w:rPr>
           <w:rFonts w:asciiTheme="majorHAnsi" w:hAnsiTheme="majorHAnsi" w:cstheme="majorHAnsi"/>
+          <w:sz w:val="22"/>
+          <w:szCs w:val="22"/>
         </w:rPr>
         <w:t xml:space="preserve">the synthesis of so many wonderful people’s hard work. First, I would like to thank my PI’s Dr. Amanda Finger, Dr. Michael Miller, and Dr. Andrea Schreier. I appreciate your time, energy, </w:t>
       </w:r>
       <w:r>
         <w:rPr>
           <w:rFonts w:asciiTheme="majorHAnsi" w:hAnsiTheme="majorHAnsi" w:cstheme="majorHAnsi"/>
+          <w:sz w:val="22"/>
+          <w:szCs w:val="22"/>
         </w:rPr>
         <w:t>discussions,</w:t>
       </w:r>
       <w:r>
         <w:rPr>
           <w:rFonts w:asciiTheme="majorHAnsi" w:hAnsiTheme="majorHAnsi" w:cstheme="majorHAnsi"/>
+          <w:sz w:val="22"/>
+          <w:szCs w:val="22"/>
         </w:rPr>
         <w:t xml:space="preserve"> dedication,</w:t>
       </w:r>
       <w:r>
         <w:rPr>
           <w:rFonts w:asciiTheme="majorHAnsi" w:hAnsiTheme="majorHAnsi" w:cstheme="majorHAnsi"/>
+          <w:sz w:val="22"/>
+          <w:szCs w:val="22"/>
         </w:rPr>
         <w:t xml:space="preserve"> </w:t>
       </w:r>
       <w:r>
         <w:rPr>
           <w:rFonts w:asciiTheme="majorHAnsi" w:hAnsiTheme="majorHAnsi" w:cstheme="majorHAnsi"/>
+          <w:sz w:val="22"/>
+          <w:szCs w:val="22"/>
         </w:rPr>
         <w:t xml:space="preserve">compute resources, </w:t>
       </w:r>
       <w:r>
         <w:rPr>
           <w:rFonts w:asciiTheme="majorHAnsi" w:hAnsiTheme="majorHAnsi" w:cstheme="majorHAnsi"/>
+          <w:sz w:val="22"/>
+          <w:szCs w:val="22"/>
         </w:rPr>
         <w:t>and confidence in me</w:t>
       </w:r>
       <w:r>
         <w:rPr>
           <w:rFonts w:asciiTheme="majorHAnsi" w:hAnsiTheme="majorHAnsi" w:cstheme="majorHAnsi"/>
+          <w:sz w:val="22"/>
+          <w:szCs w:val="22"/>
         </w:rPr>
         <w:t xml:space="preserve">. A tremendous thank you to Dr. C. Titus Brown –– </w:t>
       </w:r>
       <w:r>
         <w:rPr>
           <w:rFonts w:asciiTheme="majorHAnsi" w:hAnsiTheme="majorHAnsi" w:cstheme="majorHAnsi"/>
+          <w:sz w:val="22"/>
+          <w:szCs w:val="22"/>
         </w:rPr>
         <w:t>on a multiverse of planes –– for inspiring, not expecting, me to do better all the time</w:t>
       </w:r>
       <w:r>
         <w:rPr>
           <w:rFonts w:asciiTheme="majorHAnsi" w:hAnsiTheme="majorHAnsi" w:cstheme="majorHAnsi"/>
+          <w:sz w:val="22"/>
+          <w:szCs w:val="22"/>
         </w:rPr>
         <w:t>. I’d not be where I am without having been a part of your lab</w:t>
       </w:r>
       <w:r>
         <w:rPr>
           <w:rFonts w:asciiTheme="majorHAnsi" w:hAnsiTheme="majorHAnsi" w:cstheme="majorHAnsi"/>
+          <w:sz w:val="22"/>
+          <w:szCs w:val="22"/>
         </w:rPr>
         <w:t xml:space="preserve">. I would like to thank Dr. Danielle Lemay for being the catalyst for </w:t>
       </w:r>
       <w:r>
         <w:rPr>
           <w:rFonts w:asciiTheme="majorHAnsi" w:hAnsiTheme="majorHAnsi" w:cstheme="majorHAnsi"/>
+          <w:sz w:val="22"/>
+          <w:szCs w:val="22"/>
         </w:rPr>
         <w:t>coming back to</w:t>
       </w:r>
       <w:r>
         <w:rPr>
           <w:rFonts w:asciiTheme="majorHAnsi" w:hAnsiTheme="majorHAnsi" w:cstheme="majorHAnsi"/>
+          <w:sz w:val="22"/>
+          <w:szCs w:val="22"/>
         </w:rPr>
         <w:t xml:space="preserve"> UC Davis, teaching me persistence to publication, and for consistently checking up on me during the wildfires. I </w:t>
       </w:r>
       <w:r>
         <w:rPr>
           <w:rFonts w:asciiTheme="majorHAnsi" w:hAnsiTheme="majorHAnsi" w:cstheme="majorHAnsi"/>
-        </w:rPr>
-        <w:t xml:space="preserve">have so </w:t>
-      </w:r>
-      <w:r>
-        <w:rPr>
-          <w:rFonts w:asciiTheme="majorHAnsi" w:hAnsiTheme="majorHAnsi" w:cstheme="majorHAnsi"/>
+          <w:sz w:val="22"/>
+          <w:szCs w:val="22"/>
+        </w:rPr>
+        <w:t>have so much gratitude towards all my colleagues and collaborators within the Genomic Variation Lab, Miller Lab, DIB Lab</w:t>
+      </w:r>
+      <w:r>
+        <w:rPr>
+          <w:rFonts w:asciiTheme="majorHAnsi" w:hAnsiTheme="majorHAnsi" w:cstheme="majorHAnsi"/>
+          <w:sz w:val="22"/>
+          <w:szCs w:val="22"/>
+        </w:rPr>
+        <w:t>, Delaney Lab</w:t>
+      </w:r>
+      <w:r>
+        <w:rPr>
+          <w:rFonts w:asciiTheme="majorHAnsi" w:hAnsiTheme="majorHAnsi" w:cstheme="majorHAnsi"/>
+          <w:sz w:val="22"/>
+          <w:szCs w:val="22"/>
+        </w:rPr>
+        <w:t xml:space="preserve">, and DIBSI Instructors, </w:t>
+      </w:r>
+      <w:proofErr w:type="gramStart"/>
+      <w:r>
+        <w:rPr>
+          <w:rFonts w:asciiTheme="majorHAnsi" w:hAnsiTheme="majorHAnsi" w:cstheme="majorHAnsi"/>
+          <w:sz w:val="22"/>
+          <w:szCs w:val="22"/>
+        </w:rPr>
+        <w:t>learners</w:t>
+      </w:r>
+      <w:proofErr w:type="gramEnd"/>
+      <w:r>
+        <w:rPr>
+          <w:rFonts w:asciiTheme="majorHAnsi" w:hAnsiTheme="majorHAnsi" w:cstheme="majorHAnsi"/>
+          <w:sz w:val="22"/>
+          <w:szCs w:val="22"/>
+        </w:rPr>
+        <w:t xml:space="preserve"> and volunteers</w:t>
+      </w:r>
+      <w:r>
+        <w:rPr>
+          <w:rFonts w:asciiTheme="majorHAnsi" w:hAnsiTheme="majorHAnsi" w:cstheme="majorHAnsi"/>
+          <w:sz w:val="22"/>
+          <w:szCs w:val="22"/>
+        </w:rPr>
+        <w:t>. There’s nothing like bashing your head against the virtual wall when you’re doing it with other dweebs. I would like to thank my</w:t>
+      </w:r>
+      <w:r>
+        <w:rPr>
+          <w:rFonts w:asciiTheme="majorHAnsi" w:hAnsiTheme="majorHAnsi" w:cstheme="majorHAnsi"/>
+          <w:sz w:val="22"/>
+          <w:szCs w:val="22"/>
+        </w:rPr>
+        <w:t xml:space="preserve"> family: my</w:t>
+      </w:r>
+      <w:r>
+        <w:rPr>
+          <w:rFonts w:asciiTheme="majorHAnsi" w:hAnsiTheme="majorHAnsi" w:cstheme="majorHAnsi"/>
+          <w:sz w:val="22"/>
+          <w:szCs w:val="22"/>
+        </w:rPr>
+        <w:t xml:space="preserve"> father, Terry Joslin, for always </w:t>
+      </w:r>
+      <w:r>
+        <w:rPr>
+          <w:rFonts w:asciiTheme="majorHAnsi" w:hAnsiTheme="majorHAnsi" w:cstheme="majorHAnsi"/>
+          <w:sz w:val="22"/>
+          <w:szCs w:val="22"/>
         </w:rPr>
         <w:lastRenderedPageBreak/>
-        <w:t>much gratitude towards all my colleagues and collaborators within the Genomic Variation Lab, Miller Lab, DIB Lab</w:t>
-      </w:r>
-      <w:r>
-        <w:rPr>
-          <w:rFonts w:asciiTheme="majorHAnsi" w:hAnsiTheme="majorHAnsi" w:cstheme="majorHAnsi"/>
-        </w:rPr>
-        <w:t>, Delaney Lab</w:t>
-      </w:r>
-      <w:r>
-        <w:rPr>
-          <w:rFonts w:asciiTheme="majorHAnsi" w:hAnsiTheme="majorHAnsi" w:cstheme="majorHAnsi"/>
-        </w:rPr>
-        <w:t xml:space="preserve">, and DIBSI Instructors, </w:t>
+        <w:t>being curious about what I am up to</w:t>
+      </w:r>
+      <w:r>
+        <w:rPr>
+          <w:rFonts w:asciiTheme="majorHAnsi" w:hAnsiTheme="majorHAnsi" w:cstheme="majorHAnsi"/>
+          <w:sz w:val="22"/>
+          <w:szCs w:val="22"/>
+        </w:rPr>
+        <w:t xml:space="preserve">; my uncle, Russ Levy, for reminding me sometimes all you need to reset is a </w:t>
       </w:r>
       <w:proofErr w:type="gramStart"/>
       <w:r>
         <w:rPr>
           <w:rFonts w:asciiTheme="majorHAnsi" w:hAnsiTheme="majorHAnsi" w:cstheme="majorHAnsi"/>
-        </w:rPr>
-        <w:t>learners</w:t>
+          <w:sz w:val="22"/>
+          <w:szCs w:val="22"/>
+        </w:rPr>
+        <w:t>walk in</w:t>
       </w:r>
       <w:proofErr w:type="gramEnd"/>
       <w:r>
         <w:rPr>
           <w:rFonts w:asciiTheme="majorHAnsi" w:hAnsiTheme="majorHAnsi" w:cstheme="majorHAnsi"/>
-        </w:rPr>
-        <w:t xml:space="preserve"> and volunteers</w:t>
-      </w:r>
-      <w:r>
-        <w:rPr>
-          <w:rFonts w:asciiTheme="majorHAnsi" w:hAnsiTheme="majorHAnsi" w:cstheme="majorHAnsi"/>
-        </w:rPr>
-        <w:t>. There’s nothing like bashing your head against the virtual wall when you’re doing it with other dweebs. I would like to thank my</w:t>
-      </w:r>
-      <w:r>
-        <w:rPr>
-          <w:rFonts w:asciiTheme="majorHAnsi" w:hAnsiTheme="majorHAnsi" w:cstheme="majorHAnsi"/>
-        </w:rPr>
-        <w:t xml:space="preserve"> family: my</w:t>
-      </w:r>
-      <w:r>
-        <w:rPr>
-          <w:rFonts w:asciiTheme="majorHAnsi" w:hAnsiTheme="majorHAnsi" w:cstheme="majorHAnsi"/>
-        </w:rPr>
-        <w:t xml:space="preserve"> father, Terry Joslin, for always being curious about what I am up to</w:t>
-      </w:r>
-      <w:r>
-        <w:rPr>
-          <w:rFonts w:asciiTheme="majorHAnsi" w:hAnsiTheme="majorHAnsi" w:cstheme="majorHAnsi"/>
-        </w:rPr>
-        <w:t xml:space="preserve">; my uncle, Russ Levy, for reminding me sometimes all you need to reset is a </w:t>
-      </w:r>
-      <w:proofErr w:type="gramStart"/>
-      <w:r>
-        <w:rPr>
-          <w:rFonts w:asciiTheme="majorHAnsi" w:hAnsiTheme="majorHAnsi" w:cstheme="majorHAnsi"/>
-        </w:rPr>
-        <w:t>walk in</w:t>
-      </w:r>
-      <w:proofErr w:type="gramEnd"/>
-      <w:r>
-        <w:rPr>
-          <w:rFonts w:asciiTheme="majorHAnsi" w:hAnsiTheme="majorHAnsi" w:cstheme="majorHAnsi"/>
+          <w:sz w:val="22"/>
+          <w:szCs w:val="22"/>
         </w:rPr>
         <w:t xml:space="preserve"> nature, and my grandfather, Alan Levy, who passed during my studies, but established a deep grit within my character</w:t>
       </w:r>
       <w:r>
         <w:rPr>
           <w:rFonts w:asciiTheme="majorHAnsi" w:hAnsiTheme="majorHAnsi" w:cstheme="majorHAnsi"/>
+          <w:sz w:val="22"/>
+          <w:szCs w:val="22"/>
         </w:rPr>
         <w:t>. Thanks to my beautiful friends that believed</w:t>
       </w:r>
       <w:r>
         <w:rPr>
           <w:rFonts w:asciiTheme="majorHAnsi" w:hAnsiTheme="majorHAnsi" w:cstheme="majorHAnsi"/>
+          <w:sz w:val="22"/>
+          <w:szCs w:val="22"/>
         </w:rPr>
         <w:t xml:space="preserve"> in and supported</w:t>
       </w:r>
       <w:r>
         <w:rPr>
           <w:rFonts w:asciiTheme="majorHAnsi" w:hAnsiTheme="majorHAnsi" w:cstheme="majorHAnsi"/>
+          <w:sz w:val="22"/>
+          <w:szCs w:val="22"/>
         </w:rPr>
         <w:t xml:space="preserve"> me </w:t>
       </w:r>
       <w:r>
         <w:rPr>
           <w:rFonts w:asciiTheme="majorHAnsi" w:hAnsiTheme="majorHAnsi" w:cstheme="majorHAnsi"/>
+          <w:sz w:val="22"/>
+          <w:szCs w:val="22"/>
         </w:rPr>
         <w:t>in</w:t>
       </w:r>
       <w:r>
         <w:rPr>
           <w:rFonts w:asciiTheme="majorHAnsi" w:hAnsiTheme="majorHAnsi" w:cstheme="majorHAnsi"/>
+          <w:sz w:val="22"/>
+          <w:szCs w:val="22"/>
         </w:rPr>
         <w:t xml:space="preserve"> all </w:t>
       </w:r>
       <w:r>
         <w:rPr>
           <w:rFonts w:asciiTheme="majorHAnsi" w:hAnsiTheme="majorHAnsi" w:cstheme="majorHAnsi"/>
+          <w:sz w:val="22"/>
+          <w:szCs w:val="22"/>
         </w:rPr>
         <w:t xml:space="preserve">the </w:t>
       </w:r>
       <w:r>
         <w:rPr>
           <w:rFonts w:asciiTheme="majorHAnsi" w:hAnsiTheme="majorHAnsi" w:cstheme="majorHAnsi"/>
+          <w:sz w:val="22"/>
+          <w:szCs w:val="22"/>
         </w:rPr>
         <w:t xml:space="preserve">stages of </w:t>
       </w:r>
       <w:r>
         <w:rPr>
           <w:rFonts w:asciiTheme="majorHAnsi" w:hAnsiTheme="majorHAnsi" w:cstheme="majorHAnsi"/>
+          <w:sz w:val="22"/>
+          <w:szCs w:val="22"/>
         </w:rPr>
         <w:t>this</w:t>
       </w:r>
       <w:r>
         <w:rPr>
           <w:rFonts w:asciiTheme="majorHAnsi" w:hAnsiTheme="majorHAnsi" w:cstheme="majorHAnsi"/>
+          <w:sz w:val="22"/>
+          <w:szCs w:val="22"/>
         </w:rPr>
         <w:t xml:space="preserve"> process</w:t>
       </w:r>
       <w:r>
         <w:rPr>
           <w:rFonts w:asciiTheme="majorHAnsi" w:hAnsiTheme="majorHAnsi" w:cstheme="majorHAnsi"/>
+          <w:sz w:val="22"/>
+          <w:szCs w:val="22"/>
         </w:rPr>
         <w:t>, especially</w:t>
       </w:r>
       <w:r>
         <w:rPr>
           <w:rFonts w:asciiTheme="majorHAnsi" w:hAnsiTheme="majorHAnsi" w:cstheme="majorHAnsi"/>
+          <w:sz w:val="22"/>
+          <w:szCs w:val="22"/>
         </w:rPr>
         <w:t xml:space="preserve"> when I did not</w:t>
       </w:r>
       <w:r>
         <w:rPr>
           <w:rFonts w:asciiTheme="majorHAnsi" w:hAnsiTheme="majorHAnsi" w:cstheme="majorHAnsi"/>
+          <w:sz w:val="22"/>
+          <w:szCs w:val="22"/>
         </w:rPr>
         <w:t>:</w:t>
       </w:r>
       <w:r>
         <w:rPr>
           <w:rFonts w:asciiTheme="majorHAnsi" w:hAnsiTheme="majorHAnsi" w:cstheme="majorHAnsi"/>
+          <w:sz w:val="22"/>
+          <w:szCs w:val="22"/>
         </w:rPr>
         <w:t xml:space="preserve"> Kimbrough Moore</w:t>
       </w:r>
       <w:r>
         <w:rPr>
           <w:rFonts w:asciiTheme="majorHAnsi" w:hAnsiTheme="majorHAnsi" w:cstheme="majorHAnsi"/>
+          <w:sz w:val="22"/>
+          <w:szCs w:val="22"/>
         </w:rPr>
         <w:t xml:space="preserve"> and </w:t>
       </w:r>
       <w:r>
         <w:rPr>
           <w:rFonts w:asciiTheme="majorHAnsi" w:hAnsiTheme="majorHAnsi" w:cstheme="majorHAnsi"/>
+          <w:sz w:val="22"/>
+          <w:szCs w:val="22"/>
         </w:rPr>
         <w:t>the Roses</w:t>
       </w:r>
       <w:r>
         <w:rPr>
           <w:rFonts w:asciiTheme="majorHAnsi" w:hAnsiTheme="majorHAnsi" w:cstheme="majorHAnsi"/>
+          <w:sz w:val="22"/>
+          <w:szCs w:val="22"/>
         </w:rPr>
         <w:t xml:space="preserve">, </w:t>
       </w:r>
       <w:r>
         <w:rPr>
           <w:rFonts w:asciiTheme="majorHAnsi" w:hAnsiTheme="majorHAnsi" w:cstheme="majorHAnsi"/>
+          <w:sz w:val="22"/>
+          <w:szCs w:val="22"/>
         </w:rPr>
         <w:t xml:space="preserve">Aly Dorey, Stacey </w:t>
       </w:r>
@@ -1029,6 +1247,8 @@
       <w:r>
         <w:rPr>
           <w:rFonts w:asciiTheme="majorHAnsi" w:hAnsiTheme="majorHAnsi" w:cstheme="majorHAnsi"/>
+          <w:sz w:val="22"/>
+          <w:szCs w:val="22"/>
         </w:rPr>
         <w:t>Dorais</w:t>
       </w:r>
@@ -1036,18 +1256,24 @@
       <w:r>
         <w:rPr>
           <w:rFonts w:asciiTheme="majorHAnsi" w:hAnsiTheme="majorHAnsi" w:cstheme="majorHAnsi"/>
+          <w:sz w:val="22"/>
+          <w:szCs w:val="22"/>
         </w:rPr>
         <w:t xml:space="preserve">, </w:t>
       </w:r>
       <w:r>
         <w:rPr>
           <w:rFonts w:asciiTheme="majorHAnsi" w:hAnsiTheme="majorHAnsi" w:cstheme="majorHAnsi"/>
+          <w:sz w:val="22"/>
+          <w:szCs w:val="22"/>
         </w:rPr>
         <w:t xml:space="preserve">Natasha Barnes, </w:t>
       </w:r>
       <w:r>
         <w:rPr>
           <w:rFonts w:asciiTheme="majorHAnsi" w:hAnsiTheme="majorHAnsi" w:cstheme="majorHAnsi"/>
+          <w:sz w:val="22"/>
+          <w:szCs w:val="22"/>
         </w:rPr>
         <w:t xml:space="preserve">Felicity </w:t>
       </w:r>
@@ -1055,6 +1281,8 @@
       <w:r>
         <w:rPr>
           <w:rFonts w:asciiTheme="majorHAnsi" w:hAnsiTheme="majorHAnsi" w:cstheme="majorHAnsi"/>
+          <w:sz w:val="22"/>
+          <w:szCs w:val="22"/>
         </w:rPr>
         <w:t>Muth</w:t>
       </w:r>
@@ -1062,36 +1290,48 @@
       <w:r>
         <w:rPr>
           <w:rFonts w:asciiTheme="majorHAnsi" w:hAnsiTheme="majorHAnsi" w:cstheme="majorHAnsi"/>
+          <w:sz w:val="22"/>
+          <w:szCs w:val="22"/>
         </w:rPr>
         <w:t xml:space="preserve">, Rylan Marshall, </w:t>
       </w:r>
       <w:r>
         <w:rPr>
           <w:rFonts w:asciiTheme="majorHAnsi" w:hAnsiTheme="majorHAnsi" w:cstheme="majorHAnsi"/>
+          <w:sz w:val="22"/>
+          <w:szCs w:val="22"/>
         </w:rPr>
         <w:t xml:space="preserve">Chris Sinatra, </w:t>
       </w:r>
       <w:r>
         <w:rPr>
           <w:rFonts w:asciiTheme="majorHAnsi" w:hAnsiTheme="majorHAnsi" w:cstheme="majorHAnsi"/>
+          <w:sz w:val="22"/>
+          <w:szCs w:val="22"/>
         </w:rPr>
         <w:t>Brianna McGuire, Yoni Ackerman, Kat</w:t>
       </w:r>
       <w:r>
         <w:rPr>
           <w:rFonts w:asciiTheme="majorHAnsi" w:hAnsiTheme="majorHAnsi" w:cstheme="majorHAnsi"/>
+          <w:sz w:val="22"/>
+          <w:szCs w:val="22"/>
         </w:rPr>
         <w:t>h</w:t>
       </w:r>
       <w:r>
         <w:rPr>
           <w:rFonts w:asciiTheme="majorHAnsi" w:hAnsiTheme="majorHAnsi" w:cstheme="majorHAnsi"/>
+          <w:sz w:val="22"/>
+          <w:szCs w:val="22"/>
         </w:rPr>
         <w:t xml:space="preserve">arina </w:t>
       </w:r>
       <w:r>
         <w:rPr>
           <w:rFonts w:asciiTheme="majorHAnsi" w:hAnsiTheme="majorHAnsi" w:cstheme="majorHAnsi"/>
+          <w:sz w:val="22"/>
+          <w:szCs w:val="22"/>
         </w:rPr>
         <w:t xml:space="preserve">Ullmann, Patrick </w:t>
       </w:r>
@@ -1099,6 +1339,8 @@
       <w:r>
         <w:rPr>
           <w:rFonts w:asciiTheme="majorHAnsi" w:hAnsiTheme="majorHAnsi" w:cstheme="majorHAnsi"/>
+          <w:sz w:val="22"/>
+          <w:szCs w:val="22"/>
         </w:rPr>
         <w:t>Grof</w:t>
       </w:r>
@@ -1106,18 +1348,24 @@
       <w:r>
         <w:rPr>
           <w:rFonts w:asciiTheme="majorHAnsi" w:hAnsiTheme="majorHAnsi" w:cstheme="majorHAnsi"/>
+          <w:sz w:val="22"/>
+          <w:szCs w:val="22"/>
         </w:rPr>
         <w:t>-Tisza</w:t>
       </w:r>
       <w:r>
         <w:rPr>
           <w:rFonts w:asciiTheme="majorHAnsi" w:hAnsiTheme="majorHAnsi" w:cstheme="majorHAnsi"/>
+          <w:sz w:val="22"/>
+          <w:szCs w:val="22"/>
         </w:rPr>
         <w:t xml:space="preserve">, </w:t>
       </w:r>
       <w:r>
         <w:rPr>
           <w:rFonts w:asciiTheme="majorHAnsi" w:hAnsiTheme="majorHAnsi" w:cstheme="majorHAnsi"/>
+          <w:sz w:val="22"/>
+          <w:szCs w:val="22"/>
         </w:rPr>
         <w:t xml:space="preserve">Eileen Morley, Ian </w:t>
       </w:r>
@@ -1125,18 +1373,24 @@
       <w:r>
         <w:rPr>
           <w:rFonts w:asciiTheme="majorHAnsi" w:hAnsiTheme="majorHAnsi" w:cstheme="majorHAnsi"/>
+          <w:sz w:val="22"/>
+          <w:szCs w:val="22"/>
         </w:rPr>
         <w:t>Tex</w:t>
       </w:r>
       <w:r>
         <w:rPr>
           <w:rFonts w:asciiTheme="majorHAnsi" w:hAnsiTheme="majorHAnsi" w:cstheme="majorHAnsi"/>
+          <w:sz w:val="22"/>
+          <w:szCs w:val="22"/>
         </w:rPr>
         <w:t>ei</w:t>
       </w:r>
       <w:r>
         <w:rPr>
           <w:rFonts w:asciiTheme="majorHAnsi" w:hAnsiTheme="majorHAnsi" w:cstheme="majorHAnsi"/>
+          <w:sz w:val="22"/>
+          <w:szCs w:val="22"/>
         </w:rPr>
         <w:t>ra</w:t>
       </w:r>
@@ -1144,36 +1398,48 @@
       <w:r>
         <w:rPr>
           <w:rFonts w:asciiTheme="majorHAnsi" w:hAnsiTheme="majorHAnsi" w:cstheme="majorHAnsi"/>
+          <w:sz w:val="22"/>
+          <w:szCs w:val="22"/>
         </w:rPr>
         <w:t>, Galla</w:t>
       </w:r>
       <w:r>
         <w:rPr>
           <w:rFonts w:asciiTheme="majorHAnsi" w:hAnsiTheme="majorHAnsi" w:cstheme="majorHAnsi"/>
+          <w:sz w:val="22"/>
+          <w:szCs w:val="22"/>
         </w:rPr>
         <w:t>gh</w:t>
       </w:r>
       <w:r>
         <w:rPr>
           <w:rFonts w:asciiTheme="majorHAnsi" w:hAnsiTheme="majorHAnsi" w:cstheme="majorHAnsi"/>
+          <w:sz w:val="22"/>
+          <w:szCs w:val="22"/>
         </w:rPr>
         <w:t xml:space="preserve">er </w:t>
       </w:r>
       <w:r>
         <w:rPr>
           <w:rFonts w:asciiTheme="majorHAnsi" w:hAnsiTheme="majorHAnsi" w:cstheme="majorHAnsi"/>
+          <w:sz w:val="22"/>
+          <w:szCs w:val="22"/>
         </w:rPr>
         <w:t xml:space="preserve">and fam, </w:t>
       </w:r>
       <w:r>
         <w:rPr>
           <w:rFonts w:asciiTheme="majorHAnsi" w:hAnsiTheme="majorHAnsi" w:cstheme="majorHAnsi"/>
+          <w:sz w:val="22"/>
+          <w:szCs w:val="22"/>
         </w:rPr>
         <w:t>Grace Kerfoot</w:t>
       </w:r>
       <w:r>
         <w:rPr>
           <w:rFonts w:asciiTheme="majorHAnsi" w:hAnsiTheme="majorHAnsi" w:cstheme="majorHAnsi"/>
+          <w:sz w:val="22"/>
+          <w:szCs w:val="22"/>
         </w:rPr>
         <w:t xml:space="preserve">, Mary </w:t>
       </w:r>
@@ -1181,6 +1447,8 @@
       <w:r>
         <w:rPr>
           <w:rFonts w:asciiTheme="majorHAnsi" w:hAnsiTheme="majorHAnsi" w:cstheme="majorHAnsi"/>
+          <w:sz w:val="22"/>
+          <w:szCs w:val="22"/>
         </w:rPr>
         <w:t>Mecklenberg</w:t>
       </w:r>
@@ -1188,48 +1456,64 @@
       <w:r>
         <w:rPr>
           <w:rFonts w:asciiTheme="majorHAnsi" w:hAnsiTheme="majorHAnsi" w:cstheme="majorHAnsi"/>
+          <w:sz w:val="22"/>
+          <w:szCs w:val="22"/>
         </w:rPr>
         <w:t>, Meagan Martin, Maddy Farmer, Nik Berry</w:t>
       </w:r>
       <w:r>
         <w:rPr>
           <w:rFonts w:asciiTheme="majorHAnsi" w:hAnsiTheme="majorHAnsi" w:cstheme="majorHAnsi"/>
+          <w:sz w:val="22"/>
+          <w:szCs w:val="22"/>
         </w:rPr>
         <w:t>; my climbing family</w:t>
       </w:r>
       <w:r>
         <w:rPr>
           <w:rFonts w:asciiTheme="majorHAnsi" w:hAnsiTheme="majorHAnsi" w:cstheme="majorHAnsi"/>
+          <w:sz w:val="22"/>
+          <w:szCs w:val="22"/>
         </w:rPr>
         <w:t xml:space="preserve"> who figuratively and literally give me the softest catches</w:t>
       </w:r>
       <w:r>
         <w:rPr>
           <w:rFonts w:asciiTheme="majorHAnsi" w:hAnsiTheme="majorHAnsi" w:cstheme="majorHAnsi"/>
+          <w:sz w:val="22"/>
+          <w:szCs w:val="22"/>
         </w:rPr>
         <w:t xml:space="preserve">: Sean Smith, Anna Carney, </w:t>
       </w:r>
       <w:r>
         <w:rPr>
           <w:rFonts w:asciiTheme="majorHAnsi" w:hAnsiTheme="majorHAnsi" w:cstheme="majorHAnsi"/>
+          <w:sz w:val="22"/>
+          <w:szCs w:val="22"/>
         </w:rPr>
         <w:t xml:space="preserve">Horacio Gratton, </w:t>
       </w:r>
       <w:r>
         <w:rPr>
           <w:rFonts w:asciiTheme="majorHAnsi" w:hAnsiTheme="majorHAnsi" w:cstheme="majorHAnsi"/>
+          <w:sz w:val="22"/>
+          <w:szCs w:val="22"/>
         </w:rPr>
         <w:t xml:space="preserve">Cody Hays, </w:t>
       </w:r>
       <w:r>
         <w:rPr>
           <w:rFonts w:asciiTheme="majorHAnsi" w:hAnsiTheme="majorHAnsi" w:cstheme="majorHAnsi"/>
+          <w:sz w:val="22"/>
+          <w:szCs w:val="22"/>
         </w:rPr>
         <w:t xml:space="preserve">Lisa Linville, Molly Beard, Carl Miler, Eamon Schneider, </w:t>
       </w:r>
       <w:r>
         <w:rPr>
           <w:rFonts w:asciiTheme="majorHAnsi" w:hAnsiTheme="majorHAnsi" w:cstheme="majorHAnsi"/>
+          <w:sz w:val="22"/>
+          <w:szCs w:val="22"/>
         </w:rPr>
         <w:t xml:space="preserve">Chad Shepard, Cheyenne </w:t>
       </w:r>
@@ -1237,6 +1521,8 @@
       <w:r>
         <w:rPr>
           <w:rFonts w:asciiTheme="majorHAnsi" w:hAnsiTheme="majorHAnsi" w:cstheme="majorHAnsi"/>
+          <w:sz w:val="22"/>
+          <w:szCs w:val="22"/>
         </w:rPr>
         <w:t>Sukalski</w:t>
       </w:r>
@@ -1244,60 +1530,80 @@
       <w:r>
         <w:rPr>
           <w:rFonts w:asciiTheme="majorHAnsi" w:hAnsiTheme="majorHAnsi" w:cstheme="majorHAnsi"/>
+          <w:sz w:val="22"/>
+          <w:szCs w:val="22"/>
         </w:rPr>
         <w:t xml:space="preserve">, </w:t>
       </w:r>
       <w:r>
         <w:rPr>
           <w:rFonts w:asciiTheme="majorHAnsi" w:hAnsiTheme="majorHAnsi" w:cstheme="majorHAnsi"/>
+          <w:sz w:val="22"/>
+          <w:szCs w:val="22"/>
         </w:rPr>
         <w:t>Jeremy Hemberger, Ian Walters</w:t>
       </w:r>
       <w:r>
         <w:rPr>
           <w:rFonts w:asciiTheme="majorHAnsi" w:hAnsiTheme="majorHAnsi" w:cstheme="majorHAnsi"/>
+          <w:sz w:val="22"/>
+          <w:szCs w:val="22"/>
         </w:rPr>
         <w:t>,</w:t>
       </w:r>
       <w:r>
         <w:rPr>
           <w:rFonts w:asciiTheme="majorHAnsi" w:hAnsiTheme="majorHAnsi" w:cstheme="majorHAnsi"/>
+          <w:sz w:val="22"/>
+          <w:szCs w:val="22"/>
         </w:rPr>
         <w:t xml:space="preserve"> </w:t>
       </w:r>
       <w:r>
         <w:rPr>
           <w:rFonts w:asciiTheme="majorHAnsi" w:hAnsiTheme="majorHAnsi" w:cstheme="majorHAnsi"/>
+          <w:sz w:val="22"/>
+          <w:szCs w:val="22"/>
         </w:rPr>
         <w:t>Hannah Hall</w:t>
       </w:r>
       <w:r>
         <w:rPr>
           <w:rFonts w:asciiTheme="majorHAnsi" w:hAnsiTheme="majorHAnsi" w:cstheme="majorHAnsi"/>
+          <w:sz w:val="22"/>
+          <w:szCs w:val="22"/>
         </w:rPr>
         <w:t>, Si Moore, Ian Cotter-Brown</w:t>
       </w:r>
       <w:r>
         <w:rPr>
           <w:rFonts w:asciiTheme="majorHAnsi" w:hAnsiTheme="majorHAnsi" w:cstheme="majorHAnsi"/>
+          <w:sz w:val="22"/>
+          <w:szCs w:val="22"/>
         </w:rPr>
         <w:t xml:space="preserve">; all of </w:t>
       </w:r>
       <w:r>
         <w:rPr>
           <w:rFonts w:asciiTheme="majorHAnsi" w:hAnsiTheme="majorHAnsi" w:cstheme="majorHAnsi"/>
+          <w:sz w:val="22"/>
+          <w:szCs w:val="22"/>
         </w:rPr>
         <w:t>Yosemite family</w:t>
       </w:r>
       <w:r>
         <w:rPr>
           <w:rFonts w:asciiTheme="majorHAnsi" w:hAnsiTheme="majorHAnsi" w:cstheme="majorHAnsi"/>
+          <w:sz w:val="22"/>
+          <w:szCs w:val="22"/>
         </w:rPr>
         <w:t xml:space="preserve"> for sending support: </w:t>
       </w:r>
       <w:r>
         <w:rPr>
           <w:rFonts w:asciiTheme="majorHAnsi" w:hAnsiTheme="majorHAnsi" w:cstheme="majorHAnsi"/>
+          <w:sz w:val="22"/>
+          <w:szCs w:val="22"/>
         </w:rPr>
         <w:t xml:space="preserve">Cameron King, PJ </w:t>
       </w:r>
@@ -1305,6 +1611,8 @@
       <w:r>
         <w:rPr>
           <w:rFonts w:asciiTheme="majorHAnsi" w:hAnsiTheme="majorHAnsi" w:cstheme="majorHAnsi"/>
+          <w:sz w:val="22"/>
+          <w:szCs w:val="22"/>
         </w:rPr>
         <w:t>Soloman</w:t>
       </w:r>
@@ -1312,6 +1620,8 @@
       <w:r>
         <w:rPr>
           <w:rFonts w:asciiTheme="majorHAnsi" w:hAnsiTheme="majorHAnsi" w:cstheme="majorHAnsi"/>
+          <w:sz w:val="22"/>
+          <w:szCs w:val="22"/>
         </w:rPr>
         <w:t xml:space="preserve">, Little </w:t>
       </w:r>
@@ -1319,6 +1629,8 @@
       <w:r>
         <w:rPr>
           <w:rFonts w:asciiTheme="majorHAnsi" w:hAnsiTheme="majorHAnsi" w:cstheme="majorHAnsi"/>
+          <w:sz w:val="22"/>
+          <w:szCs w:val="22"/>
         </w:rPr>
         <w:t>Juni</w:t>
       </w:r>
@@ -1326,60 +1638,80 @@
       <w:r>
         <w:rPr>
           <w:rFonts w:asciiTheme="majorHAnsi" w:hAnsiTheme="majorHAnsi" w:cstheme="majorHAnsi"/>
+          <w:sz w:val="22"/>
+          <w:szCs w:val="22"/>
         </w:rPr>
         <w:t xml:space="preserve">, </w:t>
       </w:r>
       <w:r>
         <w:rPr>
           <w:rFonts w:asciiTheme="majorHAnsi" w:hAnsiTheme="majorHAnsi" w:cstheme="majorHAnsi"/>
+          <w:sz w:val="22"/>
+          <w:szCs w:val="22"/>
         </w:rPr>
         <w:t>Sarah Stock</w:t>
       </w:r>
       <w:r>
         <w:rPr>
           <w:rFonts w:asciiTheme="majorHAnsi" w:hAnsiTheme="majorHAnsi" w:cstheme="majorHAnsi"/>
+          <w:sz w:val="22"/>
+          <w:szCs w:val="22"/>
         </w:rPr>
         <w:t xml:space="preserve">, Tessa Smith, Heather Mackey, Michael McDonald, Elliot Lozano, Emerson Paton, </w:t>
       </w:r>
       <w:r>
         <w:rPr>
           <w:rFonts w:asciiTheme="majorHAnsi" w:hAnsiTheme="majorHAnsi" w:cstheme="majorHAnsi"/>
+          <w:sz w:val="22"/>
+          <w:szCs w:val="22"/>
         </w:rPr>
         <w:t xml:space="preserve">Dustin Garrison, </w:t>
       </w:r>
       <w:r>
         <w:rPr>
           <w:rFonts w:asciiTheme="majorHAnsi" w:hAnsiTheme="majorHAnsi" w:cstheme="majorHAnsi"/>
+          <w:sz w:val="22"/>
+          <w:szCs w:val="22"/>
         </w:rPr>
         <w:t>Lance Colley</w:t>
       </w:r>
       <w:r>
         <w:rPr>
           <w:rFonts w:asciiTheme="majorHAnsi" w:hAnsiTheme="majorHAnsi" w:cstheme="majorHAnsi"/>
+          <w:sz w:val="22"/>
+          <w:szCs w:val="22"/>
         </w:rPr>
         <w:t xml:space="preserve">. Lastly, </w:t>
       </w:r>
       <w:r>
         <w:rPr>
           <w:rFonts w:asciiTheme="majorHAnsi" w:hAnsiTheme="majorHAnsi" w:cstheme="majorHAnsi"/>
+          <w:sz w:val="22"/>
+          <w:szCs w:val="22"/>
         </w:rPr>
         <w:t xml:space="preserve">Ann Holmes and </w:t>
       </w:r>
       <w:r>
         <w:rPr>
           <w:rFonts w:asciiTheme="majorHAnsi" w:hAnsiTheme="majorHAnsi" w:cstheme="majorHAnsi"/>
+          <w:sz w:val="22"/>
+          <w:szCs w:val="22"/>
         </w:rPr>
         <w:t>Shannon Kieran for helping me to the finish line</w:t>
       </w:r>
       <w:r>
         <w:rPr>
           <w:rFonts w:asciiTheme="majorHAnsi" w:hAnsiTheme="majorHAnsi" w:cstheme="majorHAnsi"/>
+          <w:sz w:val="22"/>
+          <w:szCs w:val="22"/>
         </w:rPr>
         <w:t>,</w:t>
       </w:r>
       <w:r>
         <w:rPr>
           <w:rFonts w:asciiTheme="majorHAnsi" w:hAnsiTheme="majorHAnsi" w:cstheme="majorHAnsi"/>
+          <w:sz w:val="22"/>
+          <w:szCs w:val="22"/>
         </w:rPr>
         <w:t xml:space="preserve"> and Michelle </w:t>
       </w:r>
@@ -1387,6 +1719,8 @@
       <w:r>
         <w:rPr>
           <w:rFonts w:asciiTheme="majorHAnsi" w:hAnsiTheme="majorHAnsi" w:cstheme="majorHAnsi"/>
+          <w:sz w:val="22"/>
+          <w:szCs w:val="22"/>
         </w:rPr>
         <w:t>Yalowega</w:t>
       </w:r>
@@ -1394,6 +1728,8 @@
       <w:r>
         <w:rPr>
           <w:rFonts w:asciiTheme="majorHAnsi" w:hAnsiTheme="majorHAnsi" w:cstheme="majorHAnsi"/>
+          <w:sz w:val="22"/>
+          <w:szCs w:val="22"/>
         </w:rPr>
         <w:t xml:space="preserve"> for providing the best couch a distressed writer could hope for.</w:t>
       </w:r>
@@ -1402,6 +1738,8 @@
       <w:pPr>
         <w:rPr>
           <w:rFonts w:asciiTheme="majorHAnsi" w:hAnsiTheme="majorHAnsi" w:cstheme="majorHAnsi"/>
+          <w:sz w:val="22"/>
+          <w:szCs w:val="22"/>
         </w:rPr>
       </w:pPr>
     </w:p>
@@ -1409,11 +1747,15 @@
       <w:pPr>
         <w:rPr>
           <w:rFonts w:asciiTheme="majorHAnsi" w:hAnsiTheme="majorHAnsi" w:cstheme="majorHAnsi"/>
+          <w:sz w:val="22"/>
+          <w:szCs w:val="22"/>
         </w:rPr>
       </w:pPr>
       <w:r>
         <w:rPr>
           <w:rFonts w:asciiTheme="majorHAnsi" w:hAnsiTheme="majorHAnsi" w:cstheme="majorHAnsi"/>
+          <w:sz w:val="22"/>
+          <w:szCs w:val="22"/>
         </w:rPr>
         <w:t>This dissertation, like all my published work, is dedicated to Philia.</w:t>
       </w:r>
@@ -1422,6 +1764,8 @@
       <w:pPr>
         <w:rPr>
           <w:rFonts w:asciiTheme="majorHAnsi" w:hAnsiTheme="majorHAnsi" w:cstheme="majorHAnsi"/>
+          <w:sz w:val="22"/>
+          <w:szCs w:val="22"/>
         </w:rPr>
       </w:pPr>
     </w:p>
@@ -1429,11 +1773,15 @@
       <w:pPr>
         <w:rPr>
           <w:rFonts w:asciiTheme="majorHAnsi" w:hAnsiTheme="majorHAnsi" w:cstheme="majorHAnsi"/>
+          <w:sz w:val="22"/>
+          <w:szCs w:val="22"/>
         </w:rPr>
       </w:pPr>
       <w:r>
         <w:rPr>
           <w:rFonts w:asciiTheme="majorHAnsi" w:hAnsiTheme="majorHAnsi" w:cstheme="majorHAnsi"/>
+          <w:sz w:val="22"/>
+          <w:szCs w:val="22"/>
         </w:rPr>
         <w:t xml:space="preserve">Lastly, I would like to acknowledge the adorably </w:t>
       </w:r>
@@ -1441,6 +1789,8 @@
       <w:r>
         <w:rPr>
           <w:rFonts w:asciiTheme="majorHAnsi" w:hAnsiTheme="majorHAnsi" w:cstheme="majorHAnsi"/>
+          <w:sz w:val="22"/>
+          <w:szCs w:val="22"/>
         </w:rPr>
         <w:t>derpy</w:t>
       </w:r>
@@ -1448,6 +1798,8 @@
       <w:r>
         <w:rPr>
           <w:rFonts w:asciiTheme="majorHAnsi" w:hAnsiTheme="majorHAnsi" w:cstheme="majorHAnsi"/>
+          <w:sz w:val="22"/>
+          <w:szCs w:val="22"/>
         </w:rPr>
         <w:t xml:space="preserve"> </w:t>
       </w:r>
@@ -1457,6 +1809,8 @@
           <w:rFonts w:asciiTheme="majorHAnsi" w:hAnsiTheme="majorHAnsi" w:cstheme="majorHAnsi"/>
           <w:i/>
           <w:iCs/>
+          <w:sz w:val="22"/>
+          <w:szCs w:val="22"/>
         </w:rPr>
         <w:t>Hypomesus</w:t>
       </w:r>
@@ -1466,6 +1820,8 @@
           <w:rFonts w:asciiTheme="majorHAnsi" w:hAnsiTheme="majorHAnsi" w:cstheme="majorHAnsi"/>
           <w:i/>
           <w:iCs/>
+          <w:sz w:val="22"/>
+          <w:szCs w:val="22"/>
         </w:rPr>
         <w:t xml:space="preserve"> </w:t>
       </w:r>
@@ -1475,6 +1831,8 @@
           <w:rFonts w:asciiTheme="majorHAnsi" w:hAnsiTheme="majorHAnsi" w:cstheme="majorHAnsi"/>
           <w:i/>
           <w:iCs/>
+          <w:sz w:val="22"/>
+          <w:szCs w:val="22"/>
         </w:rPr>
         <w:t>transpacificus</w:t>
       </w:r>
@@ -1484,30 +1842,40 @@
           <w:rFonts w:asciiTheme="majorHAnsi" w:hAnsiTheme="majorHAnsi" w:cstheme="majorHAnsi"/>
           <w:i/>
           <w:iCs/>
+          <w:sz w:val="22"/>
+          <w:szCs w:val="22"/>
         </w:rPr>
         <w:t>,</w:t>
       </w:r>
       <w:r>
         <w:rPr>
           <w:rFonts w:asciiTheme="majorHAnsi" w:hAnsiTheme="majorHAnsi" w:cstheme="majorHAnsi"/>
+          <w:sz w:val="22"/>
+          <w:szCs w:val="22"/>
         </w:rPr>
         <w:t xml:space="preserve"> I am sorry humanity has failed you and I thank you for the few individuals I sacrificed to make </w:t>
       </w:r>
       <w:r>
         <w:rPr>
           <w:rFonts w:asciiTheme="majorHAnsi" w:hAnsiTheme="majorHAnsi" w:cstheme="majorHAnsi"/>
+          <w:sz w:val="22"/>
+          <w:szCs w:val="22"/>
         </w:rPr>
         <w:t>this</w:t>
       </w:r>
       <w:r>
         <w:rPr>
           <w:rFonts w:asciiTheme="majorHAnsi" w:hAnsiTheme="majorHAnsi" w:cstheme="majorHAnsi"/>
+          <w:sz w:val="22"/>
+          <w:szCs w:val="22"/>
         </w:rPr>
         <w:t xml:space="preserve"> work possible. </w:t>
       </w:r>
       <w:r>
         <w:rPr>
           <w:rFonts w:asciiTheme="majorHAnsi" w:hAnsiTheme="majorHAnsi" w:cstheme="majorHAnsi"/>
+          <w:sz w:val="22"/>
+          <w:szCs w:val="22"/>
         </w:rPr>
         <w:t>Perhaps in another universe you are thriving.</w:t>
       </w:r>
@@ -1516,39 +1884,23 @@
       <w:pPr>
         <w:rPr>
           <w:rFonts w:asciiTheme="majorHAnsi" w:hAnsiTheme="majorHAnsi" w:cstheme="majorHAnsi"/>
+          <w:sz w:val="22"/>
+          <w:szCs w:val="22"/>
         </w:rPr>
       </w:pPr>
     </w:p>
     <w:p>
       <w:pPr>
-        <w:rPr>
-          <w:rFonts w:asciiTheme="majorHAnsi" w:hAnsiTheme="majorHAnsi" w:cstheme="majorHAnsi"/>
-          <w:b/>
-          <w:bCs/>
-        </w:rPr>
+        <w:pStyle w:val="Header"/>
+        <w:outlineLvl w:val="1"/>
       </w:pPr>
       <w:r>
-        <w:rPr>
-          <w:rFonts w:asciiTheme="majorHAnsi" w:hAnsiTheme="majorHAnsi" w:cstheme="majorHAnsi"/>
-          <w:b/>
-          <w:bCs/>
-        </w:rPr>
-        <w:t xml:space="preserve">Overview of </w:t>
-      </w:r>
-      <w:r>
-        <w:rPr>
-          <w:rFonts w:asciiTheme="majorHAnsi" w:hAnsiTheme="majorHAnsi" w:cstheme="majorHAnsi"/>
-          <w:b/>
-          <w:bCs/>
-        </w:rPr>
-        <w:t xml:space="preserve">the status of </w:t>
-      </w:r>
-      <w:r>
-        <w:rPr>
-          <w:rFonts w:asciiTheme="majorHAnsi" w:hAnsiTheme="majorHAnsi" w:cstheme="majorHAnsi"/>
-          <w:b/>
-          <w:bCs/>
-        </w:rPr>
+        <w:t>Background</w:t>
+      </w:r>
+      <w:r>
+        <w:t xml:space="preserve"> of </w:t>
+      </w:r>
+      <w:r>
         <w:t>delta smelt</w:t>
       </w:r>
     </w:p>
@@ -1556,47 +1908,25 @@
       <w:pPr>
         <w:rPr>
           <w:rFonts w:asciiTheme="majorHAnsi" w:hAnsiTheme="majorHAnsi" w:cstheme="majorHAnsi"/>
+          <w:sz w:val="22"/>
+          <w:szCs w:val="22"/>
           <w:lang w:val="en"/>
         </w:rPr>
       </w:pPr>
       <w:r>
         <w:rPr>
           <w:rFonts w:asciiTheme="majorHAnsi" w:hAnsiTheme="majorHAnsi" w:cstheme="majorHAnsi"/>
-          <w:lang w:val="en"/>
-        </w:rPr>
-        <w:t xml:space="preserve">In the San Francisco Estuary (SFE), many </w:t>
-      </w:r>
-      <w:r>
-        <w:rPr>
-          <w:rFonts w:asciiTheme="majorHAnsi" w:hAnsiTheme="majorHAnsi" w:cstheme="majorHAnsi"/>
-          <w:lang w:val="en"/>
-        </w:rPr>
-        <w:t xml:space="preserve">once abundant </w:t>
-      </w:r>
-      <w:r>
-        <w:rPr>
-          <w:rFonts w:asciiTheme="majorHAnsi" w:hAnsiTheme="majorHAnsi" w:cstheme="majorHAnsi"/>
-          <w:lang w:val="en"/>
-        </w:rPr>
-        <w:t>native pelagic fishes, such as delta smelt, have undergone broad decline</w:t>
-      </w:r>
-      <w:r>
-        <w:rPr>
-          <w:rFonts w:asciiTheme="majorHAnsi" w:hAnsiTheme="majorHAnsi" w:cstheme="majorHAnsi"/>
-          <w:lang w:val="en"/>
-        </w:rPr>
-        <w:t>s</w:t>
-      </w:r>
-      <w:r>
-        <w:rPr>
-          <w:rFonts w:asciiTheme="majorHAnsi" w:hAnsiTheme="majorHAnsi" w:cstheme="majorHAnsi"/>
-          <w:lang w:val="en"/>
-        </w:rPr>
-        <w:t xml:space="preserve"> in population size.</w:t>
-      </w:r>
-      <w:r>
-        <w:rPr>
-          <w:rFonts w:asciiTheme="majorHAnsi" w:hAnsiTheme="majorHAnsi" w:cstheme="majorHAnsi"/>
+          <w:sz w:val="22"/>
+          <w:szCs w:val="22"/>
+          <w:lang w:val="en"/>
+        </w:rPr>
+        <w:t>In the San Francisco Estuary (SFE), many once abundant native pelagic fishes, such as delta smelt, have undergone broad declines in population size.</w:t>
+      </w:r>
+      <w:r>
+        <w:rPr>
+          <w:rFonts w:asciiTheme="majorHAnsi" w:hAnsiTheme="majorHAnsi" w:cstheme="majorHAnsi"/>
+          <w:sz w:val="22"/>
+          <w:szCs w:val="22"/>
           <w:lang w:val="en"/>
         </w:rPr>
         <w:fldChar w:fldCharType="begin" w:fldLock="1"/>
@@ -1604,6 +1934,8 @@
       <w:r>
         <w:rPr>
           <w:rFonts w:asciiTheme="majorHAnsi" w:hAnsiTheme="majorHAnsi" w:cstheme="majorHAnsi"/>
+          <w:sz w:val="22"/>
+          <w:szCs w:val="22"/>
           <w:lang w:val="en"/>
         </w:rPr>
         <w:instrText xml:space="preserve"> ADDIN ZOTERO_ITEM CSL_CITATION {"citationID":"dZmcD4rN","properties":{"formattedCitation":"\\super 1\\nosupersub{}","plainCitation":"1","noteIndex":0},"citationItems":[{"id":"lBhlGtSH/hefYe8ku","uris":["http://www.mendeley.com/documents/?uuid=8a207c06-c2f2-478e-9d4c-46bac4bc2a70"],"uri":["http://www.mendeley.com/documents/?uuid=8a207c06-c2f2-478e-9d4c-46bac4bc2a70"],"itemData":{"author":[{"dropping-particle":"","family":"Moyle","given":"Peter B.","non-dropping-particle":"","parse-names":false,"suffix":""}],"edition":"2nd","id":"ITEM-1","issued":{"date-parts":[["2002"]]},"publisher":"University of California Press","publisher-place":"Berkeley, CA","title":"Inland Fishes of California","type":"book"}}],"schema":"https://github.com/citation-style-language/schema/raw/master/csl-citation.json"} </w:instrText>
@@ -1611,6 +1943,8 @@
       <w:r>
         <w:rPr>
           <w:rFonts w:asciiTheme="majorHAnsi" w:hAnsiTheme="majorHAnsi" w:cstheme="majorHAnsi"/>
+          <w:sz w:val="22"/>
+          <w:szCs w:val="22"/>
           <w:lang w:val="en"/>
         </w:rPr>
         <w:fldChar w:fldCharType="separate"/>
@@ -1618,6 +1952,8 @@
       <w:r>
         <w:rPr>
           <w:rFonts w:ascii="Calibri Light" w:hAnsiTheme="majorHAnsi" w:cs="Calibri Light"/>
+          <w:sz w:val="22"/>
+          <w:szCs w:val="22"/>
           <w:vertAlign w:val="superscript"/>
         </w:rPr>
         <w:t>1</w:t>
@@ -1625,29 +1961,19 @@
       <w:r>
         <w:rPr>
           <w:rFonts w:asciiTheme="majorHAnsi" w:hAnsiTheme="majorHAnsi" w:cstheme="majorHAnsi"/>
+          <w:sz w:val="22"/>
+          <w:szCs w:val="22"/>
         </w:rPr>
         <w:fldChar w:fldCharType="end"/>
       </w:r>
       <w:r>
         <w:rPr>
           <w:rFonts w:asciiTheme="majorHAnsi" w:hAnsiTheme="majorHAnsi" w:cstheme="majorHAnsi"/>
-          <w:lang w:val="en"/>
-        </w:rPr>
-        <w:t xml:space="preserve"> The SFE is a dynamic ecosystem encompassing 1,000 square miles of open water and wetlands in Northern California (Figure 1). Since the Sacramento-San Joaquin Delta (the Delta) became the primary distribution hub of California’s water supply in the 1960’s, the </w:t>
-      </w:r>
-      <w:r>
-        <w:rPr>
-          <w:rFonts w:asciiTheme="majorHAnsi" w:hAnsiTheme="majorHAnsi" w:cstheme="majorHAnsi"/>
-          <w:lang w:val="en"/>
-        </w:rPr>
-        <w:t xml:space="preserve">composition of </w:t>
-      </w:r>
-      <w:r>
-        <w:rPr>
-          <w:rFonts w:asciiTheme="majorHAnsi" w:hAnsiTheme="majorHAnsi" w:cstheme="majorHAnsi"/>
-          <w:lang w:val="en"/>
-        </w:rPr>
-        <w:t xml:space="preserve">SFE has been heavily altered by anthropogenic activity. Agriculture, water delivery, shipping, and urban development have spurred changes in the way water is distributed throughout the estuarine environment. </w:t>
+          <w:sz w:val="22"/>
+          <w:szCs w:val="22"/>
+          <w:lang w:val="en"/>
+        </w:rPr>
+        <w:t xml:space="preserve"> The SFE is a dynamic ecosystem encompassing 1,000 square miles of open water and wetlands in Northern California (Figure 1). Since the Sacramento-San Joaquin Delta (the Delta) became the primary distribution hub of California’s water supply in the 1960’s, the composition of SFE has been heavily altered by anthropogenic activity. Agriculture, water delivery, shipping, and urban development have spurred changes in the way water is distributed throughout the estuarine environment. </w:t>
       </w:r>
     </w:p>
     <w:p>
@@ -1655,6 +1981,8 @@
         <w:rPr>
           <w:rFonts w:asciiTheme="majorHAnsi" w:hAnsiTheme="majorHAnsi" w:cstheme="majorHAnsi"/>
           <w:i/>
+          <w:sz w:val="22"/>
+          <w:szCs w:val="22"/>
           <w:lang w:val="en"/>
         </w:rPr>
       </w:pPr>
@@ -1662,6 +1990,8 @@
         <w:rPr>
           <w:rFonts w:asciiTheme="majorHAnsi" w:hAnsiTheme="majorHAnsi" w:cstheme="majorHAnsi"/>
           <w:i/>
+          <w:sz w:val="22"/>
+          <w:szCs w:val="22"/>
           <w:lang w:val="en"/>
         </w:rPr>
         <w:t xml:space="preserve"> </w:t>
@@ -1671,33 +2001,25 @@
       <w:pPr>
         <w:rPr>
           <w:rFonts w:asciiTheme="majorHAnsi" w:hAnsiTheme="majorHAnsi" w:cstheme="majorHAnsi"/>
+          <w:sz w:val="22"/>
+          <w:szCs w:val="22"/>
           <w:lang w:val="en"/>
         </w:rPr>
       </w:pPr>
       <w:r>
         <w:rPr>
           <w:rFonts w:asciiTheme="majorHAnsi" w:hAnsiTheme="majorHAnsi" w:cstheme="majorHAnsi"/>
-          <w:lang w:val="en"/>
-        </w:rPr>
-        <w:t xml:space="preserve">Delta smelt is a native species to the SFE </w:t>
-      </w:r>
-      <w:r>
-        <w:rPr>
-          <w:rFonts w:asciiTheme="majorHAnsi" w:hAnsiTheme="majorHAnsi" w:cstheme="majorHAnsi"/>
-          <w:lang w:val="en"/>
-        </w:rPr>
-        <w:t>which</w:t>
-      </w:r>
-      <w:r>
-        <w:rPr>
-          <w:rFonts w:asciiTheme="majorHAnsi" w:hAnsiTheme="majorHAnsi" w:cstheme="majorHAnsi"/>
-          <w:lang w:val="en"/>
-        </w:rPr>
-        <w:t xml:space="preserve"> has undergone a population collapse associated with drought and anthropogenic effects. It is now believed stochastic processes may push the species to extinction.</w:t>
-      </w:r>
-      <w:r>
-        <w:rPr>
-          <w:rFonts w:asciiTheme="majorHAnsi" w:hAnsiTheme="majorHAnsi" w:cstheme="majorHAnsi"/>
+          <w:sz w:val="22"/>
+          <w:szCs w:val="22"/>
+          <w:lang w:val="en"/>
+        </w:rPr>
+        <w:t>Delta smelt is a native species to the SFE which has undergone a population collapse associated with drought and anthropogenic effects. It is now believed stochastic processes may push the species to extinction.</w:t>
+      </w:r>
+      <w:r>
+        <w:rPr>
+          <w:rFonts w:asciiTheme="majorHAnsi" w:hAnsiTheme="majorHAnsi" w:cstheme="majorHAnsi"/>
+          <w:sz w:val="22"/>
+          <w:szCs w:val="22"/>
           <w:lang w:val="en"/>
         </w:rPr>
         <w:fldChar w:fldCharType="begin" w:fldLock="1"/>
@@ -1705,6 +2027,8 @@
       <w:r>
         <w:rPr>
           <w:rFonts w:asciiTheme="majorHAnsi" w:hAnsiTheme="majorHAnsi" w:cstheme="majorHAnsi"/>
+          <w:sz w:val="22"/>
+          <w:szCs w:val="22"/>
           <w:lang w:val="en"/>
         </w:rPr>
         <w:instrText xml:space="preserve"> ADDIN ZOTERO_ITEM CSL_CITATION {"citationID":"esEzMCPX","properties":{"formattedCitation":"\\super 2,3\\nosupersub{}","plainCitation":"2,3","noteIndex":0},"citationItems":[{"id":"lBhlGtSH/UvqDBckR","uris":["http://www.mendeley.com/documents/?uuid=23e53af3-288d-48bc-b9a7-174ca5e00a87"],"uri":["http://www.mendeley.com/documents/?uuid=23e53af3-288d-48bc-b9a7-174ca5e00a87"],"itemData":{"DOI":"10.1007/s10592-011-0240-y","ISBN":"1566-0621 1572-9737","ISSN":"15660621","abstract":"Over the last two decades, the collapse of the endangered delta smelt (Hypomesus transpacificus) in the San Francisco Bay-Delta has resulted in politically charged conservation decisions, including the rationing of valuable Delta water for use in California agriculture and urban centers. A fundamental question remaining in delta smelt conservation is whether current management strategies have been appropriately designed to protect the remaining genetic variation in delta smelt populations, rather than merely mitigating the decline of the species. We used 15 microsatellite markers to characterize genetic variation within and among sampling regions on geographic and temporal scales, to estimate changes in effective population size over time, to determine if a genetic bottleneck exists and to define conservation management units for this species. A genetic bottleneck was detected in each of the four sampling years, and a significant decline in effective population size was observed between sampling years 2003 and 2007. We also detected a weak geographic signal in any given sampling year that was unsupported by temporal consistency of this signal. We assessed two strategies for defining conservation units, and concluded that continuing to manage the species as a single, panmictic population throughout its range is the most feasible management strategy. The results of this study will inform conservation decisions and provide an effective means for genetically monitoring this imperiled species.","author":[{"dropping-particle":"","family":"Fisch","given":"Kathleen M.","non-dropping-particle":"","parse-names":false,"suffix":""},{"dropping-particle":"","family":"Henderson","given":"Jordana M.","non-dropping-particle":"","parse-names":false,"suffix":""},{"dropping-particle":"","family":"Burton","given":"Ronald S.","non-dropping-particle":"","parse-names":false,"suffix":""},{"dropping-particle":"","family":"May","given":"Bernie","non-dropping-particle":"","parse-names":false,"suffix":""}],"container-title":"Conservation Genetics","id":"ITEM-1","issue":"6","issued":{"date-parts":[["2011"]]},"page":"1421-1434","title":"Population genetics and conservation implications for the endangered delta smelt in the San Francisco Bay-Delta","type":"article-journal","volume":"12"}},{"id":"lBhlGtSH/aTns0ucB","uris":["http://www.mendeley.com/documents/?uuid=ff1406d1-77ea-4ab5-a57b-d2db2ba74817"],"uri":["http://www.mendeley.com/documents/?uuid=ff1406d1-77ea-4ab5-a57b-d2db2ba74817"],"itemData":{"abstract":"This paper reviews what has been learned about Delta Smelt and its status since the publication of The State of Bay-Delta Science, 2008 (Healey et al. 2008). The Delta Smelt is endemic to the upper San Francisco Estuary. Much of its historic habitat is no longer available and remaining habitat is increasingly unable to sustain the population. As a listed species living in the central node of California’s water supply system, Delta Smelt has been the focus of a large research effort to understand causes of decline and identify ways to recover the species. Since 2008, a remarkable record of innovative research on Delta Smelt has been achieved, which is summarized here. Unfortunately, research has not prevented the smelt’s continued decline, which is the result of multiple, interacting factors. A major driver of decline is change to the Delta ecosystem from water exports, resulting in reduced outflows and high levels of entrainment in the large pumps of the South Delta. Invasions of alien species, encouraged by environmental change, have also played a contributing role in the decline. Severe drought effects have pushed Delta Smelt to record low levels in 2014–2015. The rapid decline of the species and failure of recovery efforts demonstrate an inability to manage the Delta for the “co-equal goals” of maintaining a healthy ecosystem and providing a reliable water supply for Californians. Diverse and substantial management actions are needed to preserve Delta Smelt. KEY","author":[{"dropping-particle":"","family":"Moyle, Peter B., Brown, Larry R., Durand, John R., Hobbs","given":"James A.","non-dropping-particle":"","parse-names":false,"suffix":""}],"container-title":"San Francisco Estuary and Watershed Science","id":"ITEM-2","issue":"2","issued":{"date-parts":[["2016"]]},"page":"1-40","title":"Delta Smelt: LIfe History and Decline of a Once-Adundant Species in the San Francisco Estuary","type":"article-journal","volume":"14"}}],"schema":"https://github.com/citation-style-language/schema/raw/master/csl-citation.json"} </w:instrText>
@@ -1712,6 +2036,8 @@
       <w:r>
         <w:rPr>
           <w:rFonts w:asciiTheme="majorHAnsi" w:hAnsiTheme="majorHAnsi" w:cstheme="majorHAnsi"/>
+          <w:sz w:val="22"/>
+          <w:szCs w:val="22"/>
           <w:lang w:val="en"/>
         </w:rPr>
         <w:fldChar w:fldCharType="separate"/>
@@ -1719,6 +2045,8 @@
       <w:r>
         <w:rPr>
           <w:rFonts w:ascii="Calibri Light" w:hAnsiTheme="majorHAnsi" w:cs="Calibri Light"/>
+          <w:sz w:val="22"/>
+          <w:szCs w:val="22"/>
           <w:vertAlign w:val="superscript"/>
         </w:rPr>
         <w:t>2,3</w:t>
@@ -1726,33 +2054,25 @@
       <w:r>
         <w:rPr>
           <w:rFonts w:asciiTheme="majorHAnsi" w:hAnsiTheme="majorHAnsi" w:cstheme="majorHAnsi"/>
+          <w:sz w:val="22"/>
+          <w:szCs w:val="22"/>
         </w:rPr>
         <w:fldChar w:fldCharType="end"/>
       </w:r>
       <w:r>
         <w:rPr>
           <w:rFonts w:asciiTheme="majorHAnsi" w:hAnsiTheme="majorHAnsi" w:cstheme="majorHAnsi"/>
-          <w:lang w:val="en"/>
-        </w:rPr>
-        <w:t xml:space="preserve"> They are a small (6 - 9cm), translucent, </w:t>
-      </w:r>
-      <w:r>
-        <w:rPr>
-          <w:rFonts w:asciiTheme="majorHAnsi" w:hAnsiTheme="majorHAnsi" w:cstheme="majorHAnsi"/>
-          <w:lang w:val="en"/>
-        </w:rPr>
-        <w:t>semi-an</w:t>
-      </w:r>
-      <w:r>
-        <w:rPr>
-          <w:rFonts w:asciiTheme="majorHAnsi" w:hAnsiTheme="majorHAnsi" w:cstheme="majorHAnsi"/>
-          <w:lang w:val="en"/>
-        </w:rPr>
-        <w:t>adromous species that migrates between fresh and saline water and reproduces annually.</w:t>
-      </w:r>
-      <w:r>
-        <w:rPr>
-          <w:rFonts w:asciiTheme="majorHAnsi" w:hAnsiTheme="majorHAnsi" w:cstheme="majorHAnsi"/>
+          <w:sz w:val="22"/>
+          <w:szCs w:val="22"/>
+          <w:lang w:val="en"/>
+        </w:rPr>
+        <w:t xml:space="preserve"> They are a small (6 - 9cm), translucent, semi-anadromous species that migrates between fresh and saline water and reproduces annually.</w:t>
+      </w:r>
+      <w:r>
+        <w:rPr>
+          <w:rFonts w:asciiTheme="majorHAnsi" w:hAnsiTheme="majorHAnsi" w:cstheme="majorHAnsi"/>
+          <w:sz w:val="22"/>
+          <w:szCs w:val="22"/>
           <w:lang w:val="en"/>
         </w:rPr>
         <w:fldChar w:fldCharType="begin" w:fldLock="1"/>
@@ -1760,6 +2080,8 @@
       <w:r>
         <w:rPr>
           <w:rFonts w:asciiTheme="majorHAnsi" w:hAnsiTheme="majorHAnsi" w:cstheme="majorHAnsi"/>
+          <w:sz w:val="22"/>
+          <w:szCs w:val="22"/>
           <w:lang w:val="en"/>
         </w:rPr>
         <w:instrText xml:space="preserve"> ADDIN ZOTERO_ITEM CSL_CITATION {"citationID":"Ge3dmnPV","properties":{"formattedCitation":"\\super 4\\nosupersub{}","plainCitation":"4","noteIndex":0},"citationItems":[{"id":"lBhlGtSH/ewreqUbu","uris":["http://www.mendeley.com/documents/?uuid=7cfa2080-1e46-41fc-a267-2405108047c2"],"uri":["http://www.mendeley.com/documents/?uuid=7cfa2080-1e46-41fc-a267-2405108047c2"],"itemData":{"author":[{"dropping-particle":"","family":"Sommer","given":"Ted","non-dropping-particle":"","parse-names":false,"suffix":""},{"dropping-particle":"","family":"Mejia","given":"Francine","non-dropping-particle":"","parse-names":false,"suffix":""},{"dropping-particle":"","family":"Nobriga","given":"Matt","non-dropping-particle":"","parse-names":false,"suffix":""},{"dropping-particle":"","family":"Feyrer","given":"Fred","non-dropping-particle":"","parse-names":false,"suffix":""},{"dropping-particle":"","family":"Grimaldo","given":"Lenny","non-dropping-particle":"","parse-names":false,"suffix":""}],"container-title":"San Francisco Estuary and Watershed Science","id":"ITEM-1","issue":"2","issued":{"date-parts":[["2011"]]},"page":"1-44","title":"The Spawning Migration of Delta Smelt in the Upper San Francisco Estuary","type":"article-journal","volume":"9"}}],"schema":"https://github.com/citation-style-language/schema/raw/master/csl-citation.json"} </w:instrText>
@@ -1767,6 +2089,8 @@
       <w:r>
         <w:rPr>
           <w:rFonts w:asciiTheme="majorHAnsi" w:hAnsiTheme="majorHAnsi" w:cstheme="majorHAnsi"/>
+          <w:sz w:val="22"/>
+          <w:szCs w:val="22"/>
           <w:lang w:val="en"/>
         </w:rPr>
         <w:fldChar w:fldCharType="separate"/>
@@ -1774,6 +2098,8 @@
       <w:r>
         <w:rPr>
           <w:rFonts w:ascii="Calibri Light" w:hAnsiTheme="majorHAnsi" w:cs="Calibri Light"/>
+          <w:sz w:val="22"/>
+          <w:szCs w:val="22"/>
           <w:vertAlign w:val="superscript"/>
         </w:rPr>
         <w:t>4</w:t>
@@ -1781,12 +2107,16 @@
       <w:r>
         <w:rPr>
           <w:rFonts w:asciiTheme="majorHAnsi" w:hAnsiTheme="majorHAnsi" w:cstheme="majorHAnsi"/>
+          <w:sz w:val="22"/>
+          <w:szCs w:val="22"/>
         </w:rPr>
         <w:fldChar w:fldCharType="end"/>
       </w:r>
       <w:r>
         <w:rPr>
           <w:rFonts w:asciiTheme="majorHAnsi" w:hAnsiTheme="majorHAnsi" w:cstheme="majorHAnsi"/>
+          <w:sz w:val="22"/>
+          <w:szCs w:val="22"/>
           <w:lang w:val="en"/>
         </w:rPr>
         <w:t xml:space="preserve"> Delta smelt are part of the </w:t>
@@ -1795,6 +2125,8 @@
       <w:r>
         <w:rPr>
           <w:rFonts w:asciiTheme="majorHAnsi" w:hAnsiTheme="majorHAnsi" w:cstheme="majorHAnsi"/>
+          <w:sz w:val="22"/>
+          <w:szCs w:val="22"/>
           <w:lang w:val="en"/>
         </w:rPr>
         <w:t>Osmeridae</w:t>
@@ -1803,6 +2135,8 @@
       <w:r>
         <w:rPr>
           <w:rFonts w:asciiTheme="majorHAnsi" w:hAnsiTheme="majorHAnsi" w:cstheme="majorHAnsi"/>
+          <w:sz w:val="22"/>
+          <w:szCs w:val="22"/>
           <w:lang w:val="en"/>
         </w:rPr>
         <w:t xml:space="preserve"> family which represent a prosperous food source for human consumption in Japan, Europe, and North America, and have declining populations worldwide.</w:t>
@@ -1810,6 +2144,8 @@
       <w:r>
         <w:rPr>
           <w:rFonts w:asciiTheme="majorHAnsi" w:hAnsiTheme="majorHAnsi" w:cstheme="majorHAnsi"/>
+          <w:sz w:val="22"/>
+          <w:szCs w:val="22"/>
           <w:lang w:val="en"/>
         </w:rPr>
         <w:fldChar w:fldCharType="begin" w:fldLock="1"/>
@@ -1817,6 +2153,8 @@
       <w:r>
         <w:rPr>
           <w:rFonts w:asciiTheme="majorHAnsi" w:hAnsiTheme="majorHAnsi" w:cstheme="majorHAnsi"/>
+          <w:sz w:val="22"/>
+          <w:szCs w:val="22"/>
           <w:lang w:val="en"/>
         </w:rPr>
         <w:instrText xml:space="preserve"> ADDIN ZOTERO_ITEM CSL_CITATION {"citationID":"41pphoJk","properties":{"formattedCitation":"\\super 3,5,6\\nosupersub{}","plainCitation":"3,5,6","noteIndex":0},"citationItems":[{"id":"lBhlGtSH/Za4Do1p5","uris":["http://www.mendeley.com/documents/?uuid=154a621a-a2e3-443b-849e-2593b42c5c2d"],"uri":["http://www.mendeley.com/documents/?uuid=154a621a-a2e3-443b-849e-2593b42c5c2d"],"itemData":{"author":[{"dropping-particle":"","family":"McAllister","given":"D. E.","non-dropping-particle":"","parse-names":false,"suffix":""}],"id":"ITEM-1","issued":{"date-parts":[["1963"]]},"number-of-pages":"53","publisher":"National Museum of Canada, Biological Series 191","title":"Revision of the smelt family, Osmeridae.","type":"book"}},{"id":"lBhlGtSH/aTns0ucB","uris":["http://www.mendeley.com/documents/?uuid=ff1406d1-77ea-4ab5-a57b-d2db2ba74817"],"uri":["http://www.mendeley.com/documents/?uuid=ff1406d1-77ea-4ab5-a57b-d2db2ba74817"],"itemData":{"abstract":"This paper reviews what has been learned about Delta Smelt and its status since the publication of The State of Bay-Delta Science, 2008 (Healey et al. 2008). The Delta Smelt is endemic to the upper San Francisco Estuary. Much of its historic habitat is no longer available and remaining habitat is increasingly unable to sustain the population. As a listed species living in the central node of California’s water supply system, Delta Smelt has been the focus of a large research effort to understand causes of decline and identify ways to recover the species. Since 2008, a remarkable record of innovative research on Delta Smelt has been achieved, which is summarized here. Unfortunately, research has not prevented the smelt’s continued decline, which is the result of multiple, interacting factors. A major driver of decline is change to the Delta ecosystem from water exports, resulting in reduced outflows and high levels of entrainment in the large pumps of the South Delta. Invasions of alien species, encouraged by environmental change, have also played a contributing role in the decline. Severe drought effects have pushed Delta Smelt to record low levels in 2014–2015. The rapid decline of the species and failure of recovery efforts demonstrate an inability to manage the Delta for the “co-equal goals” of maintaining a healthy ecosystem and providing a reliable water supply for Californians. Diverse and substantial management actions are needed to preserve Delta Smelt. KEY","author":[{"dropping-particle":"","family":"Moyle, Peter B., Brown, Larry R., Durand, John R., Hobbs","given":"James A.","non-dropping-particle":"","parse-names":false,"suffix":""}],"container-title":"San Francisco Estuary and Watershed Science","id":"ITEM-2","issue":"2","issued":{"date-parts":[["2016"]]},"page":"1-40","title":"Delta Smelt: LIfe History and Decline of a Once-Adundant Species in the San Francisco Estuary","type":"article-journal","volume":"14"}},{"id":"lBhlGtSH/GyXTR53m","uris":["http://www.mendeley.com/documents/?uuid=757f5833-fa11-466a-b871-160ad1fface1"],"uri":["http://www.mendeley.com/documents/?uuid=757f5833-fa11-466a-b871-160ad1fface1"],"itemData":{"DOI":"10.1577/T06-148.1","ISSN":"0002-8487","abstract":"The San Francisco Estuary supports several endemic species of fish and the southernmost populations of other species. Many of these native species and populations are imperiled or have experienced recent population declines that indicate a general decline in the estuary’s capacity to support pelagic fish species. We studied the distribution and abundance of one of the estuary’s native species, longfin smelt Spirinchus thaleichthys, using data from three long-term aquatic sampling programs. Each of the sampling programs we studied revealed a substantial reduction in the abundance of longfin smelt. These trends support the idea that the estuary’s capacity to support pelagic fish species has been significantly reduced over the past three decades. Longfin smelt in the estuary displayed consistent patterns in relative abundance and distribution during their life cycle. We also found significant, but weak, spatial autocorrelation among sampling stations. These patterns in distribution reveal differential habitat use and migratory behavior. Managers can use these insights into longfin smelt distribution patterns to improve interpretation of sampling program results.","author":[{"dropping-particle":"","family":"Rosenfield","given":"Jonathan A.","non-dropping-particle":"","parse-names":false,"suffix":""},{"dropping-particle":"","family":"Baxter","given":"Randall D.","non-dropping-particle":"","parse-names":false,"suffix":""}],"container-title":"Transactions of the American Fisheries Society","id":"ITEM-3","issue":"6","issued":{"date-parts":[["2007"]]},"page":"1577-1592","title":"Population Dynamics and Distribution Patterns of Longfin Smelt in the San Francisco Estuary","type":"article-journal","volume":"136"}}],"schema":"https://github.com/citation-style-language/schema/raw/master/csl-citation.json"} </w:instrText>
@@ -1824,6 +2162,8 @@
       <w:r>
         <w:rPr>
           <w:rFonts w:asciiTheme="majorHAnsi" w:hAnsiTheme="majorHAnsi" w:cstheme="majorHAnsi"/>
+          <w:sz w:val="22"/>
+          <w:szCs w:val="22"/>
           <w:lang w:val="en"/>
         </w:rPr>
         <w:fldChar w:fldCharType="separate"/>
@@ -1831,6 +2171,8 @@
       <w:r>
         <w:rPr>
           <w:rFonts w:ascii="Calibri Light" w:hAnsiTheme="majorHAnsi" w:cs="Calibri Light"/>
+          <w:sz w:val="22"/>
+          <w:szCs w:val="22"/>
           <w:vertAlign w:val="superscript"/>
         </w:rPr>
         <w:t>3,5,6</w:t>
@@ -1838,12 +2180,16 @@
       <w:r>
         <w:rPr>
           <w:rFonts w:asciiTheme="majorHAnsi" w:hAnsiTheme="majorHAnsi" w:cstheme="majorHAnsi"/>
+          <w:sz w:val="22"/>
+          <w:szCs w:val="22"/>
         </w:rPr>
         <w:fldChar w:fldCharType="end"/>
       </w:r>
       <w:r>
         <w:rPr>
           <w:rFonts w:asciiTheme="majorHAnsi" w:hAnsiTheme="majorHAnsi" w:cstheme="majorHAnsi"/>
+          <w:sz w:val="22"/>
+          <w:szCs w:val="22"/>
           <w:lang w:val="en"/>
         </w:rPr>
         <w:t xml:space="preserve"> Because of their annual life cycle and rapid response to conditions of their ecosystem, delta smelt are considered an indicator of the overall health of the SFE ecosystem. Once abundant and widely distributed throughout the SFE, the delta smelt population has been declining since the 1980s.</w:t>
@@ -1851,6 +2197,8 @@
       <w:r>
         <w:rPr>
           <w:rFonts w:asciiTheme="majorHAnsi" w:hAnsiTheme="majorHAnsi" w:cstheme="majorHAnsi"/>
+          <w:sz w:val="22"/>
+          <w:szCs w:val="22"/>
           <w:lang w:val="en"/>
         </w:rPr>
         <w:fldChar w:fldCharType="begin" w:fldLock="1"/>
@@ -1858,6 +2206,8 @@
       <w:r>
         <w:rPr>
           <w:rFonts w:asciiTheme="majorHAnsi" w:hAnsiTheme="majorHAnsi" w:cstheme="majorHAnsi"/>
+          <w:sz w:val="22"/>
+          <w:szCs w:val="22"/>
           <w:lang w:val="en"/>
         </w:rPr>
         <w:instrText xml:space="preserve"> ADDIN ZOTERO_ITEM CSL_CITATION {"citationID":"s3WVATrN","properties":{"formattedCitation":"\\super 7\\nosupersub{}","plainCitation":"7","noteIndex":0},"citationItems":[{"id":"lBhlGtSH/zAu1qRMG","uris":["http://www.mendeley.com/documents/?uuid=b174141a-6f6e-47bf-9926-35120a427171"],"uri":["http://www.mendeley.com/documents/?uuid=b174141a-6f6e-47bf-9926-35120a427171"],"itemData":{"DOI":"10.1016/j.fertnstert.2012.04.042","ISSN":"1556-5653","PMID":"22656306","abstract":"To review and summarize data from the scientific literature on ovarian tissue and follicle transplantation as an option for fertility preservation.","author":[{"dropping-particle":"","family":"Moyle","given":"Peter B","non-dropping-particle":"","parse-names":false,"suffix":""},{"dropping-particle":"","family":"Herbold","given":"Bruce","non-dropping-particle":"","parse-names":false,"suffix":""},{"dropping-particle":"","family":"Stevens","given":"Donald E","non-dropping-particle":"","parse-names":false,"suffix":""},{"dropping-particle":"","family":"Miller","given":"Lee W","non-dropping-particle":"","parse-names":false,"suffix":""}],"container-title":"Transactions of the American Fisheries Society","id":"ITEM-1","issue":"1","issued":{"date-parts":[["1992"]]},"page":"67-77","title":"Transactions of the American Fisheries Society Life History and Status of Delta Smelt in the Sacramento-San Joaquin Estuary , California","type":"article-journal","volume":"121"}}],"schema":"https://github.com/citation-style-language/schema/raw/master/csl-citation.json"} </w:instrText>
@@ -1865,6 +2215,8 @@
       <w:r>
         <w:rPr>
           <w:rFonts w:asciiTheme="majorHAnsi" w:hAnsiTheme="majorHAnsi" w:cstheme="majorHAnsi"/>
+          <w:sz w:val="22"/>
+          <w:szCs w:val="22"/>
           <w:lang w:val="en"/>
         </w:rPr>
         <w:fldChar w:fldCharType="separate"/>
@@ -1872,6 +2224,8 @@
       <w:r>
         <w:rPr>
           <w:rFonts w:ascii="Calibri Light" w:hAnsiTheme="majorHAnsi" w:cs="Calibri Light"/>
+          <w:sz w:val="22"/>
+          <w:szCs w:val="22"/>
           <w:vertAlign w:val="superscript"/>
         </w:rPr>
         <w:t>7</w:t>
@@ -1879,27 +2233,25 @@
       <w:r>
         <w:rPr>
           <w:rFonts w:asciiTheme="majorHAnsi" w:hAnsiTheme="majorHAnsi" w:cstheme="majorHAnsi"/>
+          <w:sz w:val="22"/>
+          <w:szCs w:val="22"/>
         </w:rPr>
         <w:fldChar w:fldCharType="end"/>
       </w:r>
       <w:r>
         <w:rPr>
           <w:rFonts w:asciiTheme="majorHAnsi" w:hAnsiTheme="majorHAnsi" w:cstheme="majorHAnsi"/>
-          <w:lang w:val="en"/>
-        </w:rPr>
-        <w:t xml:space="preserve"> Delta smelt have been listed as threatened under the Federal Endangered Species Act (ESA) since 1993 and </w:t>
-      </w:r>
-      <w:r>
-        <w:rPr>
-          <w:rFonts w:asciiTheme="majorHAnsi" w:hAnsiTheme="majorHAnsi" w:cstheme="majorHAnsi"/>
-          <w:lang w:val="en"/>
-        </w:rPr>
-        <w:lastRenderedPageBreak/>
-        <w:t xml:space="preserve">endangered under the California ESA since 2009. As a result of their continued decline, resource management agencies actively monitor abundance </w:t>
-      </w:r>
-      <w:r>
-        <w:rPr>
-          <w:rFonts w:asciiTheme="majorHAnsi" w:hAnsiTheme="majorHAnsi" w:cstheme="majorHAnsi"/>
+          <w:sz w:val="22"/>
+          <w:szCs w:val="22"/>
+          <w:lang w:val="en"/>
+        </w:rPr>
+        <w:t xml:space="preserve"> Delta smelt have been listed as threatened under the Federal Endangered Species Act (ESA) since 1993 and endangered under the California ESA since 2009. As a result of their continued decline, resource management agencies actively monitor abundance </w:t>
+      </w:r>
+      <w:r>
+        <w:rPr>
+          <w:rFonts w:asciiTheme="majorHAnsi" w:hAnsiTheme="majorHAnsi" w:cstheme="majorHAnsi"/>
+          <w:sz w:val="22"/>
+          <w:szCs w:val="22"/>
           <w:lang w:val="en"/>
         </w:rPr>
         <w:t>of</w:t>
@@ -1907,6 +2259,8 @@
       <w:r>
         <w:rPr>
           <w:rFonts w:asciiTheme="majorHAnsi" w:hAnsiTheme="majorHAnsi" w:cstheme="majorHAnsi"/>
+          <w:sz w:val="22"/>
+          <w:szCs w:val="22"/>
           <w:lang w:val="en"/>
         </w:rPr>
         <w:t xml:space="preserve"> the wild population</w:t>
@@ -1914,6 +2268,8 @@
       <w:r>
         <w:rPr>
           <w:rFonts w:asciiTheme="majorHAnsi" w:hAnsiTheme="majorHAnsi" w:cstheme="majorHAnsi"/>
+          <w:sz w:val="22"/>
+          <w:szCs w:val="22"/>
           <w:lang w:val="en"/>
         </w:rPr>
         <w:t xml:space="preserve">, and the Genomic Variation Laboratory </w:t>
@@ -1921,6 +2277,8 @@
       <w:r>
         <w:rPr>
           <w:rFonts w:asciiTheme="majorHAnsi" w:hAnsiTheme="majorHAnsi" w:cstheme="majorHAnsi"/>
+          <w:sz w:val="22"/>
+          <w:szCs w:val="22"/>
           <w:lang w:val="en"/>
         </w:rPr>
         <w:t>genetically manages a breeding program within a</w:t>
@@ -1928,6 +2286,8 @@
       <w:r>
         <w:rPr>
           <w:rFonts w:asciiTheme="majorHAnsi" w:hAnsiTheme="majorHAnsi" w:cstheme="majorHAnsi"/>
+          <w:sz w:val="22"/>
+          <w:szCs w:val="22"/>
           <w:lang w:val="en"/>
         </w:rPr>
         <w:t xml:space="preserve"> </w:t>
@@ -1935,6 +2295,8 @@
       <w:r>
         <w:rPr>
           <w:rFonts w:asciiTheme="majorHAnsi" w:hAnsiTheme="majorHAnsi" w:cstheme="majorHAnsi"/>
+          <w:sz w:val="22"/>
+          <w:szCs w:val="22"/>
           <w:lang w:val="en"/>
         </w:rPr>
         <w:t xml:space="preserve">refuge population </w:t>
@@ -1942,6 +2304,8 @@
       <w:r>
         <w:rPr>
           <w:rFonts w:asciiTheme="majorHAnsi" w:hAnsiTheme="majorHAnsi" w:cstheme="majorHAnsi"/>
+          <w:sz w:val="22"/>
+          <w:szCs w:val="22"/>
           <w:lang w:val="en"/>
         </w:rPr>
         <w:t>at the UC Davis Fish Conservation and Culture Laboratory</w:t>
@@ -1949,6 +2313,17 @@
       <w:r>
         <w:rPr>
           <w:rFonts w:asciiTheme="majorHAnsi" w:hAnsiTheme="majorHAnsi" w:cstheme="majorHAnsi"/>
+          <w:sz w:val="22"/>
+          <w:szCs w:val="22"/>
+          <w:lang w:val="en"/>
+        </w:rPr>
+        <w:t xml:space="preserve"> (FCCL)</w:t>
+      </w:r>
+      <w:r>
+        <w:rPr>
+          <w:rFonts w:asciiTheme="majorHAnsi" w:hAnsiTheme="majorHAnsi" w:cstheme="majorHAnsi"/>
+          <w:sz w:val="22"/>
+          <w:szCs w:val="22"/>
           <w:lang w:val="en"/>
         </w:rPr>
         <w:t xml:space="preserve">. </w:t>
@@ -1958,23 +2333,17 @@
       <w:pPr>
         <w:rPr>
           <w:rFonts w:asciiTheme="majorHAnsi" w:hAnsiTheme="majorHAnsi" w:cstheme="majorHAnsi"/>
+          <w:sz w:val="22"/>
+          <w:szCs w:val="22"/>
         </w:rPr>
       </w:pPr>
     </w:p>
     <w:p>
       <w:pPr>
-        <w:rPr>
-          <w:rFonts w:asciiTheme="majorHAnsi" w:hAnsiTheme="majorHAnsi" w:cstheme="majorHAnsi"/>
-          <w:b/>
-          <w:bCs/>
-        </w:rPr>
+        <w:pStyle w:val="Header"/>
+        <w:outlineLvl w:val="1"/>
       </w:pPr>
       <w:r>
-        <w:rPr>
-          <w:rFonts w:asciiTheme="majorHAnsi" w:hAnsiTheme="majorHAnsi" w:cstheme="majorHAnsi"/>
-          <w:b/>
-          <w:bCs/>
-        </w:rPr>
         <w:t>Outline</w:t>
       </w:r>
     </w:p>
@@ -1982,43 +2351,18 @@
       <w:pPr>
         <w:rPr>
           <w:rFonts w:asciiTheme="majorHAnsi" w:hAnsiTheme="majorHAnsi" w:cstheme="majorHAnsi"/>
+          <w:sz w:val="22"/>
+          <w:szCs w:val="22"/>
         </w:rPr>
       </w:pPr>
       <w:r>
         <w:rPr>
           <w:rFonts w:asciiTheme="majorHAnsi" w:hAnsiTheme="majorHAnsi" w:cstheme="majorHAnsi"/>
-          <w:lang w:val="en"/>
-        </w:rPr>
-        <w:t>In</w:t>
-      </w:r>
-    </w:p>
-    <w:p>
-      <w:pPr>
-        <w:rPr>
-          <w:rFonts w:asciiTheme="majorHAnsi" w:hAnsiTheme="majorHAnsi" w:cstheme="majorHAnsi"/>
-        </w:rPr>
-      </w:pPr>
-    </w:p>
-    <w:p>
-      <w:pPr>
-        <w:rPr>
-          <w:rFonts w:asciiTheme="majorHAnsi" w:hAnsiTheme="majorHAnsi" w:cstheme="majorHAnsi"/>
-        </w:rPr>
-      </w:pPr>
-    </w:p>
-    <w:p>
-      <w:pPr>
-        <w:rPr>
-          <w:rFonts w:asciiTheme="majorHAnsi" w:hAnsiTheme="majorHAnsi" w:cstheme="majorHAnsi"/>
-        </w:rPr>
-      </w:pPr>
-    </w:p>
-    <w:p>
-      <w:pPr>
-        <w:rPr>
-          <w:rFonts w:asciiTheme="majorHAnsi" w:hAnsiTheme="majorHAnsi" w:cstheme="majorHAnsi"/>
-        </w:rPr>
-      </w:pPr>
+          <w:sz w:val="22"/>
+          <w:szCs w:val="22"/>
+        </w:rPr>
+        <w:t>toc</w:t>
+      </w:r>
     </w:p>
     <w:sectPr>
       <w:pgSz w:w="12240" w:h="15840"/>
@@ -2032,7 +2376,7 @@
 
 <file path=word/comments.xml><?xml version="1.0" encoding="utf-8"?>
 <w:comments xmlns:wpc="http://schemas.microsoft.com/office/word/2010/wordprocessingCanvas" xmlns:cx="http://schemas.microsoft.com/office/drawing/2014/chartex" xmlns:cx1="http://schemas.microsoft.com/office/drawing/2015/9/8/chartex" xmlns:cx2="http://schemas.microsoft.com/office/drawing/2015/10/21/chartex" xmlns:cx3="http://schemas.microsoft.com/office/drawing/2016/5/9/chartex" xmlns:cx4="http://schemas.microsoft.com/office/drawing/2016/5/10/chartex" xmlns:cx5="http://schemas.microsoft.com/office/drawing/2016/5/11/chartex" xmlns:cx6="http://schemas.microsoft.com/office/drawing/2016/5/12/chartex" xmlns:cx7="http://schemas.microsoft.com/office/drawing/2016/5/13/chartex" xmlns:cx8="http://schemas.microsoft.com/office/drawing/2016/5/14/chartex" xmlns:mc="http://schemas.openxmlformats.org/markup-compatibility/2006" xmlns:aink="http://schemas.microsoft.com/office/drawing/2016/ink" xmlns:am3d="http://schemas.microsoft.com/office/drawing/2017/model3d" xmlns:o="urn:schemas-microsoft-com:office:office" xmlns:r="http://schemas.openxmlformats.org/officeDocument/2006/relationships" xmlns:m="http://schemas.openxmlformats.org/officeDocument/2006/math" xmlns:v="urn:schemas-microsoft-com:vml" xmlns:wp14="http://schemas.microsoft.com/office/word/2010/wordprocessingDrawing" xmlns:wp="http://schemas.openxmlformats.org/drawingml/2006/wordprocessingDrawing" xmlns:w10="urn:schemas-microsoft-com:office:word" xmlns:w="http://schemas.openxmlformats.org/wordprocessingml/2006/main" xmlns:w14="http://schemas.microsoft.com/office/word/2010/wordml" xmlns:w15="http://schemas.microsoft.com/office/word/2012/wordml" xmlns:w16cex="http://schemas.microsoft.com/office/word/2018/wordml/cex" xmlns:w16cid="http://schemas.microsoft.com/office/word/2016/wordml/cid" xmlns:w16="http://schemas.microsoft.com/office/word/2018/wordml" xmlns:w16sdtdh="http://schemas.microsoft.com/office/word/2020/wordml/sdtdatahash" xmlns:w16se="http://schemas.microsoft.com/office/word/2015/wordml/symex" xmlns:wpg="http://schemas.microsoft.com/office/word/2010/wordprocessingGroup" xmlns:wpi="http://schemas.microsoft.com/office/word/2010/wordprocessingInk" xmlns:wne="http://schemas.microsoft.com/office/word/2006/wordml" xmlns:wps="http://schemas.microsoft.com/office/word/2010/wordprocessingShape" mc:Ignorable="w14 w15 w16se w16cid w16 w16cex w16sdtdh wp14">
-  <w:comment w:id="0" w:author="Shannon Erica Kendal Joslin" w:date="2022-08-26T08:35:00Z" w:initials="SEKJ">
+  <w:comment w:id="1" w:author="Shannon Erica Kendal Joslin" w:date="2022-08-26T08:35:00Z" w:initials="SEKJ">
     <w:p>
       <w:pPr>
         <w:pStyle w:val="CommentText"/>
@@ -2476,6 +2820,27 @@
     <w:qFormat/>
     <w:rsid w:val="00DC677C"/>
   </w:style>
+  <w:style w:type="paragraph" w:styleId="Heading1">
+    <w:name w:val="heading 1"/>
+    <w:basedOn w:val="Normal"/>
+    <w:next w:val="Normal"/>
+    <w:link w:val="Heading1Char"/>
+    <w:uiPriority w:val="9"/>
+    <w:qFormat/>
+    <w:rsid w:val="00F95176"/>
+    <w:pPr>
+      <w:keepNext/>
+      <w:keepLines/>
+      <w:spacing w:before="240"/>
+      <w:outlineLvl w:val="0"/>
+    </w:pPr>
+    <w:rPr>
+      <w:rFonts w:asciiTheme="majorHAnsi" w:eastAsiaTheme="majorEastAsia" w:hAnsiTheme="majorHAnsi" w:cstheme="majorBidi"/>
+      <w:color w:val="2F5496" w:themeColor="accent1" w:themeShade="BF"/>
+      <w:sz w:val="32"/>
+      <w:szCs w:val="32"/>
+    </w:rPr>
+  </w:style>
   <w:style w:type="character" w:default="1" w:styleId="DefaultParagraphFont">
     <w:name w:val="Default Paragraph Font"/>
     <w:uiPriority w:val="1"/>
@@ -2566,6 +2931,96 @@
       <w:bCs/>
       <w:sz w:val="20"/>
       <w:szCs w:val="20"/>
+    </w:rPr>
+  </w:style>
+  <w:style w:type="paragraph" w:styleId="TOC1">
+    <w:name w:val="toc 1"/>
+    <w:basedOn w:val="Normal"/>
+    <w:next w:val="Normal"/>
+    <w:autoRedefine/>
+    <w:uiPriority w:val="39"/>
+    <w:unhideWhenUsed/>
+    <w:rsid w:val="00F95176"/>
+    <w:pPr>
+      <w:spacing w:after="100"/>
+    </w:pPr>
+  </w:style>
+  <w:style w:type="paragraph" w:styleId="Header">
+    <w:name w:val="header"/>
+    <w:basedOn w:val="Normal"/>
+    <w:link w:val="HeaderChar"/>
+    <w:uiPriority w:val="99"/>
+    <w:unhideWhenUsed/>
+    <w:rsid w:val="00F95176"/>
+    <w:pPr>
+      <w:tabs>
+        <w:tab w:val="center" w:pos="4680"/>
+        <w:tab w:val="right" w:pos="9360"/>
+      </w:tabs>
+    </w:pPr>
+  </w:style>
+  <w:style w:type="character" w:customStyle="1" w:styleId="HeaderChar">
+    <w:name w:val="Header Char"/>
+    <w:basedOn w:val="DefaultParagraphFont"/>
+    <w:link w:val="Header"/>
+    <w:uiPriority w:val="99"/>
+    <w:rsid w:val="00F95176"/>
+  </w:style>
+  <w:style w:type="character" w:styleId="Hyperlink">
+    <w:name w:val="Hyperlink"/>
+    <w:basedOn w:val="DefaultParagraphFont"/>
+    <w:uiPriority w:val="99"/>
+    <w:unhideWhenUsed/>
+    <w:rsid w:val="00F95176"/>
+    <w:rPr>
+      <w:color w:val="0563C1" w:themeColor="hyperlink"/>
+      <w:u w:val="single"/>
+    </w:rPr>
+  </w:style>
+  <w:style w:type="character" w:customStyle="1" w:styleId="Heading1Char">
+    <w:name w:val="Heading 1 Char"/>
+    <w:basedOn w:val="DefaultParagraphFont"/>
+    <w:link w:val="Heading1"/>
+    <w:uiPriority w:val="9"/>
+    <w:rsid w:val="00F95176"/>
+    <w:rPr>
+      <w:rFonts w:asciiTheme="majorHAnsi" w:eastAsiaTheme="majorEastAsia" w:hAnsiTheme="majorHAnsi" w:cstheme="majorBidi"/>
+      <w:color w:val="2F5496" w:themeColor="accent1" w:themeShade="BF"/>
+      <w:sz w:val="32"/>
+      <w:szCs w:val="32"/>
+    </w:rPr>
+  </w:style>
+  <w:style w:type="paragraph" w:styleId="Title">
+    <w:name w:val="Title"/>
+    <w:basedOn w:val="Normal"/>
+    <w:next w:val="Normal"/>
+    <w:link w:val="TitleChar"/>
+    <w:uiPriority w:val="10"/>
+    <w:qFormat/>
+    <w:rsid w:val="00F95176"/>
+    <w:pPr>
+      <w:contextualSpacing/>
+    </w:pPr>
+    <w:rPr>
+      <w:rFonts w:asciiTheme="majorHAnsi" w:eastAsiaTheme="majorEastAsia" w:hAnsiTheme="majorHAnsi" w:cstheme="majorBidi"/>
+      <w:spacing w:val="-10"/>
+      <w:kern w:val="28"/>
+      <w:sz w:val="56"/>
+      <w:szCs w:val="56"/>
+    </w:rPr>
+  </w:style>
+  <w:style w:type="character" w:customStyle="1" w:styleId="TitleChar">
+    <w:name w:val="Title Char"/>
+    <w:basedOn w:val="DefaultParagraphFont"/>
+    <w:link w:val="Title"/>
+    <w:uiPriority w:val="10"/>
+    <w:rsid w:val="00F95176"/>
+    <w:rPr>
+      <w:rFonts w:asciiTheme="majorHAnsi" w:eastAsiaTheme="majorEastAsia" w:hAnsiTheme="majorHAnsi" w:cstheme="majorBidi"/>
+      <w:spacing w:val="-10"/>
+      <w:kern w:val="28"/>
+      <w:sz w:val="56"/>
+      <w:szCs w:val="56"/>
     </w:rPr>
   </w:style>
 </w:styles>
@@ -2864,4 +3319,16 @@
     </a:ext>
   </a:extLst>
 </a:theme>
+</file>
+
+<file path=customXml/item1.xml><?xml version="1.0" encoding="utf-8"?>
+<b:Sources xmlns:b="http://schemas.openxmlformats.org/officeDocument/2006/bibliography" xmlns="http://schemas.openxmlformats.org/officeDocument/2006/bibliography" SelectedStyle="/APASixthEditionOfficeOnline.xsl" StyleName="APA" Version="6"/>
+</file>
+
+<file path=customXml/itemProps1.xml><?xml version="1.0" encoding="utf-8"?>
+<ds:datastoreItem xmlns:ds="http://schemas.openxmlformats.org/officeDocument/2006/customXml" ds:itemID="{557C1A9D-9FCE-A84C-85A6-FF8D6342E47C}">
+  <ds:schemaRefs>
+    <ds:schemaRef ds:uri="http://schemas.openxmlformats.org/officeDocument/2006/bibliography"/>
+  </ds:schemaRefs>
+</ds:datastoreItem>
 </file>
</xml_diff>

<commit_message>
input ToC + citations
</commit_message>
<xml_diff>
--- a/individual_chapters/Chapter_1-Intro.docx
+++ b/individual_chapters/Chapter_1-Intro.docx
@@ -20,7 +20,10 @@
         <w:t xml:space="preserve">, Acknowledgements, </w:t>
       </w:r>
       <w:r>
-        <w:t>Project Background, Introduction</w:t>
+        <w:t xml:space="preserve">Project Background, </w:t>
+      </w:r>
+      <w:r>
+        <w:t>Outline</w:t>
       </w:r>
     </w:p>
     <w:p>
@@ -193,7 +196,97 @@
           <w:sz w:val="22"/>
           <w:szCs w:val="22"/>
         </w:rPr>
-        <w:t xml:space="preserve"> life histories [</w:t>
+        <w:t xml:space="preserve"> life histories</w:t>
+      </w:r>
+      <w:r>
+        <w:rPr>
+          <w:rFonts w:asciiTheme="majorHAnsi" w:hAnsiTheme="majorHAnsi" w:cstheme="majorHAnsi"/>
+          <w:sz w:val="22"/>
+          <w:szCs w:val="22"/>
+        </w:rPr>
+        <w:fldChar w:fldCharType="begin"/>
+      </w:r>
+      <w:r>
+        <w:rPr>
+          <w:rFonts w:asciiTheme="majorHAnsi" w:hAnsiTheme="majorHAnsi" w:cstheme="majorHAnsi"/>
+          <w:sz w:val="22"/>
+          <w:szCs w:val="22"/>
+        </w:rPr>
+        <w:instrText xml:space="preserve"> ADDIN ZOTERO_ITEM CSL_CITATION {"citationID":"h2rxSm5b","properties":{"formattedCitation":"\\super 1\\nosupersub{}","plainCitation":"1","noteIndex":0},"citationItems":[{"id":579,"uris":["http://zotero.org/users/local/3tku6QP0/items/CAYCDWGR"],"itemData":{"id":579,"type":"article-journal","abstract":"Migration is a complex phenotypic trait with some species containing migratory and nonmigratory individuals. Such life history variation may be attributed in part to plasticity, epigenetics, or genetics. Although considered semianadromous, recent studies using otolith geochemistry have revealed life history variation within the critically endangered Delta Smelt. Broadly categorizable as migratory or freshwater residents, we examined Restriction site Associated DNA sequencing data to test for a relationship between genetic variation and migratory behaviors. As previously shown, we found no evidence for neutral population genetic structure within Delta Smelt; however, we found signiﬁcant evidence for associations between genetic variants and life history phenotypes. Furthermore, discriminant analysis of principal components, hierarchical clustering, and machine learning resulted in accurate assignment of ﬁsh into the freshwater resident or migratory classes based on their genotypes. These results suggest the presence of adaptive genetic variants relating to life history variation within a panmictic population. Mechanisms that may lead to this observation are genotype dependent habitat choice and spatially variable selection, both of which could operate each generation and are not exclusive. Given that the population of cultured Delta Smelt are being used as a refugial population for conservation, as a supply for wild population supplementation, and currently represent the majority of all living individuals of this species, we recommend that the hatchery management strategy consider the frequencies of life history-associated alleles and how to maintain this important aspect of Delta Smelt biological variation while under captive propagation.","container-title":"G3 Genes|Genomes|Genetics","DOI":"10.1093/g3journal/jkac133","ISSN":"2160-1836","issue":"8","language":"en","page":"jkac133","source":"DOI.org (Crossref)","title":"Polygenic discrimination of migratory phenotypes in an estuarine forage fish","volume":"12","author":[{"family":"Campbell","given":"Matthew A"},{"family":"Joslin","given":"Shannon E K"},{"family":"Goodbla","given":"Alisha M"},{"family":"Willmes","given":"Malte"},{"family":"Hobbs","given":"James A"},{"family":"Lewis","given":"Levi S"},{"family":"Finger","given":"Amanda J"}],"editor":[{"family":"Tachida","given":"H"}],"issued":{"date-parts":[["2022",7,29]]}}}],"schema":"https://github.com/citation-style-language/schema/raw/master/csl-citation.json"} </w:instrText>
+      </w:r>
+      <w:r>
+        <w:rPr>
+          <w:rFonts w:asciiTheme="majorHAnsi" w:hAnsiTheme="majorHAnsi" w:cstheme="majorHAnsi"/>
+          <w:sz w:val="22"/>
+          <w:szCs w:val="22"/>
+        </w:rPr>
+        <w:fldChar w:fldCharType="separate"/>
+      </w:r>
+      <w:r>
+        <w:rPr>
+          <w:rFonts w:ascii="Calibri Light" w:hAnsiTheme="majorHAnsi" w:cs="Calibri Light"/>
+          <w:sz w:val="22"/>
+          <w:vertAlign w:val="superscript"/>
+        </w:rPr>
+        <w:t>1</w:t>
+      </w:r>
+      <w:r>
+        <w:rPr>
+          <w:rFonts w:asciiTheme="majorHAnsi" w:hAnsiTheme="majorHAnsi" w:cstheme="majorHAnsi"/>
+          <w:sz w:val="22"/>
+          <w:szCs w:val="22"/>
+        </w:rPr>
+        <w:fldChar w:fldCharType="end"/>
+      </w:r>
+      <w:r>
+        <w:rPr>
+          <w:rFonts w:asciiTheme="majorHAnsi" w:hAnsiTheme="majorHAnsi" w:cstheme="majorHAnsi"/>
+          <w:sz w:val="22"/>
+          <w:szCs w:val="22"/>
+        </w:rPr>
+        <w:t>.</w:t>
+      </w:r>
+      <w:r>
+        <w:rPr>
+          <w:rFonts w:asciiTheme="majorHAnsi" w:hAnsiTheme="majorHAnsi" w:cstheme="majorHAnsi"/>
+          <w:sz w:val="22"/>
+          <w:szCs w:val="22"/>
+        </w:rPr>
+        <w:t xml:space="preserve"> They have previously been thought of as an indicator species for the health of water quality in </w:t>
+      </w:r>
+      <w:r>
+        <w:rPr>
+          <w:rFonts w:asciiTheme="majorHAnsi" w:hAnsiTheme="majorHAnsi" w:cstheme="majorHAnsi"/>
+          <w:sz w:val="22"/>
+          <w:szCs w:val="22"/>
+        </w:rPr>
+        <w:t>the Delta</w:t>
+      </w:r>
+      <w:r>
+        <w:rPr>
+          <w:rFonts w:asciiTheme="majorHAnsi" w:hAnsiTheme="majorHAnsi" w:cstheme="majorHAnsi"/>
+          <w:sz w:val="22"/>
+          <w:szCs w:val="22"/>
+        </w:rPr>
+        <w:t xml:space="preserve"> and the </w:t>
+      </w:r>
+      <w:r>
+        <w:rPr>
+          <w:rFonts w:asciiTheme="majorHAnsi" w:hAnsiTheme="majorHAnsi" w:cstheme="majorHAnsi"/>
+          <w:sz w:val="22"/>
+          <w:szCs w:val="22"/>
+          <w:lang w:val="en"/>
+        </w:rPr>
+        <w:t xml:space="preserve">species has undergone a population collapse associated with drought and anthropogenic effects </w:t>
+      </w:r>
+      <w:r>
+        <w:rPr>
+          <w:rFonts w:asciiTheme="majorHAnsi" w:hAnsiTheme="majorHAnsi" w:cstheme="majorHAnsi"/>
+          <w:sz w:val="22"/>
+          <w:szCs w:val="22"/>
+          <w:lang w:val="en"/>
+        </w:rPr>
+        <w:t>[</w:t>
       </w:r>
       <w:proofErr w:type="spellStart"/>
       <w:r>
@@ -201,6 +294,7 @@
           <w:rFonts w:asciiTheme="majorHAnsi" w:hAnsiTheme="majorHAnsi" w:cstheme="majorHAnsi"/>
           <w:sz w:val="22"/>
           <w:szCs w:val="22"/>
+          <w:lang w:val="en"/>
         </w:rPr>
         <w:t>tk</w:t>
       </w:r>
@@ -210,56 +304,25 @@
           <w:rFonts w:asciiTheme="majorHAnsi" w:hAnsiTheme="majorHAnsi" w:cstheme="majorHAnsi"/>
           <w:sz w:val="22"/>
           <w:szCs w:val="22"/>
-        </w:rPr>
-        <w:t xml:space="preserve"> Campbel</w:t>
-      </w:r>
-      <w:r>
-        <w:rPr>
-          <w:rFonts w:asciiTheme="majorHAnsi" w:hAnsiTheme="majorHAnsi" w:cstheme="majorHAnsi"/>
-          <w:sz w:val="22"/>
-          <w:szCs w:val="22"/>
-        </w:rPr>
-        <w:t>l</w:t>
-      </w:r>
-      <w:r>
-        <w:rPr>
-          <w:rFonts w:asciiTheme="majorHAnsi" w:hAnsiTheme="majorHAnsi" w:cstheme="majorHAnsi"/>
-          <w:sz w:val="22"/>
-          <w:szCs w:val="22"/>
-        </w:rPr>
-        <w:t xml:space="preserve"> et al 2022]. They have previously been thought of as an indicator species for the health of water quality in </w:t>
-      </w:r>
-      <w:r>
-        <w:rPr>
-          <w:rFonts w:asciiTheme="majorHAnsi" w:hAnsiTheme="majorHAnsi" w:cstheme="majorHAnsi"/>
-          <w:sz w:val="22"/>
-          <w:szCs w:val="22"/>
-        </w:rPr>
-        <w:t>the Delta</w:t>
-      </w:r>
-      <w:r>
-        <w:rPr>
-          <w:rFonts w:asciiTheme="majorHAnsi" w:hAnsiTheme="majorHAnsi" w:cstheme="majorHAnsi"/>
-          <w:sz w:val="22"/>
-          <w:szCs w:val="22"/>
-        </w:rPr>
-        <w:t xml:space="preserve"> and the </w:t>
-      </w:r>
-      <w:r>
-        <w:rPr>
-          <w:rFonts w:asciiTheme="majorHAnsi" w:hAnsiTheme="majorHAnsi" w:cstheme="majorHAnsi"/>
-          <w:sz w:val="22"/>
-          <w:szCs w:val="22"/>
-          <w:lang w:val="en"/>
-        </w:rPr>
-        <w:t xml:space="preserve">species has undergone a population collapse associated with drought and anthropogenic effects </w:t>
-      </w:r>
-      <w:r>
-        <w:rPr>
-          <w:rFonts w:asciiTheme="majorHAnsi" w:hAnsiTheme="majorHAnsi" w:cstheme="majorHAnsi"/>
-          <w:sz w:val="22"/>
-          <w:szCs w:val="22"/>
-          <w:lang w:val="en"/>
+          <w:lang w:val="en"/>
+        </w:rPr>
+        <w:t xml:space="preserve"> CITE] </w:t>
+      </w:r>
+      <w:commentRangeStart w:id="1"/>
+      <w:r>
+        <w:rPr>
+          <w:rFonts w:asciiTheme="majorHAnsi" w:hAnsiTheme="majorHAnsi" w:cstheme="majorHAnsi"/>
+          <w:sz w:val="22"/>
+          <w:szCs w:val="22"/>
+          <w:lang w:val="en"/>
+        </w:rPr>
+        <w:t xml:space="preserve">where pelagic productivity and water temperature are primary drivers of condition indices ultimately affecting fitness </w:t>
+      </w:r>
+      <w:r>
+        <w:rPr>
+          <w:rFonts w:asciiTheme="majorHAnsi" w:hAnsiTheme="majorHAnsi" w:cstheme="majorHAnsi"/>
+          <w:sz w:val="22"/>
+          <w:szCs w:val="22"/>
         </w:rPr>
         <w:t>[</w:t>
       </w:r>
@@ -269,7 +332,6 @@
           <w:rFonts w:asciiTheme="majorHAnsi" w:hAnsiTheme="majorHAnsi" w:cstheme="majorHAnsi"/>
           <w:sz w:val="22"/>
           <w:szCs w:val="22"/>
-          <w:lang w:val="en"/>
         </w:rPr>
         <w:t>tk</w:t>
       </w:r>
@@ -279,43 +341,6 @@
           <w:rFonts w:asciiTheme="majorHAnsi" w:hAnsiTheme="majorHAnsi" w:cstheme="majorHAnsi"/>
           <w:sz w:val="22"/>
           <w:szCs w:val="22"/>
-          <w:lang w:val="en"/>
-        </w:rPr>
-        <w:t xml:space="preserve"> CITE] </w:t>
-      </w:r>
-      <w:commentRangeStart w:id="1"/>
-      <w:r>
-        <w:rPr>
-          <w:rFonts w:asciiTheme="majorHAnsi" w:hAnsiTheme="majorHAnsi" w:cstheme="majorHAnsi"/>
-          <w:sz w:val="22"/>
-          <w:szCs w:val="22"/>
-          <w:lang w:val="en"/>
-        </w:rPr>
-        <w:t xml:space="preserve">where pelagic productivity and water temperature are primary drivers of condition indices ultimately affecting fitness </w:t>
-      </w:r>
-      <w:r>
-        <w:rPr>
-          <w:rFonts w:asciiTheme="majorHAnsi" w:hAnsiTheme="majorHAnsi" w:cstheme="majorHAnsi"/>
-          <w:sz w:val="22"/>
-          <w:szCs w:val="22"/>
-        </w:rPr>
-        <w:t>[</w:t>
-      </w:r>
-      <w:proofErr w:type="spellStart"/>
-      <w:r>
-        <w:rPr>
-          <w:rFonts w:asciiTheme="majorHAnsi" w:hAnsiTheme="majorHAnsi" w:cstheme="majorHAnsi"/>
-          <w:sz w:val="22"/>
-          <w:szCs w:val="22"/>
-        </w:rPr>
-        <w:t>tk</w:t>
-      </w:r>
-      <w:proofErr w:type="spellEnd"/>
-      <w:r>
-        <w:rPr>
-          <w:rFonts w:asciiTheme="majorHAnsi" w:hAnsiTheme="majorHAnsi" w:cstheme="majorHAnsi"/>
-          <w:sz w:val="22"/>
-          <w:szCs w:val="22"/>
         </w:rPr>
         <w:t xml:space="preserve"> Hammock 2022]</w:t>
       </w:r>
@@ -343,7 +368,7 @@
           <w:szCs w:val="22"/>
           <w:lang w:val="en"/>
         </w:rPr>
-        <w:t>It is now believed stochastic processes may push the species to extinction.</w:t>
+        <w:t>It is now believed stochastic processes may push the species to extinction</w:t>
       </w:r>
       <w:r>
         <w:rPr>
@@ -361,7 +386,7 @@
           <w:szCs w:val="22"/>
           <w:lang w:val="en"/>
         </w:rPr>
-        <w:instrText xml:space="preserve"> ADDIN ZOTERO_ITEM CSL_CITATION {"citationID":"esEzMCPX","properties":{"formattedCitation":"\\super 2,3\\nosupersub{}","plainCitation":"2,3","noteIndex":0},"citationItems":[{"id":"lBhlGtSH/UvqDBckR","uris":["http://www.mendeley.com/documents/?uuid=23e53af3-288d-48bc-b9a7-174ca5e00a87"],"uri":["http://www.mendeley.com/documents/?uuid=23e53af3-288d-48bc-b9a7-174ca5e00a87"],"itemData":{"DOI":"10.1007/s10592-011-0240-y","ISBN":"1566-0621 1572-9737","ISSN":"15660621","abstract":"Over the last two decades, the collapse of the endangered delta smelt (Hypomesus transpacificus) in the San Francisco Bay-Delta has resulted in politically charged conservation decisions, including the rationing of valuable Delta water for use in California agriculture and urban centers. A fundamental question remaining in delta smelt conservation is whether current management strategies have been appropriately designed to protect the remaining genetic variation in delta smelt populations, rather than merely mitigating the decline of the species. We used 15 microsatellite markers to characterize genetic variation within and among sampling regions on geographic and temporal scales, to estimate changes in effective population size over time, to determine if a genetic bottleneck exists and to define conservation management units for this species. A genetic bottleneck was detected in each of the four sampling years, and a significant decline in effective population size was observed between sampling years 2003 and 2007. We also detected a weak geographic signal in any given sampling year that was unsupported by temporal consistency of this signal. We assessed two strategies for defining conservation units, and concluded that continuing to manage the species as a single, panmictic population throughout its range is the most feasible management strategy. The results of this study will inform conservation decisions and provide an effective means for genetically monitoring this imperiled species.","author":[{"dropping-particle":"","family":"Fisch","given":"Kathleen M.","non-dropping-particle":"","parse-names":false,"suffix":""},{"dropping-particle":"","family":"Henderson","given":"Jordana M.","non-dropping-particle":"","parse-names":false,"suffix":""},{"dropping-particle":"","family":"Burton","given":"Ronald S.","non-dropping-particle":"","parse-names":false,"suffix":""},{"dropping-particle":"","family":"May","given":"Bernie","non-dropping-particle":"","parse-names":false,"suffix":""}],"container-title":"Conservation Genetics","id":"ITEM-1","issue":"6","issued":{"date-parts":[["2011"]]},"page":"1421-1434","title":"Population genetics and conservation implications for the endangered delta smelt in the San Francisco Bay-Delta","type":"article-journal","volume":"12"}},{"id":"lBhlGtSH/aTns0ucB","uris":["http://www.mendeley.com/documents/?uuid=ff1406d1-77ea-4ab5-a57b-d2db2ba74817"],"uri":["http://www.mendeley.com/documents/?uuid=ff1406d1-77ea-4ab5-a57b-d2db2ba74817"],"itemData":{"abstract":"This paper reviews what has been learned about Delta Smelt and its status since the publication of The State of Bay-Delta Science, 2008 (Healey et al. 2008). The Delta Smelt is endemic to the upper San Francisco Estuary. Much of its historic habitat is no longer available and remaining habitat is increasingly unable to sustain the population. As a listed species living in the central node of California’s water supply system, Delta Smelt has been the focus of a large research effort to understand causes of decline and identify ways to recover the species. Since 2008, a remarkable record of innovative research on Delta Smelt has been achieved, which is summarized here. Unfortunately, research has not prevented the smelt’s continued decline, which is the result of multiple, interacting factors. A major driver of decline is change to the Delta ecosystem from water exports, resulting in reduced outflows and high levels of entrainment in the large pumps of the South Delta. Invasions of alien species, encouraged by environmental change, have also played a contributing role in the decline. Severe drought effects have pushed Delta Smelt to record low levels in 2014–2015. The rapid decline of the species and failure of recovery efforts demonstrate an inability to manage the Delta for the “co-equal goals” of maintaining a healthy ecosystem and providing a reliable water supply for Californians. Diverse and substantial management actions are needed to preserve Delta Smelt. KEY","author":[{"dropping-particle":"","family":"Moyle, Peter B., Brown, Larry R., Durand, John R., Hobbs","given":"James A.","non-dropping-particle":"","parse-names":false,"suffix":""}],"container-title":"San Francisco Estuary and Watershed Science","id":"ITEM-2","issue":"2","issued":{"date-parts":[["2016"]]},"page":"1-40","title":"Delta Smelt: LIfe History and Decline of a Once-Adundant Species in the San Francisco Estuary","type":"article-journal","volume":"14"}}],"schema":"https://github.com/citation-style-language/schema/raw/master/csl-citation.json"} </w:instrText>
+        <w:instrText xml:space="preserve"> ADDIN ZOTERO_ITEM CSL_CITATION {"citationID":"esEzMCPX","properties":{"formattedCitation":"\\super 2,3\\nosupersub{}","plainCitation":"2,3","noteIndex":0},"citationItems":[{"id":"8IGFs4Dg/sTge6FDd","uris":["http://www.mendeley.com/documents/?uuid=23e53af3-288d-48bc-b9a7-174ca5e00a87"],"itemData":{"DOI":"10.1007/s10592-011-0240-y","ISBN":"1566-0621 1572-9737","ISSN":"15660621","abstract":"Over the last two decades, the collapse of the endangered delta smelt (Hypomesus transpacificus) in the San Francisco Bay-Delta has resulted in politically charged conservation decisions, including the rationing of valuable Delta water for use in California agriculture and urban centers. A fundamental question remaining in delta smelt conservation is whether current management strategies have been appropriately designed to protect the remaining genetic variation in delta smelt populations, rather than merely mitigating the decline of the species. We used 15 microsatellite markers to characterize genetic variation within and among sampling regions on geographic and temporal scales, to estimate changes in effective population size over time, to determine if a genetic bottleneck exists and to define conservation management units for this species. A genetic bottleneck was detected in each of the four sampling years, and a significant decline in effective population size was observed between sampling years 2003 and 2007. We also detected a weak geographic signal in any given sampling year that was unsupported by temporal consistency of this signal. We assessed two strategies for defining conservation units, and concluded that continuing to manage the species as a single, panmictic population throughout its range is the most feasible management strategy. The results of this study will inform conservation decisions and provide an effective means for genetically monitoring this imperiled species.","author":[{"dropping-particle":"","family":"Fisch","given":"Kathleen M.","non-dropping-particle":"","parse-names":false,"suffix":""},{"dropping-particle":"","family":"Henderson","given":"Jordana M.","non-dropping-particle":"","parse-names":false,"suffix":""},{"dropping-particle":"","family":"Burton","given":"Ronald S.","non-dropping-particle":"","parse-names":false,"suffix":""},{"dropping-particle":"","family":"May","given":"Bernie","non-dropping-particle":"","parse-names":false,"suffix":""}],"container-title":"Conservation Genetics","id":"ITEM-1","issue":"6","issued":{"date-parts":[["2011"]]},"page":"1421-1434","title":"Population genetics and conservation implications for the endangered delta smelt in the San Francisco Bay-Delta","type":"article-journal","volume":"12"}},{"id":"8IGFs4Dg/yp8I03c4","uris":["http://www.mendeley.com/documents/?uuid=ff1406d1-77ea-4ab5-a57b-d2db2ba74817"],"itemData":{"abstract":"This paper reviews what has been learned about Delta Smelt and its status since the publication of The State of Bay-Delta Science, 2008 (Healey et al. 2008). The Delta Smelt is endemic to the upper San Francisco Estuary. Much of its historic habitat is no longer available and remaining habitat is increasingly unable to sustain the population. As a listed species living in the central node of California’s water supply system, Delta Smelt has been the focus of a large research effort to understand causes of decline and identify ways to recover the species. Since 2008, a remarkable record of innovative research on Delta Smelt has been achieved, which is summarized here. Unfortunately, research has not prevented the smelt’s continued decline, which is the result of multiple, interacting factors. A major driver of decline is change to the Delta ecosystem from water exports, resulting in reduced outflows and high levels of entrainment in the large pumps of the South Delta. Invasions of alien species, encouraged by environmental change, have also played a contributing role in the decline. Severe drought effects have pushed Delta Smelt to record low levels in 2014–2015. The rapid decline of the species and failure of recovery efforts demonstrate an inability to manage the Delta for the “co-equal goals” of maintaining a healthy ecosystem and providing a reliable water supply for Californians. Diverse and substantial management actions are needed to preserve Delta Smelt. KEY","author":[{"dropping-particle":"","family":"Moyle, Peter B., Brown, Larry R., Durand, John R., Hobbs","given":"James A.","non-dropping-particle":"","parse-names":false,"suffix":""}],"container-title":"San Francisco Estuary and Watershed Science","id":"ITEM-2","issue":"2","issued":{"date-parts":[["2016"]]},"page":"1-40","title":"Delta Smelt: LIfe History and Decline of a Once-Adundant Species in the San Francisco Estuary","type":"article-journal","volume":"14"}}],"schema":"https://github.com/citation-style-language/schema/raw/master/csl-citation.json"} </w:instrText>
       </w:r>
       <w:r>
         <w:rPr>
@@ -388,6 +413,14 @@
           <w:szCs w:val="22"/>
         </w:rPr>
         <w:fldChar w:fldCharType="end"/>
+      </w:r>
+      <w:r>
+        <w:rPr>
+          <w:rFonts w:asciiTheme="majorHAnsi" w:hAnsiTheme="majorHAnsi" w:cstheme="majorHAnsi"/>
+          <w:sz w:val="22"/>
+          <w:szCs w:val="22"/>
+        </w:rPr>
+        <w:t>.</w:t>
       </w:r>
       <w:r>
         <w:rPr>
@@ -1938,7 +1971,7 @@
           <w:szCs w:val="22"/>
           <w:lang w:val="en"/>
         </w:rPr>
-        <w:instrText xml:space="preserve"> ADDIN ZOTERO_ITEM CSL_CITATION {"citationID":"dZmcD4rN","properties":{"formattedCitation":"\\super 1\\nosupersub{}","plainCitation":"1","noteIndex":0},"citationItems":[{"id":"lBhlGtSH/hefYe8ku","uris":["http://www.mendeley.com/documents/?uuid=8a207c06-c2f2-478e-9d4c-46bac4bc2a70"],"uri":["http://www.mendeley.com/documents/?uuid=8a207c06-c2f2-478e-9d4c-46bac4bc2a70"],"itemData":{"author":[{"dropping-particle":"","family":"Moyle","given":"Peter B.","non-dropping-particle":"","parse-names":false,"suffix":""}],"edition":"2nd","id":"ITEM-1","issued":{"date-parts":[["2002"]]},"publisher":"University of California Press","publisher-place":"Berkeley, CA","title":"Inland Fishes of California","type":"book"}}],"schema":"https://github.com/citation-style-language/schema/raw/master/csl-citation.json"} </w:instrText>
+        <w:instrText xml:space="preserve"> ADDIN ZOTERO_ITEM CSL_CITATION {"citationID":"dZmcD4rN","properties":{"formattedCitation":"\\super 4\\nosupersub{}","plainCitation":"4","noteIndex":0},"citationItems":[{"id":"8IGFs4Dg/DG0R7oxf","uris":["http://www.mendeley.com/documents/?uuid=8a207c06-c2f2-478e-9d4c-46bac4bc2a70"],"itemData":{"author":[{"dropping-particle":"","family":"Moyle","given":"Peter B.","non-dropping-particle":"","parse-names":false,"suffix":""}],"edition":"2nd","id":"ITEM-1","issued":{"date-parts":[["2002"]]},"publisher":"University of California Press","publisher-place":"Berkeley, CA","title":"Inland Fishes of California","type":"book"}}],"schema":"https://github.com/citation-style-language/schema/raw/master/csl-citation.json"} </w:instrText>
       </w:r>
       <w:r>
         <w:rPr>
@@ -1953,10 +1986,9 @@
         <w:rPr>
           <w:rFonts w:ascii="Calibri Light" w:hAnsiTheme="majorHAnsi" w:cs="Calibri Light"/>
           <w:sz w:val="22"/>
-          <w:szCs w:val="22"/>
           <w:vertAlign w:val="superscript"/>
         </w:rPr>
-        <w:t>1</w:t>
+        <w:t>4</w:t>
       </w:r>
       <w:r>
         <w:rPr>
@@ -1973,7 +2005,7 @@
           <w:szCs w:val="22"/>
           <w:lang w:val="en"/>
         </w:rPr>
-        <w:t xml:space="preserve"> The SFE is a dynamic ecosystem encompassing 1,000 square miles of open water and wetlands in Northern California (Figure 1). Since the Sacramento-San Joaquin Delta (the Delta) became the primary distribution hub of California’s water supply in the 1960’s, the composition of SFE has been heavily altered by anthropogenic activity. Agriculture, water delivery, shipping, and urban development have spurred changes in the way water is distributed throughout the estuarine environment. </w:t>
+        <w:t xml:space="preserve"> The SFE is a dynamic ecosystem encompassing 1,000 square miles of open water and wetlands in Northern California. Since the Sacramento-San Joaquin Delta (the Delta) became the primary distribution hub of California’s water supply in the 1960’s, the composition of SFE has been heavily altered by anthropogenic activity. Agriculture, water delivery, shipping, and urban development have spurred changes in the way water is distributed throughout the estuarine environment. </w:t>
       </w:r>
     </w:p>
     <w:p>
@@ -2013,7 +2045,140 @@
           <w:szCs w:val="22"/>
           <w:lang w:val="en"/>
         </w:rPr>
-        <w:t>Delta smelt is a native species to the SFE which has undergone a population collapse associated with drought and anthropogenic effects. It is now believed stochastic processes may push the species to extinction.</w:t>
+        <w:t xml:space="preserve">Delta smelt is a </w:t>
+      </w:r>
+      <w:r>
+        <w:rPr>
+          <w:rFonts w:asciiTheme="majorHAnsi" w:hAnsiTheme="majorHAnsi" w:cstheme="majorHAnsi"/>
+          <w:sz w:val="22"/>
+          <w:szCs w:val="22"/>
+          <w:lang w:val="en"/>
+        </w:rPr>
+        <w:t>endemic</w:t>
+      </w:r>
+      <w:r>
+        <w:rPr>
+          <w:rFonts w:asciiTheme="majorHAnsi" w:hAnsiTheme="majorHAnsi" w:cstheme="majorHAnsi"/>
+          <w:sz w:val="22"/>
+          <w:szCs w:val="22"/>
+          <w:lang w:val="en"/>
+        </w:rPr>
+        <w:t xml:space="preserve"> species to the SFE which has undergone a population collapse associated with drought and anthropogenic effects</w:t>
+      </w:r>
+      <w:r>
+        <w:rPr>
+          <w:rFonts w:asciiTheme="majorHAnsi" w:hAnsiTheme="majorHAnsi" w:cstheme="majorHAnsi"/>
+          <w:sz w:val="22"/>
+          <w:szCs w:val="22"/>
+          <w:lang w:val="en"/>
+        </w:rPr>
+        <w:t xml:space="preserve"> where p</w:t>
+      </w:r>
+      <w:r>
+        <w:rPr>
+          <w:rFonts w:asciiTheme="majorHAnsi" w:hAnsiTheme="majorHAnsi" w:cstheme="majorHAnsi"/>
+          <w:sz w:val="22"/>
+          <w:szCs w:val="22"/>
+          <w:lang w:val="en"/>
+        </w:rPr>
+        <w:t>elagic</w:t>
+      </w:r>
+      <w:r>
+        <w:rPr>
+          <w:rFonts w:asciiTheme="majorHAnsi" w:hAnsiTheme="majorHAnsi" w:cstheme="majorHAnsi"/>
+          <w:sz w:val="22"/>
+          <w:szCs w:val="22"/>
+          <w:lang w:val="en"/>
+        </w:rPr>
+        <w:t xml:space="preserve"> productivity and water temperature are primary drivers of condition indices ultimately affecting</w:t>
+      </w:r>
+      <w:r>
+        <w:rPr>
+          <w:rFonts w:asciiTheme="majorHAnsi" w:hAnsiTheme="majorHAnsi" w:cstheme="majorHAnsi"/>
+          <w:sz w:val="22"/>
+          <w:szCs w:val="22"/>
+          <w:lang w:val="en"/>
+        </w:rPr>
+        <w:t xml:space="preserve"> the species’</w:t>
+      </w:r>
+      <w:r>
+        <w:rPr>
+          <w:rFonts w:asciiTheme="majorHAnsi" w:hAnsiTheme="majorHAnsi" w:cstheme="majorHAnsi"/>
+          <w:sz w:val="22"/>
+          <w:szCs w:val="22"/>
+          <w:lang w:val="en"/>
+        </w:rPr>
+        <w:t xml:space="preserve"> fitness</w:t>
+      </w:r>
+      <w:r>
+        <w:rPr>
+          <w:rFonts w:asciiTheme="majorHAnsi" w:hAnsiTheme="majorHAnsi" w:cstheme="majorHAnsi"/>
+          <w:sz w:val="22"/>
+          <w:szCs w:val="22"/>
+          <w:lang w:val="en"/>
+        </w:rPr>
+        <w:fldChar w:fldCharType="begin"/>
+      </w:r>
+      <w:r>
+        <w:rPr>
+          <w:rFonts w:asciiTheme="majorHAnsi" w:hAnsiTheme="majorHAnsi" w:cstheme="majorHAnsi"/>
+          <w:sz w:val="22"/>
+          <w:szCs w:val="22"/>
+          <w:lang w:val="en"/>
+        </w:rPr>
+        <w:instrText xml:space="preserve"> ADDIN ZOTERO_ITEM CSL_CITATION {"citationID":"Guf3NyMk","properties":{"formattedCitation":"\\super 5\\nosupersub{}","plainCitation":"5","noteIndex":0},"citationItems":[{"id":581,"uris":["http://zotero.org/users/local/3tku6QP0/items/LZE3TXGS"],"itemData":{"id":581,"type":"article-journal","container-title":"Hydrobiologia","DOI":"10.1007/s10750-021-04738-z","ISSN":"0018-8158, 1573-5117","issue":"3","journalAbbreviation":"Hydrobiologia","language":"en","page":"675-695","source":"DOI.org (Crossref)","title":"Patterns and predictors of condition indices in a critically endangered fish","volume":"849","author":[{"family":"Hammock","given":"Bruce G."},{"family":"Hartman","given":"Rosemary"},{"family":"Dahlgren","given":"Randy A."},{"family":"Johnston","given":"Catherine"},{"family":"Kurobe","given":"Tomofumi"},{"family":"Lehman","given":"Peggy W."},{"family":"Lewis","given":"Levi S."},{"family":"Van Nieuwenhuyse","given":"Erwin"},{"family":"Ramírez-Duarte","given":"Wilson F."},{"family":"Schultz","given":"Andrew A."},{"family":"Teh","given":"Swee J."}],"issued":{"date-parts":[["2022",2]]}}}],"schema":"https://github.com/citation-style-language/schema/raw/master/csl-citation.json"} </w:instrText>
+      </w:r>
+      <w:r>
+        <w:rPr>
+          <w:rFonts w:asciiTheme="majorHAnsi" w:hAnsiTheme="majorHAnsi" w:cstheme="majorHAnsi"/>
+          <w:sz w:val="22"/>
+          <w:szCs w:val="22"/>
+          <w:lang w:val="en"/>
+        </w:rPr>
+        <w:fldChar w:fldCharType="separate"/>
+      </w:r>
+      <w:r>
+        <w:rPr>
+          <w:rFonts w:ascii="Calibri Light" w:hAnsiTheme="majorHAnsi" w:cs="Calibri Light"/>
+          <w:sz w:val="22"/>
+          <w:vertAlign w:val="superscript"/>
+        </w:rPr>
+        <w:t>5</w:t>
+      </w:r>
+      <w:r>
+        <w:rPr>
+          <w:rFonts w:asciiTheme="majorHAnsi" w:hAnsiTheme="majorHAnsi" w:cstheme="majorHAnsi"/>
+          <w:sz w:val="22"/>
+          <w:szCs w:val="22"/>
+          <w:lang w:val="en"/>
+        </w:rPr>
+        <w:fldChar w:fldCharType="end"/>
+      </w:r>
+      <w:r>
+        <w:rPr>
+          <w:rFonts w:asciiTheme="majorHAnsi" w:hAnsiTheme="majorHAnsi" w:cstheme="majorHAnsi"/>
+          <w:sz w:val="22"/>
+          <w:szCs w:val="22"/>
+          <w:lang w:val="en"/>
+        </w:rPr>
+        <w:t>.</w:t>
+      </w:r>
+      <w:r>
+        <w:rPr>
+          <w:rFonts w:asciiTheme="majorHAnsi" w:hAnsiTheme="majorHAnsi" w:cstheme="majorHAnsi"/>
+          <w:sz w:val="22"/>
+          <w:szCs w:val="22"/>
+        </w:rPr>
+        <w:t xml:space="preserve"> </w:t>
+      </w:r>
+      <w:r>
+        <w:rPr>
+          <w:rFonts w:asciiTheme="majorHAnsi" w:hAnsiTheme="majorHAnsi" w:cstheme="majorHAnsi"/>
+          <w:sz w:val="22"/>
+          <w:szCs w:val="22"/>
+          <w:lang w:val="en"/>
+        </w:rPr>
+        <w:t>It is now believed stochastic processes may push the species to extinction</w:t>
       </w:r>
       <w:r>
         <w:rPr>
@@ -2031,7 +2196,7 @@
           <w:szCs w:val="22"/>
           <w:lang w:val="en"/>
         </w:rPr>
-        <w:instrText xml:space="preserve"> ADDIN ZOTERO_ITEM CSL_CITATION {"citationID":"esEzMCPX","properties":{"formattedCitation":"\\super 2,3\\nosupersub{}","plainCitation":"2,3","noteIndex":0},"citationItems":[{"id":"lBhlGtSH/UvqDBckR","uris":["http://www.mendeley.com/documents/?uuid=23e53af3-288d-48bc-b9a7-174ca5e00a87"],"uri":["http://www.mendeley.com/documents/?uuid=23e53af3-288d-48bc-b9a7-174ca5e00a87"],"itemData":{"DOI":"10.1007/s10592-011-0240-y","ISBN":"1566-0621 1572-9737","ISSN":"15660621","abstract":"Over the last two decades, the collapse of the endangered delta smelt (Hypomesus transpacificus) in the San Francisco Bay-Delta has resulted in politically charged conservation decisions, including the rationing of valuable Delta water for use in California agriculture and urban centers. A fundamental question remaining in delta smelt conservation is whether current management strategies have been appropriately designed to protect the remaining genetic variation in delta smelt populations, rather than merely mitigating the decline of the species. We used 15 microsatellite markers to characterize genetic variation within and among sampling regions on geographic and temporal scales, to estimate changes in effective population size over time, to determine if a genetic bottleneck exists and to define conservation management units for this species. A genetic bottleneck was detected in each of the four sampling years, and a significant decline in effective population size was observed between sampling years 2003 and 2007. We also detected a weak geographic signal in any given sampling year that was unsupported by temporal consistency of this signal. We assessed two strategies for defining conservation units, and concluded that continuing to manage the species as a single, panmictic population throughout its range is the most feasible management strategy. The results of this study will inform conservation decisions and provide an effective means for genetically monitoring this imperiled species.","author":[{"dropping-particle":"","family":"Fisch","given":"Kathleen M.","non-dropping-particle":"","parse-names":false,"suffix":""},{"dropping-particle":"","family":"Henderson","given":"Jordana M.","non-dropping-particle":"","parse-names":false,"suffix":""},{"dropping-particle":"","family":"Burton","given":"Ronald S.","non-dropping-particle":"","parse-names":false,"suffix":""},{"dropping-particle":"","family":"May","given":"Bernie","non-dropping-particle":"","parse-names":false,"suffix":""}],"container-title":"Conservation Genetics","id":"ITEM-1","issue":"6","issued":{"date-parts":[["2011"]]},"page":"1421-1434","title":"Population genetics and conservation implications for the endangered delta smelt in the San Francisco Bay-Delta","type":"article-journal","volume":"12"}},{"id":"lBhlGtSH/aTns0ucB","uris":["http://www.mendeley.com/documents/?uuid=ff1406d1-77ea-4ab5-a57b-d2db2ba74817"],"uri":["http://www.mendeley.com/documents/?uuid=ff1406d1-77ea-4ab5-a57b-d2db2ba74817"],"itemData":{"abstract":"This paper reviews what has been learned about Delta Smelt and its status since the publication of The State of Bay-Delta Science, 2008 (Healey et al. 2008). The Delta Smelt is endemic to the upper San Francisco Estuary. Much of its historic habitat is no longer available and remaining habitat is increasingly unable to sustain the population. As a listed species living in the central node of California’s water supply system, Delta Smelt has been the focus of a large research effort to understand causes of decline and identify ways to recover the species. Since 2008, a remarkable record of innovative research on Delta Smelt has been achieved, which is summarized here. Unfortunately, research has not prevented the smelt’s continued decline, which is the result of multiple, interacting factors. A major driver of decline is change to the Delta ecosystem from water exports, resulting in reduced outflows and high levels of entrainment in the large pumps of the South Delta. Invasions of alien species, encouraged by environmental change, have also played a contributing role in the decline. Severe drought effects have pushed Delta Smelt to record low levels in 2014–2015. The rapid decline of the species and failure of recovery efforts demonstrate an inability to manage the Delta for the “co-equal goals” of maintaining a healthy ecosystem and providing a reliable water supply for Californians. Diverse and substantial management actions are needed to preserve Delta Smelt. KEY","author":[{"dropping-particle":"","family":"Moyle, Peter B., Brown, Larry R., Durand, John R., Hobbs","given":"James A.","non-dropping-particle":"","parse-names":false,"suffix":""}],"container-title":"San Francisco Estuary and Watershed Science","id":"ITEM-2","issue":"2","issued":{"date-parts":[["2016"]]},"page":"1-40","title":"Delta Smelt: LIfe History and Decline of a Once-Adundant Species in the San Francisco Estuary","type":"article-journal","volume":"14"}}],"schema":"https://github.com/citation-style-language/schema/raw/master/csl-citation.json"} </w:instrText>
+        <w:instrText xml:space="preserve"> ADDIN ZOTERO_ITEM CSL_CITATION {"citationID":"3qGJj1wT","properties":{"formattedCitation":"\\super 2,3\\nosupersub{}","plainCitation":"2,3","noteIndex":0},"citationItems":[{"id":"8IGFs4Dg/sTge6FDd","uris":["http://www.mendeley.com/documents/?uuid=23e53af3-288d-48bc-b9a7-174ca5e00a87"],"itemData":{"DOI":"10.1007/s10592-011-0240-y","ISBN":"1566-0621 1572-9737","ISSN":"15660621","abstract":"Over the last two decades, the collapse of the endangered delta smelt (Hypomesus transpacificus) in the San Francisco Bay-Delta has resulted in politically charged conservation decisions, including the rationing of valuable Delta water for use in California agriculture and urban centers. A fundamental question remaining in delta smelt conservation is whether current management strategies have been appropriately designed to protect the remaining genetic variation in delta smelt populations, rather than merely mitigating the decline of the species. We used 15 microsatellite markers to characterize genetic variation within and among sampling regions on geographic and temporal scales, to estimate changes in effective population size over time, to determine if a genetic bottleneck exists and to define conservation management units for this species. A genetic bottleneck was detected in each of the four sampling years, and a significant decline in effective population size was observed between sampling years 2003 and 2007. We also detected a weak geographic signal in any given sampling year that was unsupported by temporal consistency of this signal. We assessed two strategies for defining conservation units, and concluded that continuing to manage the species as a single, panmictic population throughout its range is the most feasible management strategy. The results of this study will inform conservation decisions and provide an effective means for genetically monitoring this imperiled species.","author":[{"dropping-particle":"","family":"Fisch","given":"Kathleen M.","non-dropping-particle":"","parse-names":false,"suffix":""},{"dropping-particle":"","family":"Henderson","given":"Jordana M.","non-dropping-particle":"","parse-names":false,"suffix":""},{"dropping-particle":"","family":"Burton","given":"Ronald S.","non-dropping-particle":"","parse-names":false,"suffix":""},{"dropping-particle":"","family":"May","given":"Bernie","non-dropping-particle":"","parse-names":false,"suffix":""}],"container-title":"Conservation Genetics","id":"ITEM-1","issue":"6","issued":{"date-parts":[["2011"]]},"page":"1421-1434","title":"Population genetics and conservation implications for the endangered delta smelt in the San Francisco Bay-Delta","type":"article-journal","volume":"12"}},{"id":"8IGFs4Dg/yp8I03c4","uris":["http://www.mendeley.com/documents/?uuid=ff1406d1-77ea-4ab5-a57b-d2db2ba74817"],"itemData":{"abstract":"This paper reviews what has been learned about Delta Smelt and its status since the publication of The State of Bay-Delta Science, 2008 (Healey et al. 2008). The Delta Smelt is endemic to the upper San Francisco Estuary. Much of its historic habitat is no longer available and remaining habitat is increasingly unable to sustain the population. As a listed species living in the central node of California’s water supply system, Delta Smelt has been the focus of a large research effort to understand causes of decline and identify ways to recover the species. Since 2008, a remarkable record of innovative research on Delta Smelt has been achieved, which is summarized here. Unfortunately, research has not prevented the smelt’s continued decline, which is the result of multiple, interacting factors. A major driver of decline is change to the Delta ecosystem from water exports, resulting in reduced outflows and high levels of entrainment in the large pumps of the South Delta. Invasions of alien species, encouraged by environmental change, have also played a contributing role in the decline. Severe drought effects have pushed Delta Smelt to record low levels in 2014–2015. The rapid decline of the species and failure of recovery efforts demonstrate an inability to manage the Delta for the “co-equal goals” of maintaining a healthy ecosystem and providing a reliable water supply for Californians. Diverse and substantial management actions are needed to preserve Delta Smelt. KEY","author":[{"dropping-particle":"","family":"Moyle, Peter B., Brown, Larry R., Durand, John R., Hobbs","given":"James A.","non-dropping-particle":"","parse-names":false,"suffix":""}],"container-title":"San Francisco Estuary and Watershed Science","id":"ITEM-2","issue":"2","issued":{"date-parts":[["2016"]]},"page":"1-40","title":"Delta Smelt: LIfe History and Decline of a Once-Adundant Species in the San Francisco Estuary","type":"article-journal","volume":"14"}}],"schema":"https://github.com/citation-style-language/schema/raw/master/csl-citation.json"} </w:instrText>
       </w:r>
       <w:r>
         <w:rPr>
@@ -2064,9 +2229,25 @@
           <w:rFonts w:asciiTheme="majorHAnsi" w:hAnsiTheme="majorHAnsi" w:cstheme="majorHAnsi"/>
           <w:sz w:val="22"/>
           <w:szCs w:val="22"/>
-          <w:lang w:val="en"/>
-        </w:rPr>
-        <w:t xml:space="preserve"> They are a small (6 - 9cm), translucent, semi-anadromous species that migrates between fresh and saline water and reproduces annually.</w:t>
+        </w:rPr>
+        <w:t>.</w:t>
+      </w:r>
+      <w:r>
+        <w:rPr>
+          <w:rFonts w:asciiTheme="majorHAnsi" w:hAnsiTheme="majorHAnsi" w:cstheme="majorHAnsi"/>
+          <w:sz w:val="22"/>
+          <w:szCs w:val="22"/>
+        </w:rPr>
+        <w:t xml:space="preserve"> </w:t>
+      </w:r>
+      <w:r>
+        <w:rPr>
+          <w:rFonts w:asciiTheme="majorHAnsi" w:hAnsiTheme="majorHAnsi" w:cstheme="majorHAnsi"/>
+          <w:sz w:val="22"/>
+          <w:szCs w:val="22"/>
+          <w:lang w:val="en"/>
+        </w:rPr>
+        <w:t>They are a small (6 - 9cm), translucent, semi-anadromous species that migrates between fresh and saline water and reproduces annually</w:t>
       </w:r>
       <w:r>
         <w:rPr>
@@ -2084,7 +2265,7 @@
           <w:szCs w:val="22"/>
           <w:lang w:val="en"/>
         </w:rPr>
-        <w:instrText xml:space="preserve"> ADDIN ZOTERO_ITEM CSL_CITATION {"citationID":"Ge3dmnPV","properties":{"formattedCitation":"\\super 4\\nosupersub{}","plainCitation":"4","noteIndex":0},"citationItems":[{"id":"lBhlGtSH/ewreqUbu","uris":["http://www.mendeley.com/documents/?uuid=7cfa2080-1e46-41fc-a267-2405108047c2"],"uri":["http://www.mendeley.com/documents/?uuid=7cfa2080-1e46-41fc-a267-2405108047c2"],"itemData":{"author":[{"dropping-particle":"","family":"Sommer","given":"Ted","non-dropping-particle":"","parse-names":false,"suffix":""},{"dropping-particle":"","family":"Mejia","given":"Francine","non-dropping-particle":"","parse-names":false,"suffix":""},{"dropping-particle":"","family":"Nobriga","given":"Matt","non-dropping-particle":"","parse-names":false,"suffix":""},{"dropping-particle":"","family":"Feyrer","given":"Fred","non-dropping-particle":"","parse-names":false,"suffix":""},{"dropping-particle":"","family":"Grimaldo","given":"Lenny","non-dropping-particle":"","parse-names":false,"suffix":""}],"container-title":"San Francisco Estuary and Watershed Science","id":"ITEM-1","issue":"2","issued":{"date-parts":[["2011"]]},"page":"1-44","title":"The Spawning Migration of Delta Smelt in the Upper San Francisco Estuary","type":"article-journal","volume":"9"}}],"schema":"https://github.com/citation-style-language/schema/raw/master/csl-citation.json"} </w:instrText>
+        <w:instrText xml:space="preserve"> ADDIN ZOTERO_ITEM CSL_CITATION {"citationID":"Ge3dmnPV","properties":{"formattedCitation":"\\super 6\\nosupersub{}","plainCitation":"6","noteIndex":0},"citationItems":[{"id":"8IGFs4Dg/GQi4G83F","uris":["http://www.mendeley.com/documents/?uuid=7cfa2080-1e46-41fc-a267-2405108047c2"],"itemData":{"author":[{"dropping-particle":"","family":"Sommer","given":"Ted","non-dropping-particle":"","parse-names":false,"suffix":""},{"dropping-particle":"","family":"Mejia","given":"Francine","non-dropping-particle":"","parse-names":false,"suffix":""},{"dropping-particle":"","family":"Nobriga","given":"Matt","non-dropping-particle":"","parse-names":false,"suffix":""},{"dropping-particle":"","family":"Feyrer","given":"Fred","non-dropping-particle":"","parse-names":false,"suffix":""},{"dropping-particle":"","family":"Grimaldo","given":"Lenny","non-dropping-particle":"","parse-names":false,"suffix":""}],"container-title":"San Francisco Estuary and Watershed Science","id":"ITEM-1","issue":"2","issued":{"date-parts":[["2011"]]},"page":"1-44","title":"The Spawning Migration of Delta Smelt in the Upper San Francisco Estuary","type":"article-journal","volume":"9"}}],"schema":"https://github.com/citation-style-language/schema/raw/master/csl-citation.json"} </w:instrText>
       </w:r>
       <w:r>
         <w:rPr>
@@ -2099,10 +2280,9 @@
         <w:rPr>
           <w:rFonts w:ascii="Calibri Light" w:hAnsiTheme="majorHAnsi" w:cs="Calibri Light"/>
           <w:sz w:val="22"/>
-          <w:szCs w:val="22"/>
           <w:vertAlign w:val="superscript"/>
         </w:rPr>
-        <w:t>4</w:t>
+        <w:t>6</w:t>
       </w:r>
       <w:r>
         <w:rPr>
@@ -2117,6 +2297,14 @@
           <w:rFonts w:asciiTheme="majorHAnsi" w:hAnsiTheme="majorHAnsi" w:cstheme="majorHAnsi"/>
           <w:sz w:val="22"/>
           <w:szCs w:val="22"/>
+        </w:rPr>
+        <w:t>.</w:t>
+      </w:r>
+      <w:r>
+        <w:rPr>
+          <w:rFonts w:asciiTheme="majorHAnsi" w:hAnsiTheme="majorHAnsi" w:cstheme="majorHAnsi"/>
+          <w:sz w:val="22"/>
+          <w:szCs w:val="22"/>
           <w:lang w:val="en"/>
         </w:rPr>
         <w:t xml:space="preserve"> Delta smelt are part of the </w:t>
@@ -2139,7 +2327,7 @@
           <w:szCs w:val="22"/>
           <w:lang w:val="en"/>
         </w:rPr>
-        <w:t xml:space="preserve"> family which represent a prosperous food source for human consumption in Japan, Europe, and North America, and have declining populations worldwide.</w:t>
+        <w:t xml:space="preserve"> family which represent a prosperous food source for human consumption in Japan, Europe, and North America, and have declining populations worldwide</w:t>
       </w:r>
       <w:r>
         <w:rPr>
@@ -2157,7 +2345,7 @@
           <w:szCs w:val="22"/>
           <w:lang w:val="en"/>
         </w:rPr>
-        <w:instrText xml:space="preserve"> ADDIN ZOTERO_ITEM CSL_CITATION {"citationID":"41pphoJk","properties":{"formattedCitation":"\\super 3,5,6\\nosupersub{}","plainCitation":"3,5,6","noteIndex":0},"citationItems":[{"id":"lBhlGtSH/Za4Do1p5","uris":["http://www.mendeley.com/documents/?uuid=154a621a-a2e3-443b-849e-2593b42c5c2d"],"uri":["http://www.mendeley.com/documents/?uuid=154a621a-a2e3-443b-849e-2593b42c5c2d"],"itemData":{"author":[{"dropping-particle":"","family":"McAllister","given":"D. E.","non-dropping-particle":"","parse-names":false,"suffix":""}],"id":"ITEM-1","issued":{"date-parts":[["1963"]]},"number-of-pages":"53","publisher":"National Museum of Canada, Biological Series 191","title":"Revision of the smelt family, Osmeridae.","type":"book"}},{"id":"lBhlGtSH/aTns0ucB","uris":["http://www.mendeley.com/documents/?uuid=ff1406d1-77ea-4ab5-a57b-d2db2ba74817"],"uri":["http://www.mendeley.com/documents/?uuid=ff1406d1-77ea-4ab5-a57b-d2db2ba74817"],"itemData":{"abstract":"This paper reviews what has been learned about Delta Smelt and its status since the publication of The State of Bay-Delta Science, 2008 (Healey et al. 2008). The Delta Smelt is endemic to the upper San Francisco Estuary. Much of its historic habitat is no longer available and remaining habitat is increasingly unable to sustain the population. As a listed species living in the central node of California’s water supply system, Delta Smelt has been the focus of a large research effort to understand causes of decline and identify ways to recover the species. Since 2008, a remarkable record of innovative research on Delta Smelt has been achieved, which is summarized here. Unfortunately, research has not prevented the smelt’s continued decline, which is the result of multiple, interacting factors. A major driver of decline is change to the Delta ecosystem from water exports, resulting in reduced outflows and high levels of entrainment in the large pumps of the South Delta. Invasions of alien species, encouraged by environmental change, have also played a contributing role in the decline. Severe drought effects have pushed Delta Smelt to record low levels in 2014–2015. The rapid decline of the species and failure of recovery efforts demonstrate an inability to manage the Delta for the “co-equal goals” of maintaining a healthy ecosystem and providing a reliable water supply for Californians. Diverse and substantial management actions are needed to preserve Delta Smelt. KEY","author":[{"dropping-particle":"","family":"Moyle, Peter B., Brown, Larry R., Durand, John R., Hobbs","given":"James A.","non-dropping-particle":"","parse-names":false,"suffix":""}],"container-title":"San Francisco Estuary and Watershed Science","id":"ITEM-2","issue":"2","issued":{"date-parts":[["2016"]]},"page":"1-40","title":"Delta Smelt: LIfe History and Decline of a Once-Adundant Species in the San Francisco Estuary","type":"article-journal","volume":"14"}},{"id":"lBhlGtSH/GyXTR53m","uris":["http://www.mendeley.com/documents/?uuid=757f5833-fa11-466a-b871-160ad1fface1"],"uri":["http://www.mendeley.com/documents/?uuid=757f5833-fa11-466a-b871-160ad1fface1"],"itemData":{"DOI":"10.1577/T06-148.1","ISSN":"0002-8487","abstract":"The San Francisco Estuary supports several endemic species of fish and the southernmost populations of other species. Many of these native species and populations are imperiled or have experienced recent population declines that indicate a general decline in the estuary’s capacity to support pelagic fish species. We studied the distribution and abundance of one of the estuary’s native species, longfin smelt Spirinchus thaleichthys, using data from three long-term aquatic sampling programs. Each of the sampling programs we studied revealed a substantial reduction in the abundance of longfin smelt. These trends support the idea that the estuary’s capacity to support pelagic fish species has been significantly reduced over the past three decades. Longfin smelt in the estuary displayed consistent patterns in relative abundance and distribution during their life cycle. We also found significant, but weak, spatial autocorrelation among sampling stations. These patterns in distribution reveal differential habitat use and migratory behavior. Managers can use these insights into longfin smelt distribution patterns to improve interpretation of sampling program results.","author":[{"dropping-particle":"","family":"Rosenfield","given":"Jonathan A.","non-dropping-particle":"","parse-names":false,"suffix":""},{"dropping-particle":"","family":"Baxter","given":"Randall D.","non-dropping-particle":"","parse-names":false,"suffix":""}],"container-title":"Transactions of the American Fisheries Society","id":"ITEM-3","issue":"6","issued":{"date-parts":[["2007"]]},"page":"1577-1592","title":"Population Dynamics and Distribution Patterns of Longfin Smelt in the San Francisco Estuary","type":"article-journal","volume":"136"}}],"schema":"https://github.com/citation-style-language/schema/raw/master/csl-citation.json"} </w:instrText>
+        <w:instrText xml:space="preserve"> ADDIN ZOTERO_ITEM CSL_CITATION {"citationID":"41pphoJk","properties":{"formattedCitation":"\\super 3,7,8\\nosupersub{}","plainCitation":"3,7,8","noteIndex":0},"citationItems":[{"id":"8IGFs4Dg/pOledPbF","uris":["http://www.mendeley.com/documents/?uuid=154a621a-a2e3-443b-849e-2593b42c5c2d"],"itemData":{"author":[{"dropping-particle":"","family":"McAllister","given":"D. E.","non-dropping-particle":"","parse-names":false,"suffix":""}],"id":"ITEM-1","issued":{"date-parts":[["1963"]]},"number-of-pages":"53","publisher":"National Museum of Canada, Biological Series 191","title":"Revision of the smelt family, Osmeridae.","type":"book"}},{"id":"8IGFs4Dg/yp8I03c4","uris":["http://www.mendeley.com/documents/?uuid=ff1406d1-77ea-4ab5-a57b-d2db2ba74817"],"itemData":{"abstract":"This paper reviews what has been learned about Delta Smelt and its status since the publication of The State of Bay-Delta Science, 2008 (Healey et al. 2008). The Delta Smelt is endemic to the upper San Francisco Estuary. Much of its historic habitat is no longer available and remaining habitat is increasingly unable to sustain the population. As a listed species living in the central node of California’s water supply system, Delta Smelt has been the focus of a large research effort to understand causes of decline and identify ways to recover the species. Since 2008, a remarkable record of innovative research on Delta Smelt has been achieved, which is summarized here. Unfortunately, research has not prevented the smelt’s continued decline, which is the result of multiple, interacting factors. A major driver of decline is change to the Delta ecosystem from water exports, resulting in reduced outflows and high levels of entrainment in the large pumps of the South Delta. Invasions of alien species, encouraged by environmental change, have also played a contributing role in the decline. Severe drought effects have pushed Delta Smelt to record low levels in 2014–2015. The rapid decline of the species and failure of recovery efforts demonstrate an inability to manage the Delta for the “co-equal goals” of maintaining a healthy ecosystem and providing a reliable water supply for Californians. Diverse and substantial management actions are needed to preserve Delta Smelt. KEY","author":[{"dropping-particle":"","family":"Moyle, Peter B., Brown, Larry R., Durand, John R., Hobbs","given":"James A.","non-dropping-particle":"","parse-names":false,"suffix":""}],"container-title":"San Francisco Estuary and Watershed Science","id":"ITEM-2","issue":"2","issued":{"date-parts":[["2016"]]},"page":"1-40","title":"Delta Smelt: LIfe History and Decline of a Once-Adundant Species in the San Francisco Estuary","type":"article-journal","volume":"14"}},{"id":"8IGFs4Dg/Kg3mgpkI","uris":["http://www.mendeley.com/documents/?uuid=757f5833-fa11-466a-b871-160ad1fface1"],"itemData":{"DOI":"10.1577/T06-148.1","ISSN":"0002-8487","abstract":"The San Francisco Estuary supports several endemic species of fish and the southernmost populations of other species. Many of these native species and populations are imperiled or have experienced recent population declines that indicate a general decline in the estuary’s capacity to support pelagic fish species. We studied the distribution and abundance of one of the estuary’s native species, longfin smelt Spirinchus thaleichthys, using data from three long-term aquatic sampling programs. Each of the sampling programs we studied revealed a substantial reduction in the abundance of longfin smelt. These trends support the idea that the estuary’s capacity to support pelagic fish species has been significantly reduced over the past three decades. Longfin smelt in the estuary displayed consistent patterns in relative abundance and distribution during their life cycle. We also found significant, but weak, spatial autocorrelation among sampling stations. These patterns in distribution reveal differential habitat use and migratory behavior. Managers can use these insights into longfin smelt distribution patterns to improve interpretation of sampling program results.","author":[{"dropping-particle":"","family":"Rosenfield","given":"Jonathan A.","non-dropping-particle":"","parse-names":false,"suffix":""},{"dropping-particle":"","family":"Baxter","given":"Randall D.","non-dropping-particle":"","parse-names":false,"suffix":""}],"container-title":"Transactions of the American Fisheries Society","id":"ITEM-3","issue":"6","issued":{"date-parts":[["2007"]]},"page":"1577-1592","title":"Population Dynamics and Distribution Patterns of Longfin Smelt in the San Francisco Estuary","type":"article-journal","volume":"136"}}],"schema":"https://github.com/citation-style-language/schema/raw/master/csl-citation.json"} </w:instrText>
       </w:r>
       <w:r>
         <w:rPr>
@@ -2172,10 +2360,9 @@
         <w:rPr>
           <w:rFonts w:ascii="Calibri Light" w:hAnsiTheme="majorHAnsi" w:cs="Calibri Light"/>
           <w:sz w:val="22"/>
-          <w:szCs w:val="22"/>
           <w:vertAlign w:val="superscript"/>
         </w:rPr>
-        <w:t>3,5,6</w:t>
+        <w:t>3,7,8</w:t>
       </w:r>
       <w:r>
         <w:rPr>
@@ -2190,9 +2377,17 @@
           <w:rFonts w:asciiTheme="majorHAnsi" w:hAnsiTheme="majorHAnsi" w:cstheme="majorHAnsi"/>
           <w:sz w:val="22"/>
           <w:szCs w:val="22"/>
-          <w:lang w:val="en"/>
-        </w:rPr>
-        <w:t xml:space="preserve"> Because of their annual life cycle and rapid response to conditions of their ecosystem, delta smelt are considered an indicator of the overall health of the SFE ecosystem. Once abundant and widely distributed throughout the SFE, the delta smelt population has been declining since the 1980s.</w:t>
+        </w:rPr>
+        <w:t>.</w:t>
+      </w:r>
+      <w:r>
+        <w:rPr>
+          <w:rFonts w:asciiTheme="majorHAnsi" w:hAnsiTheme="majorHAnsi" w:cstheme="majorHAnsi"/>
+          <w:sz w:val="22"/>
+          <w:szCs w:val="22"/>
+          <w:lang w:val="en"/>
+        </w:rPr>
+        <w:t xml:space="preserve"> Because of their annual life cycle and rapid response to conditions of their ecosystem, delta smelt are considered an indicator of the overall health of the SFE ecosystem. Once abundant and widely distributed throughout the SFE, the delta smelt population has been declining since the 1980s</w:t>
       </w:r>
       <w:r>
         <w:rPr>
@@ -2210,7 +2405,7 @@
           <w:szCs w:val="22"/>
           <w:lang w:val="en"/>
         </w:rPr>
-        <w:instrText xml:space="preserve"> ADDIN ZOTERO_ITEM CSL_CITATION {"citationID":"s3WVATrN","properties":{"formattedCitation":"\\super 7\\nosupersub{}","plainCitation":"7","noteIndex":0},"citationItems":[{"id":"lBhlGtSH/zAu1qRMG","uris":["http://www.mendeley.com/documents/?uuid=b174141a-6f6e-47bf-9926-35120a427171"],"uri":["http://www.mendeley.com/documents/?uuid=b174141a-6f6e-47bf-9926-35120a427171"],"itemData":{"DOI":"10.1016/j.fertnstert.2012.04.042","ISSN":"1556-5653","PMID":"22656306","abstract":"To review and summarize data from the scientific literature on ovarian tissue and follicle transplantation as an option for fertility preservation.","author":[{"dropping-particle":"","family":"Moyle","given":"Peter B","non-dropping-particle":"","parse-names":false,"suffix":""},{"dropping-particle":"","family":"Herbold","given":"Bruce","non-dropping-particle":"","parse-names":false,"suffix":""},{"dropping-particle":"","family":"Stevens","given":"Donald E","non-dropping-particle":"","parse-names":false,"suffix":""},{"dropping-particle":"","family":"Miller","given":"Lee W","non-dropping-particle":"","parse-names":false,"suffix":""}],"container-title":"Transactions of the American Fisheries Society","id":"ITEM-1","issue":"1","issued":{"date-parts":[["1992"]]},"page":"67-77","title":"Transactions of the American Fisheries Society Life History and Status of Delta Smelt in the Sacramento-San Joaquin Estuary , California","type":"article-journal","volume":"121"}}],"schema":"https://github.com/citation-style-language/schema/raw/master/csl-citation.json"} </w:instrText>
+        <w:instrText xml:space="preserve"> ADDIN ZOTERO_ITEM CSL_CITATION {"citationID":"s3WVATrN","properties":{"formattedCitation":"\\super 9\\nosupersub{}","plainCitation":"9","noteIndex":0},"citationItems":[{"id":"8IGFs4Dg/OOhBwDNT","uris":["http://www.mendeley.com/documents/?uuid=b174141a-6f6e-47bf-9926-35120a427171"],"itemData":{"DOI":"10.1016/j.fertnstert.2012.04.042","ISSN":"1556-5653","PMID":"22656306","abstract":"To review and summarize data from the scientific literature on ovarian tissue and follicle transplantation as an option for fertility preservation.","author":[{"dropping-particle":"","family":"Moyle","given":"Peter B","non-dropping-particle":"","parse-names":false,"suffix":""},{"dropping-particle":"","family":"Herbold","given":"Bruce","non-dropping-particle":"","parse-names":false,"suffix":""},{"dropping-particle":"","family":"Stevens","given":"Donald E","non-dropping-particle":"","parse-names":false,"suffix":""},{"dropping-particle":"","family":"Miller","given":"Lee W","non-dropping-particle":"","parse-names":false,"suffix":""}],"container-title":"Transactions of the American Fisheries Society","id":"ITEM-1","issue":"1","issued":{"date-parts":[["1992"]]},"page":"67-77","title":"Transactions of the American Fisheries Society Life History and Status of Delta Smelt in the Sacramento-San Joaquin Estuary , California","type":"article-journal","volume":"121"}}],"schema":"https://github.com/citation-style-language/schema/raw/master/csl-citation.json"} </w:instrText>
       </w:r>
       <w:r>
         <w:rPr>
@@ -2225,10 +2420,9 @@
         <w:rPr>
           <w:rFonts w:ascii="Calibri Light" w:hAnsiTheme="majorHAnsi" w:cs="Calibri Light"/>
           <w:sz w:val="22"/>
-          <w:szCs w:val="22"/>
           <w:vertAlign w:val="superscript"/>
         </w:rPr>
-        <w:t>7</w:t>
+        <w:t>9</w:t>
       </w:r>
       <w:r>
         <w:rPr>
@@ -2237,6 +2431,14 @@
           <w:szCs w:val="22"/>
         </w:rPr>
         <w:fldChar w:fldCharType="end"/>
+      </w:r>
+      <w:r>
+        <w:rPr>
+          <w:rFonts w:asciiTheme="majorHAnsi" w:hAnsiTheme="majorHAnsi" w:cstheme="majorHAnsi"/>
+          <w:sz w:val="22"/>
+          <w:szCs w:val="22"/>
+        </w:rPr>
+        <w:t>.</w:t>
       </w:r>
       <w:r>
         <w:rPr>
@@ -3326,7 +3528,7 @@
 </file>
 
 <file path=customXml/itemProps1.xml><?xml version="1.0" encoding="utf-8"?>
-<ds:datastoreItem xmlns:ds="http://schemas.openxmlformats.org/officeDocument/2006/customXml" ds:itemID="{557C1A9D-9FCE-A84C-85A6-FF8D6342E47C}">
+<ds:datastoreItem xmlns:ds="http://schemas.openxmlformats.org/officeDocument/2006/customXml" ds:itemID="{51DEAA5A-2791-E54B-B661-5404DC156C01}">
   <ds:schemaRefs>
     <ds:schemaRef ds:uri="http://schemas.openxmlformats.org/officeDocument/2006/bibliography"/>
   </ds:schemaRefs>

</xml_diff>